<commit_message>
Updates to the project brief for the TinyML project
Signed-off-by: syedmeesamali <syedmeesamali@yahoo.com>
</commit_message>
<xml_diff>
--- a/3_Arduino/1_Otto/1_TinyML/Report/Project Brief.docx
+++ b/3_Arduino/1_Otto/1_TinyML/Report/Project Brief.docx
@@ -1,6 +1,6 @@
 
 <file path=word/document.xml><?xml version="1.0" encoding="utf-8"?>
-<w:document xmlns:wpc="http://schemas.microsoft.com/office/word/2010/wordprocessingCanvas" xmlns:cx="http://schemas.microsoft.com/office/drawing/2014/chartex" xmlns:cx1="http://schemas.microsoft.com/office/drawing/2015/9/8/chartex" xmlns:mc="http://schemas.openxmlformats.org/markup-compatibility/2006" xmlns:o="urn:schemas-microsoft-com:office:office" xmlns:r="http://schemas.openxmlformats.org/officeDocument/2006/relationships" xmlns:m="http://schemas.openxmlformats.org/officeDocument/2006/math" xmlns:v="urn:schemas-microsoft-com:vml" xmlns:wp14="http://schemas.microsoft.com/office/word/2010/wordprocessingDrawing" xmlns:wp="http://schemas.openxmlformats.org/drawingml/2006/wordprocessingDrawing" xmlns:w10="urn:schemas-microsoft-com:office:word" xmlns:w="http://schemas.openxmlformats.org/wordprocessingml/2006/main" xmlns:w14="http://schemas.microsoft.com/office/word/2010/wordml" xmlns:w15="http://schemas.microsoft.com/office/word/2012/wordml" xmlns:w16se="http://schemas.microsoft.com/office/word/2015/wordml/symex" xmlns:wpg="http://schemas.microsoft.com/office/word/2010/wordprocessingGroup" xmlns:wpi="http://schemas.microsoft.com/office/word/2010/wordprocessingInk" xmlns:wne="http://schemas.microsoft.com/office/word/2006/wordml" xmlns:wps="http://schemas.microsoft.com/office/word/2010/wordprocessingShape" mc:Ignorable="w14 w15 w16se wp14">
+<w:document xmlns:wpc="http://schemas.microsoft.com/office/word/2010/wordprocessingCanvas" xmlns:cx="http://schemas.microsoft.com/office/drawing/2014/chartex" xmlns:cx1="http://schemas.microsoft.com/office/drawing/2015/9/8/chartex" xmlns:cx2="http://schemas.microsoft.com/office/drawing/2015/10/21/chartex" xmlns:cx3="http://schemas.microsoft.com/office/drawing/2016/5/9/chartex" xmlns:cx4="http://schemas.microsoft.com/office/drawing/2016/5/10/chartex" xmlns:cx5="http://schemas.microsoft.com/office/drawing/2016/5/11/chartex" xmlns:cx6="http://schemas.microsoft.com/office/drawing/2016/5/12/chartex" xmlns:cx7="http://schemas.microsoft.com/office/drawing/2016/5/13/chartex" xmlns:cx8="http://schemas.microsoft.com/office/drawing/2016/5/14/chartex" xmlns:mc="http://schemas.openxmlformats.org/markup-compatibility/2006" xmlns:aink="http://schemas.microsoft.com/office/drawing/2016/ink" xmlns:am3d="http://schemas.microsoft.com/office/drawing/2017/model3d" xmlns:o="urn:schemas-microsoft-com:office:office" xmlns:r="http://schemas.openxmlformats.org/officeDocument/2006/relationships" xmlns:m="http://schemas.openxmlformats.org/officeDocument/2006/math" xmlns:v="urn:schemas-microsoft-com:vml" xmlns:wp14="http://schemas.microsoft.com/office/word/2010/wordprocessingDrawing" xmlns:wp="http://schemas.openxmlformats.org/drawingml/2006/wordprocessingDrawing" xmlns:w10="urn:schemas-microsoft-com:office:word" xmlns:w="http://schemas.openxmlformats.org/wordprocessingml/2006/main" xmlns:w14="http://schemas.microsoft.com/office/word/2010/wordml" xmlns:w15="http://schemas.microsoft.com/office/word/2012/wordml" xmlns:w16cid="http://schemas.microsoft.com/office/word/2016/wordml/cid" xmlns:w16se="http://schemas.microsoft.com/office/word/2015/wordml/symex" xmlns:wpg="http://schemas.microsoft.com/office/word/2010/wordprocessingGroup" xmlns:wpi="http://schemas.microsoft.com/office/word/2010/wordprocessingInk" xmlns:wne="http://schemas.microsoft.com/office/word/2006/wordml" xmlns:wps="http://schemas.microsoft.com/office/word/2010/wordprocessingShape" mc:Ignorable="w14 w15 w16se w16cid wp14">
   <w:body>
     <w:p>
       <w:pPr>
@@ -44,7 +44,7 @@
           <w:lang w:eastAsia="en-US"/>
         </w:rPr>
         <w:drawing>
-          <wp:anchor distT="0" distB="0" distL="114300" distR="114300" simplePos="0" relativeHeight="251658240" behindDoc="1" locked="0" layoutInCell="1" allowOverlap="1">
+          <wp:anchor distT="0" distB="0" distL="114300" distR="114300" simplePos="0" relativeHeight="251658240" behindDoc="1" locked="0" layoutInCell="1" allowOverlap="1" wp14:anchorId="0141ACD1" wp14:editId="4F8F714B">
             <wp:simplePos x="0" y="0"/>
             <wp:positionH relativeFrom="column">
               <wp:posOffset>1308735</wp:posOffset>
@@ -178,8 +178,17 @@
           <w:u w:val="single"/>
         </w:rPr>
       </w:pPr>
-      <w:bookmarkStart w:id="0" w:name="_GoBack"/>
-      <w:bookmarkEnd w:id="0"/>
+    </w:p>
+    <w:p>
+      <w:pPr>
+        <w:rPr>
+          <w:b/>
+          <w:bCs/>
+          <w:sz w:val="40"/>
+          <w:szCs w:val="40"/>
+          <w:u w:val="single"/>
+        </w:rPr>
+      </w:pPr>
       <w:r>
         <w:rPr>
           <w:b/>
@@ -220,9 +229,92 @@
         <w:t xml:space="preserve"> </w:t>
       </w:r>
     </w:p>
+    <w:p>
+      <w:pPr>
+        <w:rPr>
+          <w:sz w:val="40"/>
+          <w:szCs w:val="40"/>
+        </w:rPr>
+      </w:pPr>
+    </w:p>
+    <w:p>
+      <w:pPr>
+        <w:rPr>
+          <w:b/>
+          <w:bCs/>
+          <w:sz w:val="40"/>
+          <w:szCs w:val="40"/>
+          <w:u w:val="single"/>
+        </w:rPr>
+      </w:pPr>
+      <w:r>
+        <w:rPr>
+          <w:b/>
+          <w:bCs/>
+          <w:sz w:val="40"/>
+          <w:szCs w:val="40"/>
+          <w:u w:val="single"/>
+        </w:rPr>
+        <w:lastRenderedPageBreak/>
+        <w:t xml:space="preserve">Methodology: </w:t>
+      </w:r>
+    </w:p>
+    <w:p>
+      <w:pPr>
+        <w:rPr>
+          <w:sz w:val="28"/>
+          <w:szCs w:val="28"/>
+        </w:rPr>
+      </w:pPr>
+      <w:r>
+        <w:rPr>
+          <w:sz w:val="28"/>
+          <w:szCs w:val="28"/>
+        </w:rPr>
+        <w:t>Below is a flow-chart for use of “TinyML (Tiny Machine Learning)” in our Robot.</w:t>
+      </w:r>
+    </w:p>
+    <w:p>
+      <w:pPr>
+        <w:rPr>
+          <w:sz w:val="40"/>
+          <w:szCs w:val="40"/>
+        </w:rPr>
+      </w:pPr>
+      <w:r>
+        <w:rPr>
+          <w:noProof/>
+          <w:sz w:val="40"/>
+          <w:szCs w:val="40"/>
+        </w:rPr>
+        <w:drawing>
+          <wp:inline distT="0" distB="0" distL="0" distR="0" wp14:anchorId="2055E559" wp14:editId="75F72E21">
+            <wp:extent cx="5486400" cy="4514850"/>
+            <wp:effectExtent l="0" t="0" r="19050" b="0"/>
+            <wp:docPr id="5" name="Diagram 5"/>
+            <wp:cNvGraphicFramePr/>
+            <a:graphic xmlns:a="http://schemas.openxmlformats.org/drawingml/2006/main">
+              <a:graphicData uri="http://schemas.openxmlformats.org/drawingml/2006/diagram">
+                <dgm:relIds xmlns:dgm="http://schemas.openxmlformats.org/drawingml/2006/diagram" xmlns:r="http://schemas.openxmlformats.org/officeDocument/2006/relationships" r:dm="rId8" r:lo="rId9" r:qs="rId10" r:cs="rId11"/>
+              </a:graphicData>
+            </a:graphic>
+          </wp:inline>
+        </w:drawing>
+      </w:r>
+      <w:bookmarkStart w:id="0" w:name="_GoBack"/>
+      <w:bookmarkEnd w:id="0"/>
+    </w:p>
+    <w:p>
+      <w:pPr>
+        <w:rPr>
+          <w:sz w:val="40"/>
+          <w:szCs w:val="40"/>
+        </w:rPr>
+      </w:pPr>
+    </w:p>
     <w:sectPr>
-      <w:headerReference w:type="default" r:id="rId8"/>
-      <w:footerReference w:type="default" r:id="rId9"/>
+      <w:headerReference w:type="default" r:id="rId13"/>
+      <w:footerReference w:type="default" r:id="rId14"/>
       <w:pgSz w:w="12240" w:h="15840" w:code="1"/>
       <w:pgMar w:top="3060" w:right="1584" w:bottom="504" w:left="1584" w:header="432" w:footer="0" w:gutter="0"/>
       <w:cols w:space="720"/>
@@ -233,7 +325,7 @@
 </file>
 
 <file path=word/endnotes.xml><?xml version="1.0" encoding="utf-8"?>
-<w:endnotes xmlns:wpc="http://schemas.microsoft.com/office/word/2010/wordprocessingCanvas" xmlns:cx="http://schemas.microsoft.com/office/drawing/2014/chartex" xmlns:cx1="http://schemas.microsoft.com/office/drawing/2015/9/8/chartex" xmlns:mc="http://schemas.openxmlformats.org/markup-compatibility/2006" xmlns:o="urn:schemas-microsoft-com:office:office" xmlns:r="http://schemas.openxmlformats.org/officeDocument/2006/relationships" xmlns:m="http://schemas.openxmlformats.org/officeDocument/2006/math" xmlns:v="urn:schemas-microsoft-com:vml" xmlns:wp14="http://schemas.microsoft.com/office/word/2010/wordprocessingDrawing" xmlns:wp="http://schemas.openxmlformats.org/drawingml/2006/wordprocessingDrawing" xmlns:w10="urn:schemas-microsoft-com:office:word" xmlns:w="http://schemas.openxmlformats.org/wordprocessingml/2006/main" xmlns:w14="http://schemas.microsoft.com/office/word/2010/wordml" xmlns:w15="http://schemas.microsoft.com/office/word/2012/wordml" xmlns:w16se="http://schemas.microsoft.com/office/word/2015/wordml/symex" xmlns:wpg="http://schemas.microsoft.com/office/word/2010/wordprocessingGroup" xmlns:wpi="http://schemas.microsoft.com/office/word/2010/wordprocessingInk" xmlns:wne="http://schemas.microsoft.com/office/word/2006/wordml" xmlns:wps="http://schemas.microsoft.com/office/word/2010/wordprocessingShape" mc:Ignorable="w14 w15 w16se wp14">
+<w:endnotes xmlns:wpc="http://schemas.microsoft.com/office/word/2010/wordprocessingCanvas" xmlns:cx="http://schemas.microsoft.com/office/drawing/2014/chartex" xmlns:cx1="http://schemas.microsoft.com/office/drawing/2015/9/8/chartex" xmlns:cx2="http://schemas.microsoft.com/office/drawing/2015/10/21/chartex" xmlns:cx3="http://schemas.microsoft.com/office/drawing/2016/5/9/chartex" xmlns:cx4="http://schemas.microsoft.com/office/drawing/2016/5/10/chartex" xmlns:cx5="http://schemas.microsoft.com/office/drawing/2016/5/11/chartex" xmlns:cx6="http://schemas.microsoft.com/office/drawing/2016/5/12/chartex" xmlns:cx7="http://schemas.microsoft.com/office/drawing/2016/5/13/chartex" xmlns:cx8="http://schemas.microsoft.com/office/drawing/2016/5/14/chartex" xmlns:mc="http://schemas.openxmlformats.org/markup-compatibility/2006" xmlns:aink="http://schemas.microsoft.com/office/drawing/2016/ink" xmlns:am3d="http://schemas.microsoft.com/office/drawing/2017/model3d" xmlns:o="urn:schemas-microsoft-com:office:office" xmlns:r="http://schemas.openxmlformats.org/officeDocument/2006/relationships" xmlns:m="http://schemas.openxmlformats.org/officeDocument/2006/math" xmlns:v="urn:schemas-microsoft-com:vml" xmlns:wp14="http://schemas.microsoft.com/office/word/2010/wordprocessingDrawing" xmlns:wp="http://schemas.openxmlformats.org/drawingml/2006/wordprocessingDrawing" xmlns:w10="urn:schemas-microsoft-com:office:word" xmlns:w="http://schemas.openxmlformats.org/wordprocessingml/2006/main" xmlns:w14="http://schemas.microsoft.com/office/word/2010/wordml" xmlns:w15="http://schemas.microsoft.com/office/word/2012/wordml" xmlns:w16cid="http://schemas.microsoft.com/office/word/2016/wordml/cid" xmlns:w16se="http://schemas.microsoft.com/office/word/2015/wordml/symex" xmlns:wpg="http://schemas.microsoft.com/office/word/2010/wordprocessingGroup" xmlns:wpi="http://schemas.microsoft.com/office/word/2010/wordprocessingInk" xmlns:wne="http://schemas.microsoft.com/office/word/2006/wordml" xmlns:wps="http://schemas.microsoft.com/office/word/2010/wordprocessingShape" mc:Ignorable="w14 w15 w16se w16cid wp14">
   <w:endnote w:type="separator" w:id="-1">
     <w:p>
       <w:r>
@@ -252,11 +344,11 @@
 </file>
 
 <file path=word/footer1.xml><?xml version="1.0" encoding="utf-8"?>
-<w:ftr xmlns:wpc="http://schemas.microsoft.com/office/word/2010/wordprocessingCanvas" xmlns:cx="http://schemas.microsoft.com/office/drawing/2014/chartex" xmlns:cx1="http://schemas.microsoft.com/office/drawing/2015/9/8/chartex" xmlns:mc="http://schemas.openxmlformats.org/markup-compatibility/2006" xmlns:o="urn:schemas-microsoft-com:office:office" xmlns:r="http://schemas.openxmlformats.org/officeDocument/2006/relationships" xmlns:m="http://schemas.openxmlformats.org/officeDocument/2006/math" xmlns:v="urn:schemas-microsoft-com:vml" xmlns:wp14="http://schemas.microsoft.com/office/word/2010/wordprocessingDrawing" xmlns:wp="http://schemas.openxmlformats.org/drawingml/2006/wordprocessingDrawing" xmlns:w10="urn:schemas-microsoft-com:office:word" xmlns:w="http://schemas.openxmlformats.org/wordprocessingml/2006/main" xmlns:w14="http://schemas.microsoft.com/office/word/2010/wordml" xmlns:w15="http://schemas.microsoft.com/office/word/2012/wordml" xmlns:w16se="http://schemas.microsoft.com/office/word/2015/wordml/symex" xmlns:wpg="http://schemas.microsoft.com/office/word/2010/wordprocessingGroup" xmlns:wpi="http://schemas.microsoft.com/office/word/2010/wordprocessingInk" xmlns:wne="http://schemas.microsoft.com/office/word/2006/wordml" xmlns:wps="http://schemas.microsoft.com/office/word/2010/wordprocessingShape" mc:Ignorable="w14 w15 w16se wp14">
+<w:ftr xmlns:wpc="http://schemas.microsoft.com/office/word/2010/wordprocessingCanvas" xmlns:cx="http://schemas.microsoft.com/office/drawing/2014/chartex" xmlns:cx1="http://schemas.microsoft.com/office/drawing/2015/9/8/chartex" xmlns:cx2="http://schemas.microsoft.com/office/drawing/2015/10/21/chartex" xmlns:cx3="http://schemas.microsoft.com/office/drawing/2016/5/9/chartex" xmlns:cx4="http://schemas.microsoft.com/office/drawing/2016/5/10/chartex" xmlns:cx5="http://schemas.microsoft.com/office/drawing/2016/5/11/chartex" xmlns:cx6="http://schemas.microsoft.com/office/drawing/2016/5/12/chartex" xmlns:cx7="http://schemas.microsoft.com/office/drawing/2016/5/13/chartex" xmlns:cx8="http://schemas.microsoft.com/office/drawing/2016/5/14/chartex" xmlns:mc="http://schemas.openxmlformats.org/markup-compatibility/2006" xmlns:aink="http://schemas.microsoft.com/office/drawing/2016/ink" xmlns:am3d="http://schemas.microsoft.com/office/drawing/2017/model3d" xmlns:o="urn:schemas-microsoft-com:office:office" xmlns:r="http://schemas.openxmlformats.org/officeDocument/2006/relationships" xmlns:m="http://schemas.openxmlformats.org/officeDocument/2006/math" xmlns:v="urn:schemas-microsoft-com:vml" xmlns:wp14="http://schemas.microsoft.com/office/word/2010/wordprocessingDrawing" xmlns:wp="http://schemas.openxmlformats.org/drawingml/2006/wordprocessingDrawing" xmlns:w10="urn:schemas-microsoft-com:office:word" xmlns:w="http://schemas.openxmlformats.org/wordprocessingml/2006/main" xmlns:w14="http://schemas.microsoft.com/office/word/2010/wordml" xmlns:w15="http://schemas.microsoft.com/office/word/2012/wordml" xmlns:w16cid="http://schemas.microsoft.com/office/word/2016/wordml/cid" xmlns:w16se="http://schemas.microsoft.com/office/word/2015/wordml/symex" xmlns:wpg="http://schemas.microsoft.com/office/word/2010/wordprocessingGroup" xmlns:wpi="http://schemas.microsoft.com/office/word/2010/wordprocessingInk" xmlns:wne="http://schemas.microsoft.com/office/word/2006/wordml" xmlns:wps="http://schemas.microsoft.com/office/word/2010/wordprocessingShape" mc:Ignorable="w14 w15 w16se w16cid wp14">
   <w:tbl>
     <w:tblPr>
       <w:tblStyle w:val="TableGrid"/>
-      <w:tblW w:w="6250" w:type="pct"/>
+      <w:tblW w:w="5248" w:type="pct"/>
       <w:jc w:val="center"/>
       <w:tblBorders>
         <w:top w:val="none" w:sz="0" w:space="0" w:color="auto"/>
@@ -273,21 +365,21 @@
       <w:tblLook w:val="04A0" w:firstRow="1" w:lastRow="0" w:firstColumn="1" w:lastColumn="0" w:noHBand="0" w:noVBand="1"/>
     </w:tblPr>
     <w:tblGrid>
-      <w:gridCol w:w="8540"/>
-      <w:gridCol w:w="560"/>
-      <w:gridCol w:w="560"/>
-      <w:gridCol w:w="560"/>
-      <w:gridCol w:w="560"/>
-      <w:gridCol w:w="560"/>
+      <w:gridCol w:w="7171"/>
+      <w:gridCol w:w="470"/>
+      <w:gridCol w:w="470"/>
+      <w:gridCol w:w="471"/>
+      <w:gridCol w:w="470"/>
+      <w:gridCol w:w="470"/>
     </w:tblGrid>
     <w:tr>
       <w:trPr>
-        <w:trHeight w:val="622"/>
+        <w:trHeight w:val="418"/>
         <w:jc w:val="center"/>
       </w:trPr>
       <w:tc>
         <w:tcPr>
-          <w:tcW w:w="10343" w:type="dxa"/>
+          <w:tcW w:w="8582" w:type="dxa"/>
           <w:gridSpan w:val="4"/>
           <w:vAlign w:val="center"/>
         </w:tcPr>
@@ -299,7 +391,7 @@
       </w:tc>
       <w:tc>
         <w:tcPr>
-          <w:tcW w:w="567" w:type="dxa"/>
+          <w:tcW w:w="470" w:type="dxa"/>
           <w:vAlign w:val="center"/>
         </w:tcPr>
         <w:p>
@@ -311,7 +403,7 @@
       </w:tc>
       <w:tc>
         <w:tcPr>
-          <w:tcW w:w="567" w:type="dxa"/>
+          <w:tcW w:w="470" w:type="dxa"/>
           <w:shd w:val="clear" w:color="auto" w:fill="3494BA" w:themeFill="accent1"/>
         </w:tcPr>
         <w:p>
@@ -323,12 +415,12 @@
     </w:tr>
     <w:tr>
       <w:trPr>
-        <w:trHeight w:val="623"/>
+        <w:trHeight w:val="419"/>
         <w:jc w:val="center"/>
       </w:trPr>
       <w:tc>
         <w:tcPr>
-          <w:tcW w:w="9776" w:type="dxa"/>
+          <w:tcW w:w="8111" w:type="dxa"/>
           <w:gridSpan w:val="3"/>
           <w:vAlign w:val="center"/>
         </w:tcPr>
@@ -340,7 +432,7 @@
       </w:tc>
       <w:tc>
         <w:tcPr>
-          <w:tcW w:w="567" w:type="dxa"/>
+          <w:tcW w:w="470" w:type="dxa"/>
           <w:vAlign w:val="center"/>
         </w:tcPr>
         <w:p>
@@ -352,7 +444,7 @@
       </w:tc>
       <w:tc>
         <w:tcPr>
-          <w:tcW w:w="567" w:type="dxa"/>
+          <w:tcW w:w="470" w:type="dxa"/>
           <w:shd w:val="clear" w:color="auto" w:fill="2683C6" w:themeFill="accent6"/>
         </w:tcPr>
         <w:p>
@@ -363,7 +455,7 @@
       </w:tc>
       <w:tc>
         <w:tcPr>
-          <w:tcW w:w="567" w:type="dxa"/>
+          <w:tcW w:w="470" w:type="dxa"/>
           <w:shd w:val="clear" w:color="auto" w:fill="3494BA" w:themeFill="accent1"/>
         </w:tcPr>
         <w:p>
@@ -375,12 +467,12 @@
     </w:tr>
     <w:tr>
       <w:trPr>
-        <w:trHeight w:val="622"/>
+        <w:trHeight w:val="418"/>
         <w:jc w:val="center"/>
       </w:trPr>
       <w:tc>
         <w:tcPr>
-          <w:tcW w:w="9209" w:type="dxa"/>
+          <w:tcW w:w="7641" w:type="dxa"/>
           <w:gridSpan w:val="2"/>
           <w:vAlign w:val="center"/>
         </w:tcPr>
@@ -392,7 +484,7 @@
       </w:tc>
       <w:tc>
         <w:tcPr>
-          <w:tcW w:w="567" w:type="dxa"/>
+          <w:tcW w:w="470" w:type="dxa"/>
           <w:vAlign w:val="center"/>
         </w:tcPr>
         <w:p>
@@ -404,7 +496,7 @@
       </w:tc>
       <w:tc>
         <w:tcPr>
-          <w:tcW w:w="567" w:type="dxa"/>
+          <w:tcW w:w="470" w:type="dxa"/>
           <w:shd w:val="clear" w:color="auto" w:fill="75BDA7" w:themeFill="accent3"/>
         </w:tcPr>
         <w:p>
@@ -415,7 +507,7 @@
       </w:tc>
       <w:tc>
         <w:tcPr>
-          <w:tcW w:w="567" w:type="dxa"/>
+          <w:tcW w:w="470" w:type="dxa"/>
           <w:shd w:val="clear" w:color="auto" w:fill="2683C6" w:themeFill="accent6"/>
         </w:tcPr>
         <w:p>
@@ -426,7 +518,7 @@
       </w:tc>
       <w:tc>
         <w:tcPr>
-          <w:tcW w:w="567" w:type="dxa"/>
+          <w:tcW w:w="470" w:type="dxa"/>
           <w:shd w:val="clear" w:color="auto" w:fill="3494BA" w:themeFill="accent1"/>
         </w:tcPr>
         <w:p>
@@ -438,12 +530,12 @@
     </w:tr>
     <w:tr>
       <w:trPr>
-        <w:trHeight w:val="623"/>
+        <w:trHeight w:val="419"/>
         <w:jc w:val="center"/>
       </w:trPr>
       <w:tc>
         <w:tcPr>
-          <w:tcW w:w="8642" w:type="dxa"/>
+          <w:tcW w:w="7171" w:type="dxa"/>
           <w:vAlign w:val="center"/>
         </w:tcPr>
         <w:p>
@@ -455,7 +547,7 @@
       </w:tc>
       <w:tc>
         <w:tcPr>
-          <w:tcW w:w="567" w:type="dxa"/>
+          <w:tcW w:w="470" w:type="dxa"/>
           <w:vAlign w:val="center"/>
         </w:tcPr>
         <w:p>
@@ -467,7 +559,7 @@
       </w:tc>
       <w:tc>
         <w:tcPr>
-          <w:tcW w:w="567" w:type="dxa"/>
+          <w:tcW w:w="470" w:type="dxa"/>
           <w:shd w:val="clear" w:color="auto" w:fill="373545" w:themeFill="text2"/>
         </w:tcPr>
         <w:p>
@@ -478,7 +570,7 @@
       </w:tc>
       <w:tc>
         <w:tcPr>
-          <w:tcW w:w="567" w:type="dxa"/>
+          <w:tcW w:w="470" w:type="dxa"/>
           <w:shd w:val="clear" w:color="auto" w:fill="75BDA7" w:themeFill="accent3"/>
         </w:tcPr>
         <w:p>
@@ -489,7 +581,7 @@
       </w:tc>
       <w:tc>
         <w:tcPr>
-          <w:tcW w:w="567" w:type="dxa"/>
+          <w:tcW w:w="470" w:type="dxa"/>
           <w:shd w:val="clear" w:color="auto" w:fill="2683C6" w:themeFill="accent6"/>
         </w:tcPr>
         <w:p>
@@ -500,7 +592,7 @@
       </w:tc>
       <w:tc>
         <w:tcPr>
-          <w:tcW w:w="567" w:type="dxa"/>
+          <w:tcW w:w="470" w:type="dxa"/>
           <w:shd w:val="clear" w:color="auto" w:fill="3494BA" w:themeFill="accent1"/>
         </w:tcPr>
         <w:p>
@@ -520,7 +612,7 @@
 </file>
 
 <file path=word/footnotes.xml><?xml version="1.0" encoding="utf-8"?>
-<w:footnotes xmlns:wpc="http://schemas.microsoft.com/office/word/2010/wordprocessingCanvas" xmlns:cx="http://schemas.microsoft.com/office/drawing/2014/chartex" xmlns:cx1="http://schemas.microsoft.com/office/drawing/2015/9/8/chartex" xmlns:mc="http://schemas.openxmlformats.org/markup-compatibility/2006" xmlns:o="urn:schemas-microsoft-com:office:office" xmlns:r="http://schemas.openxmlformats.org/officeDocument/2006/relationships" xmlns:m="http://schemas.openxmlformats.org/officeDocument/2006/math" xmlns:v="urn:schemas-microsoft-com:vml" xmlns:wp14="http://schemas.microsoft.com/office/word/2010/wordprocessingDrawing" xmlns:wp="http://schemas.openxmlformats.org/drawingml/2006/wordprocessingDrawing" xmlns:w10="urn:schemas-microsoft-com:office:word" xmlns:w="http://schemas.openxmlformats.org/wordprocessingml/2006/main" xmlns:w14="http://schemas.microsoft.com/office/word/2010/wordml" xmlns:w15="http://schemas.microsoft.com/office/word/2012/wordml" xmlns:w16se="http://schemas.microsoft.com/office/word/2015/wordml/symex" xmlns:wpg="http://schemas.microsoft.com/office/word/2010/wordprocessingGroup" xmlns:wpi="http://schemas.microsoft.com/office/word/2010/wordprocessingInk" xmlns:wne="http://schemas.microsoft.com/office/word/2006/wordml" xmlns:wps="http://schemas.microsoft.com/office/word/2010/wordprocessingShape" mc:Ignorable="w14 w15 w16se wp14">
+<w:footnotes xmlns:wpc="http://schemas.microsoft.com/office/word/2010/wordprocessingCanvas" xmlns:cx="http://schemas.microsoft.com/office/drawing/2014/chartex" xmlns:cx1="http://schemas.microsoft.com/office/drawing/2015/9/8/chartex" xmlns:cx2="http://schemas.microsoft.com/office/drawing/2015/10/21/chartex" xmlns:cx3="http://schemas.microsoft.com/office/drawing/2016/5/9/chartex" xmlns:cx4="http://schemas.microsoft.com/office/drawing/2016/5/10/chartex" xmlns:cx5="http://schemas.microsoft.com/office/drawing/2016/5/11/chartex" xmlns:cx6="http://schemas.microsoft.com/office/drawing/2016/5/12/chartex" xmlns:cx7="http://schemas.microsoft.com/office/drawing/2016/5/13/chartex" xmlns:cx8="http://schemas.microsoft.com/office/drawing/2016/5/14/chartex" xmlns:mc="http://schemas.openxmlformats.org/markup-compatibility/2006" xmlns:aink="http://schemas.microsoft.com/office/drawing/2016/ink" xmlns:am3d="http://schemas.microsoft.com/office/drawing/2017/model3d" xmlns:o="urn:schemas-microsoft-com:office:office" xmlns:r="http://schemas.openxmlformats.org/officeDocument/2006/relationships" xmlns:m="http://schemas.openxmlformats.org/officeDocument/2006/math" xmlns:v="urn:schemas-microsoft-com:vml" xmlns:wp14="http://schemas.microsoft.com/office/word/2010/wordprocessingDrawing" xmlns:wp="http://schemas.openxmlformats.org/drawingml/2006/wordprocessingDrawing" xmlns:w10="urn:schemas-microsoft-com:office:word" xmlns:w="http://schemas.openxmlformats.org/wordprocessingml/2006/main" xmlns:w14="http://schemas.microsoft.com/office/word/2010/wordml" xmlns:w15="http://schemas.microsoft.com/office/word/2012/wordml" xmlns:w16cid="http://schemas.microsoft.com/office/word/2016/wordml/cid" xmlns:w16se="http://schemas.microsoft.com/office/word/2015/wordml/symex" xmlns:wpg="http://schemas.microsoft.com/office/word/2010/wordprocessingGroup" xmlns:wpi="http://schemas.microsoft.com/office/word/2010/wordprocessingInk" xmlns:wne="http://schemas.microsoft.com/office/word/2006/wordml" xmlns:wps="http://schemas.microsoft.com/office/word/2010/wordprocessingShape" mc:Ignorable="w14 w15 w16se w16cid wp14">
   <w:footnote w:type="separator" w:id="-1">
     <w:p>
       <w:r>
@@ -539,7 +631,7 @@
 </file>
 
 <file path=word/header1.xml><?xml version="1.0" encoding="utf-8"?>
-<w:hdr xmlns:wpc="http://schemas.microsoft.com/office/word/2010/wordprocessingCanvas" xmlns:cx="http://schemas.microsoft.com/office/drawing/2014/chartex" xmlns:cx1="http://schemas.microsoft.com/office/drawing/2015/9/8/chartex" xmlns:mc="http://schemas.openxmlformats.org/markup-compatibility/2006" xmlns:o="urn:schemas-microsoft-com:office:office" xmlns:r="http://schemas.openxmlformats.org/officeDocument/2006/relationships" xmlns:m="http://schemas.openxmlformats.org/officeDocument/2006/math" xmlns:v="urn:schemas-microsoft-com:vml" xmlns:wp14="http://schemas.microsoft.com/office/word/2010/wordprocessingDrawing" xmlns:wp="http://schemas.openxmlformats.org/drawingml/2006/wordprocessingDrawing" xmlns:w10="urn:schemas-microsoft-com:office:word" xmlns:w="http://schemas.openxmlformats.org/wordprocessingml/2006/main" xmlns:w14="http://schemas.microsoft.com/office/word/2010/wordml" xmlns:w15="http://schemas.microsoft.com/office/word/2012/wordml" xmlns:w16se="http://schemas.microsoft.com/office/word/2015/wordml/symex" xmlns:wpg="http://schemas.microsoft.com/office/word/2010/wordprocessingGroup" xmlns:wpi="http://schemas.microsoft.com/office/word/2010/wordprocessingInk" xmlns:wne="http://schemas.microsoft.com/office/word/2006/wordml" xmlns:wps="http://schemas.microsoft.com/office/word/2010/wordprocessingShape" mc:Ignorable="w14 w15 w16se wp14">
+<w:hdr xmlns:wpc="http://schemas.microsoft.com/office/word/2010/wordprocessingCanvas" xmlns:cx="http://schemas.microsoft.com/office/drawing/2014/chartex" xmlns:cx1="http://schemas.microsoft.com/office/drawing/2015/9/8/chartex" xmlns:cx2="http://schemas.microsoft.com/office/drawing/2015/10/21/chartex" xmlns:cx3="http://schemas.microsoft.com/office/drawing/2016/5/9/chartex" xmlns:cx4="http://schemas.microsoft.com/office/drawing/2016/5/10/chartex" xmlns:cx5="http://schemas.microsoft.com/office/drawing/2016/5/11/chartex" xmlns:cx6="http://schemas.microsoft.com/office/drawing/2016/5/12/chartex" xmlns:cx7="http://schemas.microsoft.com/office/drawing/2016/5/13/chartex" xmlns:cx8="http://schemas.microsoft.com/office/drawing/2016/5/14/chartex" xmlns:mc="http://schemas.openxmlformats.org/markup-compatibility/2006" xmlns:aink="http://schemas.microsoft.com/office/drawing/2016/ink" xmlns:am3d="http://schemas.microsoft.com/office/drawing/2017/model3d" xmlns:o="urn:schemas-microsoft-com:office:office" xmlns:r="http://schemas.openxmlformats.org/officeDocument/2006/relationships" xmlns:m="http://schemas.openxmlformats.org/officeDocument/2006/math" xmlns:v="urn:schemas-microsoft-com:vml" xmlns:wp14="http://schemas.microsoft.com/office/word/2010/wordprocessingDrawing" xmlns:wp="http://schemas.openxmlformats.org/drawingml/2006/wordprocessingDrawing" xmlns:w10="urn:schemas-microsoft-com:office:word" xmlns:w="http://schemas.openxmlformats.org/wordprocessingml/2006/main" xmlns:w14="http://schemas.microsoft.com/office/word/2010/wordml" xmlns:w15="http://schemas.microsoft.com/office/word/2012/wordml" xmlns:w16cid="http://schemas.microsoft.com/office/word/2016/wordml/cid" xmlns:w16se="http://schemas.microsoft.com/office/word/2015/wordml/symex" xmlns:wpg="http://schemas.microsoft.com/office/word/2010/wordprocessingGroup" xmlns:wpi="http://schemas.microsoft.com/office/word/2010/wordprocessingInk" xmlns:wne="http://schemas.microsoft.com/office/word/2006/wordml" xmlns:wps="http://schemas.microsoft.com/office/word/2010/wordprocessingShape" mc:Ignorable="w14 w15 w16se w16cid wp14">
   <w:tbl>
     <w:tblPr>
       <w:tblStyle w:val="TableGrid"/>
@@ -585,7 +677,7 @@
             <mc:AlternateContent>
               <mc:Choice Requires="wpg">
                 <w:drawing>
-                  <wp:inline distT="0" distB="0" distL="0" distR="0" wp14:anchorId="21F55021" wp14:editId="10DC3435">
+                  <wp:inline distT="0" distB="0" distL="0" distR="0" wp14:anchorId="513B2F8C" wp14:editId="669BEC58">
                     <wp:extent cx="1371600" cy="1600200"/>
                     <wp:effectExtent l="0" t="0" r="0" b="0"/>
                     <wp:docPr id="7" name="Group 7" descr="Decorative element"/>
@@ -804,7 +896,7 @@
 </file>
 
 <file path=word/styles.xml><?xml version="1.0" encoding="utf-8"?>
-<w:styles xmlns:mc="http://schemas.openxmlformats.org/markup-compatibility/2006" xmlns:r="http://schemas.openxmlformats.org/officeDocument/2006/relationships" xmlns:w="http://schemas.openxmlformats.org/wordprocessingml/2006/main" xmlns:w14="http://schemas.microsoft.com/office/word/2010/wordml" xmlns:w15="http://schemas.microsoft.com/office/word/2012/wordml" xmlns:w16se="http://schemas.microsoft.com/office/word/2015/wordml/symex" mc:Ignorable="w14 w15 w16se">
+<w:styles xmlns:mc="http://schemas.openxmlformats.org/markup-compatibility/2006" xmlns:r="http://schemas.openxmlformats.org/officeDocument/2006/relationships" xmlns:w="http://schemas.openxmlformats.org/wordprocessingml/2006/main" xmlns:w14="http://schemas.microsoft.com/office/word/2010/wordml" xmlns:w15="http://schemas.microsoft.com/office/word/2012/wordml" xmlns:w16cid="http://schemas.microsoft.com/office/word/2016/wordml/cid" xmlns:w16se="http://schemas.microsoft.com/office/word/2015/wordml/symex" mc:Ignorable="w14 w15 w16se w16cid">
   <w:docDefaults>
     <w:rPrDefault>
       <w:rPr>
@@ -820,7 +912,7 @@
       </w:pPr>
     </w:pPrDefault>
   </w:docDefaults>
-  <w:latentStyles w:defLockedState="0" w:defUIPriority="99" w:defSemiHidden="0" w:defUnhideWhenUsed="0" w:defQFormat="0" w:count="371">
+  <w:latentStyles w:defLockedState="0" w:defUIPriority="99" w:defSemiHidden="0" w:defUnhideWhenUsed="0" w:defQFormat="0" w:count="376">
     <w:lsdException w:name="Normal" w:uiPriority="0" w:qFormat="1"/>
     <w:lsdException w:name="heading 1" w:uiPriority="8" w:qFormat="1"/>
     <w:lsdException w:name="heading 2" w:semiHidden="1" w:uiPriority="9" w:unhideWhenUsed="1" w:qFormat="1"/>
@@ -1192,6 +1284,11 @@
     <w:lsdException w:name="List Table 5 Dark Accent 6" w:uiPriority="50"/>
     <w:lsdException w:name="List Table 6 Colorful Accent 6" w:uiPriority="51"/>
     <w:lsdException w:name="List Table 7 Colorful Accent 6" w:uiPriority="52"/>
+    <w:lsdException w:name="Mention" w:semiHidden="1" w:unhideWhenUsed="1"/>
+    <w:lsdException w:name="Smart Hyperlink" w:semiHidden="1" w:unhideWhenUsed="1"/>
+    <w:lsdException w:name="Hashtag" w:semiHidden="1" w:unhideWhenUsed="1"/>
+    <w:lsdException w:name="Unresolved Mention" w:semiHidden="1" w:unhideWhenUsed="1"/>
+    <w:lsdException w:name="Smart Link" w:semiHidden="1" w:unhideWhenUsed="1"/>
   </w:latentStyles>
   <w:style w:type="paragraph" w:default="1" w:styleId="Normal">
     <w:name w:val="Normal"/>
@@ -1640,6 +1737,4065 @@
 </w:styles>
 </file>
 
+<file path=word/diagrams/colors1.xml><?xml version="1.0" encoding="utf-8"?>
+<dgm:colorsDef xmlns:dgm="http://schemas.openxmlformats.org/drawingml/2006/diagram" xmlns:a="http://schemas.openxmlformats.org/drawingml/2006/main" uniqueId="urn:microsoft.com/office/officeart/2005/8/colors/accent1_2">
+  <dgm:title val=""/>
+  <dgm:desc val=""/>
+  <dgm:catLst>
+    <dgm:cat type="accent1" pri="11200"/>
+  </dgm:catLst>
+  <dgm:styleLbl name="node0">
+    <dgm:fillClrLst meth="repeat">
+      <a:schemeClr val="accent1"/>
+    </dgm:fillClrLst>
+    <dgm:linClrLst meth="repeat">
+      <a:schemeClr val="lt1"/>
+    </dgm:linClrLst>
+    <dgm:effectClrLst/>
+    <dgm:txLinClrLst/>
+    <dgm:txFillClrLst/>
+    <dgm:txEffectClrLst/>
+  </dgm:styleLbl>
+  <dgm:styleLbl name="alignNode1">
+    <dgm:fillClrLst meth="repeat">
+      <a:schemeClr val="accent1"/>
+    </dgm:fillClrLst>
+    <dgm:linClrLst meth="repeat">
+      <a:schemeClr val="accent1"/>
+    </dgm:linClrLst>
+    <dgm:effectClrLst/>
+    <dgm:txLinClrLst/>
+    <dgm:txFillClrLst/>
+    <dgm:txEffectClrLst/>
+  </dgm:styleLbl>
+  <dgm:styleLbl name="node1">
+    <dgm:fillClrLst meth="repeat">
+      <a:schemeClr val="accent1"/>
+    </dgm:fillClrLst>
+    <dgm:linClrLst meth="repeat">
+      <a:schemeClr val="lt1"/>
+    </dgm:linClrLst>
+    <dgm:effectClrLst/>
+    <dgm:txLinClrLst/>
+    <dgm:txFillClrLst/>
+    <dgm:txEffectClrLst/>
+  </dgm:styleLbl>
+  <dgm:styleLbl name="lnNode1">
+    <dgm:fillClrLst meth="repeat">
+      <a:schemeClr val="accent1"/>
+    </dgm:fillClrLst>
+    <dgm:linClrLst meth="repeat">
+      <a:schemeClr val="lt1"/>
+    </dgm:linClrLst>
+    <dgm:effectClrLst/>
+    <dgm:txLinClrLst/>
+    <dgm:txFillClrLst/>
+    <dgm:txEffectClrLst/>
+  </dgm:styleLbl>
+  <dgm:styleLbl name="vennNode1">
+    <dgm:fillClrLst meth="repeat">
+      <a:schemeClr val="accent1">
+        <a:alpha val="50000"/>
+      </a:schemeClr>
+    </dgm:fillClrLst>
+    <dgm:linClrLst meth="repeat">
+      <a:schemeClr val="lt1"/>
+    </dgm:linClrLst>
+    <dgm:effectClrLst/>
+    <dgm:txLinClrLst/>
+    <dgm:txFillClrLst/>
+    <dgm:txEffectClrLst/>
+  </dgm:styleLbl>
+  <dgm:styleLbl name="node2">
+    <dgm:fillClrLst meth="repeat">
+      <a:schemeClr val="accent1"/>
+    </dgm:fillClrLst>
+    <dgm:linClrLst meth="repeat">
+      <a:schemeClr val="lt1"/>
+    </dgm:linClrLst>
+    <dgm:effectClrLst/>
+    <dgm:txLinClrLst/>
+    <dgm:txFillClrLst/>
+    <dgm:txEffectClrLst/>
+  </dgm:styleLbl>
+  <dgm:styleLbl name="node3">
+    <dgm:fillClrLst meth="repeat">
+      <a:schemeClr val="accent1"/>
+    </dgm:fillClrLst>
+    <dgm:linClrLst meth="repeat">
+      <a:schemeClr val="lt1"/>
+    </dgm:linClrLst>
+    <dgm:effectClrLst/>
+    <dgm:txLinClrLst/>
+    <dgm:txFillClrLst/>
+    <dgm:txEffectClrLst/>
+  </dgm:styleLbl>
+  <dgm:styleLbl name="node4">
+    <dgm:fillClrLst meth="repeat">
+      <a:schemeClr val="accent1"/>
+    </dgm:fillClrLst>
+    <dgm:linClrLst meth="repeat">
+      <a:schemeClr val="lt1"/>
+    </dgm:linClrLst>
+    <dgm:effectClrLst/>
+    <dgm:txLinClrLst/>
+    <dgm:txFillClrLst/>
+    <dgm:txEffectClrLst/>
+  </dgm:styleLbl>
+  <dgm:styleLbl name="fgImgPlace1">
+    <dgm:fillClrLst meth="repeat">
+      <a:schemeClr val="accent1">
+        <a:tint val="50000"/>
+      </a:schemeClr>
+    </dgm:fillClrLst>
+    <dgm:linClrLst meth="repeat">
+      <a:schemeClr val="lt1"/>
+    </dgm:linClrLst>
+    <dgm:effectClrLst/>
+    <dgm:txLinClrLst/>
+    <dgm:txFillClrLst meth="repeat">
+      <a:schemeClr val="lt1"/>
+    </dgm:txFillClrLst>
+    <dgm:txEffectClrLst/>
+  </dgm:styleLbl>
+  <dgm:styleLbl name="alignImgPlace1">
+    <dgm:fillClrLst meth="repeat">
+      <a:schemeClr val="accent1">
+        <a:tint val="50000"/>
+      </a:schemeClr>
+    </dgm:fillClrLst>
+    <dgm:linClrLst meth="repeat">
+      <a:schemeClr val="lt1"/>
+    </dgm:linClrLst>
+    <dgm:effectClrLst/>
+    <dgm:txLinClrLst/>
+    <dgm:txFillClrLst meth="repeat">
+      <a:schemeClr val="lt1"/>
+    </dgm:txFillClrLst>
+    <dgm:txEffectClrLst/>
+  </dgm:styleLbl>
+  <dgm:styleLbl name="bgImgPlace1">
+    <dgm:fillClrLst meth="repeat">
+      <a:schemeClr val="accent1">
+        <a:tint val="50000"/>
+      </a:schemeClr>
+    </dgm:fillClrLst>
+    <dgm:linClrLst meth="repeat">
+      <a:schemeClr val="lt1"/>
+    </dgm:linClrLst>
+    <dgm:effectClrLst/>
+    <dgm:txLinClrLst/>
+    <dgm:txFillClrLst meth="repeat">
+      <a:schemeClr val="lt1"/>
+    </dgm:txFillClrLst>
+    <dgm:txEffectClrLst/>
+  </dgm:styleLbl>
+  <dgm:styleLbl name="sibTrans2D1">
+    <dgm:fillClrLst meth="repeat">
+      <a:schemeClr val="accent1">
+        <a:tint val="60000"/>
+      </a:schemeClr>
+    </dgm:fillClrLst>
+    <dgm:linClrLst meth="repeat">
+      <a:schemeClr val="accent1">
+        <a:tint val="60000"/>
+      </a:schemeClr>
+    </dgm:linClrLst>
+    <dgm:effectClrLst/>
+    <dgm:txLinClrLst/>
+    <dgm:txFillClrLst/>
+    <dgm:txEffectClrLst/>
+  </dgm:styleLbl>
+  <dgm:styleLbl name="fgSibTrans2D1">
+    <dgm:fillClrLst meth="repeat">
+      <a:schemeClr val="accent1">
+        <a:tint val="60000"/>
+      </a:schemeClr>
+    </dgm:fillClrLst>
+    <dgm:linClrLst meth="repeat">
+      <a:schemeClr val="accent1">
+        <a:tint val="60000"/>
+      </a:schemeClr>
+    </dgm:linClrLst>
+    <dgm:effectClrLst/>
+    <dgm:txLinClrLst/>
+    <dgm:txFillClrLst/>
+    <dgm:txEffectClrLst/>
+  </dgm:styleLbl>
+  <dgm:styleLbl name="bgSibTrans2D1">
+    <dgm:fillClrLst meth="repeat">
+      <a:schemeClr val="accent1">
+        <a:tint val="60000"/>
+      </a:schemeClr>
+    </dgm:fillClrLst>
+    <dgm:linClrLst meth="repeat">
+      <a:schemeClr val="accent1">
+        <a:tint val="60000"/>
+      </a:schemeClr>
+    </dgm:linClrLst>
+    <dgm:effectClrLst/>
+    <dgm:txLinClrLst/>
+    <dgm:txFillClrLst/>
+    <dgm:txEffectClrLst/>
+  </dgm:styleLbl>
+  <dgm:styleLbl name="sibTrans1D1">
+    <dgm:fillClrLst meth="repeat">
+      <a:schemeClr val="accent1"/>
+    </dgm:fillClrLst>
+    <dgm:linClrLst meth="repeat">
+      <a:schemeClr val="accent1"/>
+    </dgm:linClrLst>
+    <dgm:effectClrLst/>
+    <dgm:txLinClrLst/>
+    <dgm:txFillClrLst meth="repeat">
+      <a:schemeClr val="tx1"/>
+    </dgm:txFillClrLst>
+    <dgm:txEffectClrLst/>
+  </dgm:styleLbl>
+  <dgm:styleLbl name="callout">
+    <dgm:fillClrLst meth="repeat">
+      <a:schemeClr val="accent1"/>
+    </dgm:fillClrLst>
+    <dgm:linClrLst meth="repeat">
+      <a:schemeClr val="accent1">
+        <a:tint val="50000"/>
+      </a:schemeClr>
+    </dgm:linClrLst>
+    <dgm:effectClrLst/>
+    <dgm:txLinClrLst/>
+    <dgm:txFillClrLst meth="repeat">
+      <a:schemeClr val="tx1"/>
+    </dgm:txFillClrLst>
+    <dgm:txEffectClrLst/>
+  </dgm:styleLbl>
+  <dgm:styleLbl name="asst0">
+    <dgm:fillClrLst meth="repeat">
+      <a:schemeClr val="accent1"/>
+    </dgm:fillClrLst>
+    <dgm:linClrLst meth="repeat">
+      <a:schemeClr val="lt1"/>
+    </dgm:linClrLst>
+    <dgm:effectClrLst/>
+    <dgm:txLinClrLst/>
+    <dgm:txFillClrLst/>
+    <dgm:txEffectClrLst/>
+  </dgm:styleLbl>
+  <dgm:styleLbl name="asst1">
+    <dgm:fillClrLst meth="repeat">
+      <a:schemeClr val="accent1"/>
+    </dgm:fillClrLst>
+    <dgm:linClrLst meth="repeat">
+      <a:schemeClr val="lt1"/>
+    </dgm:linClrLst>
+    <dgm:effectClrLst/>
+    <dgm:txLinClrLst/>
+    <dgm:txFillClrLst/>
+    <dgm:txEffectClrLst/>
+  </dgm:styleLbl>
+  <dgm:styleLbl name="asst2">
+    <dgm:fillClrLst meth="repeat">
+      <a:schemeClr val="accent1"/>
+    </dgm:fillClrLst>
+    <dgm:linClrLst meth="repeat">
+      <a:schemeClr val="lt1"/>
+    </dgm:linClrLst>
+    <dgm:effectClrLst/>
+    <dgm:txLinClrLst/>
+    <dgm:txFillClrLst/>
+    <dgm:txEffectClrLst/>
+  </dgm:styleLbl>
+  <dgm:styleLbl name="asst3">
+    <dgm:fillClrLst meth="repeat">
+      <a:schemeClr val="accent1"/>
+    </dgm:fillClrLst>
+    <dgm:linClrLst meth="repeat">
+      <a:schemeClr val="lt1"/>
+    </dgm:linClrLst>
+    <dgm:effectClrLst/>
+    <dgm:txLinClrLst/>
+    <dgm:txFillClrLst/>
+    <dgm:txEffectClrLst/>
+  </dgm:styleLbl>
+  <dgm:styleLbl name="asst4">
+    <dgm:fillClrLst meth="repeat">
+      <a:schemeClr val="accent1"/>
+    </dgm:fillClrLst>
+    <dgm:linClrLst meth="repeat">
+      <a:schemeClr val="lt1"/>
+    </dgm:linClrLst>
+    <dgm:effectClrLst/>
+    <dgm:txLinClrLst/>
+    <dgm:txFillClrLst/>
+    <dgm:txEffectClrLst/>
+  </dgm:styleLbl>
+  <dgm:styleLbl name="parChTrans2D1">
+    <dgm:fillClrLst meth="repeat">
+      <a:schemeClr val="accent1">
+        <a:tint val="60000"/>
+      </a:schemeClr>
+    </dgm:fillClrLst>
+    <dgm:linClrLst meth="repeat">
+      <a:schemeClr val="accent1">
+        <a:tint val="60000"/>
+      </a:schemeClr>
+    </dgm:linClrLst>
+    <dgm:effectClrLst/>
+    <dgm:txLinClrLst/>
+    <dgm:txFillClrLst meth="repeat">
+      <a:schemeClr val="lt1"/>
+    </dgm:txFillClrLst>
+    <dgm:txEffectClrLst/>
+  </dgm:styleLbl>
+  <dgm:styleLbl name="parChTrans2D2">
+    <dgm:fillClrLst meth="repeat">
+      <a:schemeClr val="accent1"/>
+    </dgm:fillClrLst>
+    <dgm:linClrLst meth="repeat">
+      <a:schemeClr val="accent1"/>
+    </dgm:linClrLst>
+    <dgm:effectClrLst/>
+    <dgm:txLinClrLst/>
+    <dgm:txFillClrLst meth="repeat">
+      <a:schemeClr val="lt1"/>
+    </dgm:txFillClrLst>
+    <dgm:txEffectClrLst/>
+  </dgm:styleLbl>
+  <dgm:styleLbl name="parChTrans2D3">
+    <dgm:fillClrLst meth="repeat">
+      <a:schemeClr val="accent1"/>
+    </dgm:fillClrLst>
+    <dgm:linClrLst meth="repeat">
+      <a:schemeClr val="accent1"/>
+    </dgm:linClrLst>
+    <dgm:effectClrLst/>
+    <dgm:txLinClrLst/>
+    <dgm:txFillClrLst meth="repeat">
+      <a:schemeClr val="lt1"/>
+    </dgm:txFillClrLst>
+    <dgm:txEffectClrLst/>
+  </dgm:styleLbl>
+  <dgm:styleLbl name="parChTrans2D4">
+    <dgm:fillClrLst meth="repeat">
+      <a:schemeClr val="accent1"/>
+    </dgm:fillClrLst>
+    <dgm:linClrLst meth="repeat">
+      <a:schemeClr val="accent1"/>
+    </dgm:linClrLst>
+    <dgm:effectClrLst/>
+    <dgm:txLinClrLst/>
+    <dgm:txFillClrLst meth="repeat">
+      <a:schemeClr val="lt1"/>
+    </dgm:txFillClrLst>
+    <dgm:txEffectClrLst/>
+  </dgm:styleLbl>
+  <dgm:styleLbl name="parChTrans1D1">
+    <dgm:fillClrLst meth="repeat">
+      <a:schemeClr val="accent1"/>
+    </dgm:fillClrLst>
+    <dgm:linClrLst meth="repeat">
+      <a:schemeClr val="accent1">
+        <a:shade val="60000"/>
+      </a:schemeClr>
+    </dgm:linClrLst>
+    <dgm:effectClrLst/>
+    <dgm:txLinClrLst/>
+    <dgm:txFillClrLst meth="repeat">
+      <a:schemeClr val="tx1"/>
+    </dgm:txFillClrLst>
+    <dgm:txEffectClrLst/>
+  </dgm:styleLbl>
+  <dgm:styleLbl name="parChTrans1D2">
+    <dgm:fillClrLst meth="repeat">
+      <a:schemeClr val="accent1"/>
+    </dgm:fillClrLst>
+    <dgm:linClrLst meth="repeat">
+      <a:schemeClr val="accent1">
+        <a:shade val="60000"/>
+      </a:schemeClr>
+    </dgm:linClrLst>
+    <dgm:effectClrLst/>
+    <dgm:txLinClrLst/>
+    <dgm:txFillClrLst meth="repeat">
+      <a:schemeClr val="tx1"/>
+    </dgm:txFillClrLst>
+    <dgm:txEffectClrLst/>
+  </dgm:styleLbl>
+  <dgm:styleLbl name="parChTrans1D3">
+    <dgm:fillClrLst meth="repeat">
+      <a:schemeClr val="accent1"/>
+    </dgm:fillClrLst>
+    <dgm:linClrLst meth="repeat">
+      <a:schemeClr val="accent1">
+        <a:shade val="80000"/>
+      </a:schemeClr>
+    </dgm:linClrLst>
+    <dgm:effectClrLst/>
+    <dgm:txLinClrLst/>
+    <dgm:txFillClrLst meth="repeat">
+      <a:schemeClr val="tx1"/>
+    </dgm:txFillClrLst>
+    <dgm:txEffectClrLst/>
+  </dgm:styleLbl>
+  <dgm:styleLbl name="parChTrans1D4">
+    <dgm:fillClrLst meth="repeat">
+      <a:schemeClr val="accent1"/>
+    </dgm:fillClrLst>
+    <dgm:linClrLst meth="repeat">
+      <a:schemeClr val="accent1">
+        <a:shade val="80000"/>
+      </a:schemeClr>
+    </dgm:linClrLst>
+    <dgm:effectClrLst/>
+    <dgm:txLinClrLst/>
+    <dgm:txFillClrLst meth="repeat">
+      <a:schemeClr val="tx1"/>
+    </dgm:txFillClrLst>
+    <dgm:txEffectClrLst/>
+  </dgm:styleLbl>
+  <dgm:styleLbl name="fgAcc1">
+    <dgm:fillClrLst meth="repeat">
+      <a:schemeClr val="lt1">
+        <a:alpha val="90000"/>
+      </a:schemeClr>
+    </dgm:fillClrLst>
+    <dgm:linClrLst meth="repeat">
+      <a:schemeClr val="accent1"/>
+    </dgm:linClrLst>
+    <dgm:effectClrLst/>
+    <dgm:txLinClrLst/>
+    <dgm:txFillClrLst meth="repeat">
+      <a:schemeClr val="dk1"/>
+    </dgm:txFillClrLst>
+    <dgm:txEffectClrLst/>
+  </dgm:styleLbl>
+  <dgm:styleLbl name="conFgAcc1">
+    <dgm:fillClrLst meth="repeat">
+      <a:schemeClr val="lt1">
+        <a:alpha val="90000"/>
+      </a:schemeClr>
+    </dgm:fillClrLst>
+    <dgm:linClrLst meth="repeat">
+      <a:schemeClr val="accent1"/>
+    </dgm:linClrLst>
+    <dgm:effectClrLst/>
+    <dgm:txLinClrLst/>
+    <dgm:txFillClrLst meth="repeat">
+      <a:schemeClr val="dk1"/>
+    </dgm:txFillClrLst>
+    <dgm:txEffectClrLst/>
+  </dgm:styleLbl>
+  <dgm:styleLbl name="alignAcc1">
+    <dgm:fillClrLst meth="repeat">
+      <a:schemeClr val="lt1">
+        <a:alpha val="90000"/>
+      </a:schemeClr>
+    </dgm:fillClrLst>
+    <dgm:linClrLst meth="repeat">
+      <a:schemeClr val="accent1"/>
+    </dgm:linClrLst>
+    <dgm:effectClrLst/>
+    <dgm:txLinClrLst/>
+    <dgm:txFillClrLst meth="repeat">
+      <a:schemeClr val="dk1"/>
+    </dgm:txFillClrLst>
+    <dgm:txEffectClrLst/>
+  </dgm:styleLbl>
+  <dgm:styleLbl name="trAlignAcc1">
+    <dgm:fillClrLst meth="repeat">
+      <a:schemeClr val="lt1">
+        <a:alpha val="40000"/>
+      </a:schemeClr>
+    </dgm:fillClrLst>
+    <dgm:linClrLst meth="repeat">
+      <a:schemeClr val="accent1"/>
+    </dgm:linClrLst>
+    <dgm:effectClrLst/>
+    <dgm:txLinClrLst/>
+    <dgm:txFillClrLst meth="repeat">
+      <a:schemeClr val="dk1"/>
+    </dgm:txFillClrLst>
+    <dgm:txEffectClrLst/>
+  </dgm:styleLbl>
+  <dgm:styleLbl name="bgAcc1">
+    <dgm:fillClrLst meth="repeat">
+      <a:schemeClr val="lt1">
+        <a:alpha val="90000"/>
+      </a:schemeClr>
+    </dgm:fillClrLst>
+    <dgm:linClrLst meth="repeat">
+      <a:schemeClr val="accent1"/>
+    </dgm:linClrLst>
+    <dgm:effectClrLst/>
+    <dgm:txLinClrLst/>
+    <dgm:txFillClrLst meth="repeat">
+      <a:schemeClr val="dk1"/>
+    </dgm:txFillClrLst>
+    <dgm:txEffectClrLst/>
+  </dgm:styleLbl>
+  <dgm:styleLbl name="solidFgAcc1">
+    <dgm:fillClrLst meth="repeat">
+      <a:schemeClr val="lt1"/>
+    </dgm:fillClrLst>
+    <dgm:linClrLst meth="repeat">
+      <a:schemeClr val="accent1"/>
+    </dgm:linClrLst>
+    <dgm:effectClrLst/>
+    <dgm:txLinClrLst/>
+    <dgm:txFillClrLst meth="repeat">
+      <a:schemeClr val="dk1"/>
+    </dgm:txFillClrLst>
+    <dgm:txEffectClrLst/>
+  </dgm:styleLbl>
+  <dgm:styleLbl name="solidAlignAcc1">
+    <dgm:fillClrLst meth="repeat">
+      <a:schemeClr val="lt1"/>
+    </dgm:fillClrLst>
+    <dgm:linClrLst meth="repeat">
+      <a:schemeClr val="accent1"/>
+    </dgm:linClrLst>
+    <dgm:effectClrLst/>
+    <dgm:txLinClrLst/>
+    <dgm:txFillClrLst meth="repeat">
+      <a:schemeClr val="dk1"/>
+    </dgm:txFillClrLst>
+    <dgm:txEffectClrLst/>
+  </dgm:styleLbl>
+  <dgm:styleLbl name="solidBgAcc1">
+    <dgm:fillClrLst meth="repeat">
+      <a:schemeClr val="lt1"/>
+    </dgm:fillClrLst>
+    <dgm:linClrLst meth="repeat">
+      <a:schemeClr val="accent1"/>
+    </dgm:linClrLst>
+    <dgm:effectClrLst/>
+    <dgm:txLinClrLst/>
+    <dgm:txFillClrLst meth="repeat">
+      <a:schemeClr val="dk1"/>
+    </dgm:txFillClrLst>
+    <dgm:txEffectClrLst/>
+  </dgm:styleLbl>
+  <dgm:styleLbl name="fgAccFollowNode1">
+    <dgm:fillClrLst meth="repeat">
+      <a:schemeClr val="accent1">
+        <a:alpha val="90000"/>
+        <a:tint val="40000"/>
+      </a:schemeClr>
+    </dgm:fillClrLst>
+    <dgm:linClrLst meth="repeat">
+      <a:schemeClr val="accent1">
+        <a:alpha val="90000"/>
+        <a:tint val="40000"/>
+      </a:schemeClr>
+    </dgm:linClrLst>
+    <dgm:effectClrLst/>
+    <dgm:txLinClrLst/>
+    <dgm:txFillClrLst meth="repeat">
+      <a:schemeClr val="dk1"/>
+    </dgm:txFillClrLst>
+    <dgm:txEffectClrLst/>
+  </dgm:styleLbl>
+  <dgm:styleLbl name="alignAccFollowNode1">
+    <dgm:fillClrLst meth="repeat">
+      <a:schemeClr val="accent1">
+        <a:alpha val="90000"/>
+        <a:tint val="40000"/>
+      </a:schemeClr>
+    </dgm:fillClrLst>
+    <dgm:linClrLst meth="repeat">
+      <a:schemeClr val="accent1">
+        <a:alpha val="90000"/>
+        <a:tint val="40000"/>
+      </a:schemeClr>
+    </dgm:linClrLst>
+    <dgm:effectClrLst/>
+    <dgm:txLinClrLst/>
+    <dgm:txFillClrLst meth="repeat">
+      <a:schemeClr val="dk1"/>
+    </dgm:txFillClrLst>
+    <dgm:txEffectClrLst/>
+  </dgm:styleLbl>
+  <dgm:styleLbl name="bgAccFollowNode1">
+    <dgm:fillClrLst meth="repeat">
+      <a:schemeClr val="accent1">
+        <a:alpha val="90000"/>
+        <a:tint val="40000"/>
+      </a:schemeClr>
+    </dgm:fillClrLst>
+    <dgm:linClrLst meth="repeat">
+      <a:schemeClr val="accent1">
+        <a:alpha val="90000"/>
+        <a:tint val="40000"/>
+      </a:schemeClr>
+    </dgm:linClrLst>
+    <dgm:effectClrLst/>
+    <dgm:txLinClrLst/>
+    <dgm:txFillClrLst meth="repeat">
+      <a:schemeClr val="dk1"/>
+    </dgm:txFillClrLst>
+    <dgm:txEffectClrLst/>
+  </dgm:styleLbl>
+  <dgm:styleLbl name="fgAcc0">
+    <dgm:fillClrLst meth="repeat">
+      <a:schemeClr val="lt1">
+        <a:alpha val="90000"/>
+      </a:schemeClr>
+    </dgm:fillClrLst>
+    <dgm:linClrLst meth="repeat">
+      <a:schemeClr val="accent1"/>
+    </dgm:linClrLst>
+    <dgm:effectClrLst/>
+    <dgm:txLinClrLst/>
+    <dgm:txFillClrLst meth="repeat">
+      <a:schemeClr val="dk1"/>
+    </dgm:txFillClrLst>
+    <dgm:txEffectClrLst/>
+  </dgm:styleLbl>
+  <dgm:styleLbl name="fgAcc2">
+    <dgm:fillClrLst meth="repeat">
+      <a:schemeClr val="lt1">
+        <a:alpha val="90000"/>
+      </a:schemeClr>
+    </dgm:fillClrLst>
+    <dgm:linClrLst meth="repeat">
+      <a:schemeClr val="accent1"/>
+    </dgm:linClrLst>
+    <dgm:effectClrLst/>
+    <dgm:txLinClrLst/>
+    <dgm:txFillClrLst meth="repeat">
+      <a:schemeClr val="dk1"/>
+    </dgm:txFillClrLst>
+    <dgm:txEffectClrLst/>
+  </dgm:styleLbl>
+  <dgm:styleLbl name="fgAcc3">
+    <dgm:fillClrLst meth="repeat">
+      <a:schemeClr val="lt1">
+        <a:alpha val="90000"/>
+      </a:schemeClr>
+    </dgm:fillClrLst>
+    <dgm:linClrLst meth="repeat">
+      <a:schemeClr val="accent1"/>
+    </dgm:linClrLst>
+    <dgm:effectClrLst/>
+    <dgm:txLinClrLst/>
+    <dgm:txFillClrLst meth="repeat">
+      <a:schemeClr val="dk1"/>
+    </dgm:txFillClrLst>
+    <dgm:txEffectClrLst/>
+  </dgm:styleLbl>
+  <dgm:styleLbl name="fgAcc4">
+    <dgm:fillClrLst meth="repeat">
+      <a:schemeClr val="lt1">
+        <a:alpha val="90000"/>
+      </a:schemeClr>
+    </dgm:fillClrLst>
+    <dgm:linClrLst meth="repeat">
+      <a:schemeClr val="accent1"/>
+    </dgm:linClrLst>
+    <dgm:effectClrLst/>
+    <dgm:txLinClrLst/>
+    <dgm:txFillClrLst meth="repeat">
+      <a:schemeClr val="dk1"/>
+    </dgm:txFillClrLst>
+    <dgm:txEffectClrLst/>
+  </dgm:styleLbl>
+  <dgm:styleLbl name="bgShp">
+    <dgm:fillClrLst meth="repeat">
+      <a:schemeClr val="accent1">
+        <a:tint val="40000"/>
+      </a:schemeClr>
+    </dgm:fillClrLst>
+    <dgm:linClrLst meth="repeat">
+      <a:schemeClr val="accent1"/>
+    </dgm:linClrLst>
+    <dgm:effectClrLst/>
+    <dgm:txLinClrLst/>
+    <dgm:txFillClrLst meth="repeat">
+      <a:schemeClr val="dk1"/>
+    </dgm:txFillClrLst>
+    <dgm:txEffectClrLst/>
+  </dgm:styleLbl>
+  <dgm:styleLbl name="dkBgShp">
+    <dgm:fillClrLst meth="repeat">
+      <a:schemeClr val="accent1">
+        <a:shade val="80000"/>
+      </a:schemeClr>
+    </dgm:fillClrLst>
+    <dgm:linClrLst meth="repeat">
+      <a:schemeClr val="accent1"/>
+    </dgm:linClrLst>
+    <dgm:effectClrLst/>
+    <dgm:txLinClrLst/>
+    <dgm:txFillClrLst meth="repeat">
+      <a:schemeClr val="lt1"/>
+    </dgm:txFillClrLst>
+    <dgm:txEffectClrLst/>
+  </dgm:styleLbl>
+  <dgm:styleLbl name="trBgShp">
+    <dgm:fillClrLst meth="repeat">
+      <a:schemeClr val="accent1">
+        <a:tint val="50000"/>
+        <a:alpha val="40000"/>
+      </a:schemeClr>
+    </dgm:fillClrLst>
+    <dgm:linClrLst meth="repeat">
+      <a:schemeClr val="accent1"/>
+    </dgm:linClrLst>
+    <dgm:effectClrLst/>
+    <dgm:txLinClrLst/>
+    <dgm:txFillClrLst meth="repeat">
+      <a:schemeClr val="lt1"/>
+    </dgm:txFillClrLst>
+    <dgm:txEffectClrLst/>
+  </dgm:styleLbl>
+  <dgm:styleLbl name="fgShp">
+    <dgm:fillClrLst meth="repeat">
+      <a:schemeClr val="accent1">
+        <a:tint val="60000"/>
+      </a:schemeClr>
+    </dgm:fillClrLst>
+    <dgm:linClrLst meth="repeat">
+      <a:schemeClr val="lt1"/>
+    </dgm:linClrLst>
+    <dgm:effectClrLst/>
+    <dgm:txLinClrLst/>
+    <dgm:txFillClrLst meth="repeat">
+      <a:schemeClr val="dk1"/>
+    </dgm:txFillClrLst>
+    <dgm:txEffectClrLst/>
+  </dgm:styleLbl>
+  <dgm:styleLbl name="revTx">
+    <dgm:fillClrLst meth="repeat">
+      <a:schemeClr val="lt1">
+        <a:alpha val="0"/>
+      </a:schemeClr>
+    </dgm:fillClrLst>
+    <dgm:linClrLst meth="repeat">
+      <a:schemeClr val="dk1">
+        <a:alpha val="0"/>
+      </a:schemeClr>
+    </dgm:linClrLst>
+    <dgm:effectClrLst/>
+    <dgm:txLinClrLst/>
+    <dgm:txFillClrLst meth="repeat">
+      <a:schemeClr val="tx1"/>
+    </dgm:txFillClrLst>
+    <dgm:txEffectClrLst/>
+  </dgm:styleLbl>
+</dgm:colorsDef>
+</file>
+
+<file path=word/diagrams/data1.xml><?xml version="1.0" encoding="utf-8"?>
+<dgm:dataModel xmlns:dgm="http://schemas.openxmlformats.org/drawingml/2006/diagram" xmlns:a="http://schemas.openxmlformats.org/drawingml/2006/main">
+  <dgm:ptLst>
+    <dgm:pt modelId="{94E59213-1EBC-46ED-B0A9-1C53E0E92F6D}" type="doc">
+      <dgm:prSet loTypeId="urn:microsoft.com/office/officeart/2005/8/layout/bProcess3" loCatId="process" qsTypeId="urn:microsoft.com/office/officeart/2005/8/quickstyle/simple2" qsCatId="simple" csTypeId="urn:microsoft.com/office/officeart/2005/8/colors/accent1_2" csCatId="accent1" phldr="1"/>
+      <dgm:spPr/>
+      <dgm:t>
+        <a:bodyPr/>
+        <a:lstStyle/>
+        <a:p>
+          <a:endParaRPr lang="en-US"/>
+        </a:p>
+      </dgm:t>
+    </dgm:pt>
+    <dgm:pt modelId="{01928A2D-3FF4-4874-B8E0-C57F8CA83C6C}">
+      <dgm:prSet phldrT="[Text]" custT="1"/>
+      <dgm:spPr/>
+      <dgm:t>
+        <a:bodyPr/>
+        <a:lstStyle/>
+        <a:p>
+          <a:r>
+            <a:rPr lang="en-US" sz="2000">
+              <a:solidFill>
+                <a:srgbClr val="FFFF00"/>
+              </a:solidFill>
+              <a:latin typeface="Arial" panose="020B0604020202020204" pitchFamily="34" charset="0"/>
+              <a:cs typeface="Arial" panose="020B0604020202020204" pitchFamily="34" charset="0"/>
+            </a:rPr>
+            <a:t>3D Print of Robot</a:t>
+          </a:r>
+        </a:p>
+      </dgm:t>
+    </dgm:pt>
+    <dgm:pt modelId="{4AFD5921-CF58-4CFB-8F47-EAD31E71128E}" type="parTrans" cxnId="{3325D4CC-4B08-43DA-8FDD-B1757170D430}">
+      <dgm:prSet/>
+      <dgm:spPr/>
+      <dgm:t>
+        <a:bodyPr/>
+        <a:lstStyle/>
+        <a:p>
+          <a:endParaRPr lang="en-US"/>
+        </a:p>
+      </dgm:t>
+    </dgm:pt>
+    <dgm:pt modelId="{129C163C-BE87-4FC0-BB6C-DA303AC910E1}" type="sibTrans" cxnId="{3325D4CC-4B08-43DA-8FDD-B1757170D430}">
+      <dgm:prSet/>
+      <dgm:spPr/>
+      <dgm:t>
+        <a:bodyPr/>
+        <a:lstStyle/>
+        <a:p>
+          <a:endParaRPr lang="en-US"/>
+        </a:p>
+      </dgm:t>
+    </dgm:pt>
+    <dgm:pt modelId="{3AB1D7FE-7F32-436E-B697-04A720E01C97}">
+      <dgm:prSet phldrT="[Text]" custT="1">
+        <dgm:style>
+          <a:lnRef idx="2">
+            <a:schemeClr val="accent4">
+              <a:shade val="50000"/>
+            </a:schemeClr>
+          </a:lnRef>
+          <a:fillRef idx="1">
+            <a:schemeClr val="accent4"/>
+          </a:fillRef>
+          <a:effectRef idx="0">
+            <a:schemeClr val="accent4"/>
+          </a:effectRef>
+          <a:fontRef idx="minor">
+            <a:schemeClr val="lt1"/>
+          </a:fontRef>
+        </dgm:style>
+      </dgm:prSet>
+      <dgm:spPr/>
+      <dgm:t>
+        <a:bodyPr/>
+        <a:lstStyle/>
+        <a:p>
+          <a:r>
+            <a:rPr lang="en-US" sz="1600">
+              <a:solidFill>
+                <a:srgbClr val="FFFF00"/>
+              </a:solidFill>
+              <a:latin typeface="Arial" panose="020B0604020202020204" pitchFamily="34" charset="0"/>
+              <a:cs typeface="Arial" panose="020B0604020202020204" pitchFamily="34" charset="0"/>
+            </a:rPr>
+            <a:t>Obtain Voice Input from on-board mic</a:t>
+          </a:r>
+        </a:p>
+      </dgm:t>
+    </dgm:pt>
+    <dgm:pt modelId="{8DEDAB1D-5726-49B3-9FCE-3AD9CF6665AC}" type="parTrans" cxnId="{60488121-7785-497C-BDEA-46705E64B0B4}">
+      <dgm:prSet/>
+      <dgm:spPr/>
+      <dgm:t>
+        <a:bodyPr/>
+        <a:lstStyle/>
+        <a:p>
+          <a:endParaRPr lang="en-US"/>
+        </a:p>
+      </dgm:t>
+    </dgm:pt>
+    <dgm:pt modelId="{E834FF3B-4928-469F-AB22-073E8D711BDF}" type="sibTrans" cxnId="{60488121-7785-497C-BDEA-46705E64B0B4}">
+      <dgm:prSet/>
+      <dgm:spPr/>
+      <dgm:t>
+        <a:bodyPr/>
+        <a:lstStyle/>
+        <a:p>
+          <a:endParaRPr lang="en-US"/>
+        </a:p>
+      </dgm:t>
+    </dgm:pt>
+    <dgm:pt modelId="{3F267006-4855-40A5-B6F2-8C0BA968202E}">
+      <dgm:prSet phldrT="[Text]" custT="1">
+        <dgm:style>
+          <a:lnRef idx="3">
+            <a:schemeClr val="lt1"/>
+          </a:lnRef>
+          <a:fillRef idx="1">
+            <a:schemeClr val="accent1"/>
+          </a:fillRef>
+          <a:effectRef idx="1">
+            <a:schemeClr val="accent1"/>
+          </a:effectRef>
+          <a:fontRef idx="minor">
+            <a:schemeClr val="lt1"/>
+          </a:fontRef>
+        </dgm:style>
+      </dgm:prSet>
+      <dgm:spPr>
+        <a:solidFill>
+          <a:srgbClr val="BD3145"/>
+        </a:solidFill>
+      </dgm:spPr>
+      <dgm:t>
+        <a:bodyPr/>
+        <a:lstStyle/>
+        <a:p>
+          <a:r>
+            <a:rPr lang="en-US" sz="1700">
+              <a:solidFill>
+                <a:srgbClr val="FFFF00"/>
+              </a:solidFill>
+              <a:latin typeface="Arial" panose="020B0604020202020204" pitchFamily="34" charset="0"/>
+              <a:cs typeface="Arial" panose="020B0604020202020204" pitchFamily="34" charset="0"/>
+            </a:rPr>
+            <a:t>Build TensorFlow Model</a:t>
+          </a:r>
+        </a:p>
+      </dgm:t>
+    </dgm:pt>
+    <dgm:pt modelId="{676FA19E-3AFD-4CCD-8FB3-FC3B4137EB5D}" type="parTrans" cxnId="{C04E3444-2AA9-4478-84C0-DA37B329ABD9}">
+      <dgm:prSet/>
+      <dgm:spPr/>
+      <dgm:t>
+        <a:bodyPr/>
+        <a:lstStyle/>
+        <a:p>
+          <a:endParaRPr lang="en-US"/>
+        </a:p>
+      </dgm:t>
+    </dgm:pt>
+    <dgm:pt modelId="{49BAC1E7-7B67-4A36-B8FD-C9E4EEE81988}" type="sibTrans" cxnId="{C04E3444-2AA9-4478-84C0-DA37B329ABD9}">
+      <dgm:prSet/>
+      <dgm:spPr/>
+      <dgm:t>
+        <a:bodyPr/>
+        <a:lstStyle/>
+        <a:p>
+          <a:endParaRPr lang="en-US"/>
+        </a:p>
+      </dgm:t>
+    </dgm:pt>
+    <dgm:pt modelId="{224E4414-FD25-4004-BC16-9B588ACA23D5}">
+      <dgm:prSet phldrT="[Text]" custT="1">
+        <dgm:style>
+          <a:lnRef idx="3">
+            <a:schemeClr val="lt1"/>
+          </a:lnRef>
+          <a:fillRef idx="1">
+            <a:schemeClr val="accent5"/>
+          </a:fillRef>
+          <a:effectRef idx="1">
+            <a:schemeClr val="accent5"/>
+          </a:effectRef>
+          <a:fontRef idx="minor">
+            <a:schemeClr val="lt1"/>
+          </a:fontRef>
+        </dgm:style>
+      </dgm:prSet>
+      <dgm:spPr/>
+      <dgm:t>
+        <a:bodyPr/>
+        <a:lstStyle/>
+        <a:p>
+          <a:r>
+            <a:rPr lang="en-US" sz="1600">
+              <a:solidFill>
+                <a:srgbClr val="FFFF00"/>
+              </a:solidFill>
+              <a:latin typeface="Arial" panose="020B0604020202020204" pitchFamily="34" charset="0"/>
+              <a:cs typeface="Arial" panose="020B0604020202020204" pitchFamily="34" charset="0"/>
+            </a:rPr>
+            <a:t>Train Data using Neural Networks</a:t>
+          </a:r>
+          <a:endParaRPr lang="en-US" sz="1600">
+            <a:latin typeface="Arial" panose="020B0604020202020204" pitchFamily="34" charset="0"/>
+            <a:cs typeface="Arial" panose="020B0604020202020204" pitchFamily="34" charset="0"/>
+          </a:endParaRPr>
+        </a:p>
+      </dgm:t>
+    </dgm:pt>
+    <dgm:pt modelId="{7ECD06E2-7CE6-4F99-B5B3-831B6DEEA96D}" type="parTrans" cxnId="{E0C1B41D-AB9A-4960-93C1-427E27CD6F22}">
+      <dgm:prSet/>
+      <dgm:spPr/>
+      <dgm:t>
+        <a:bodyPr/>
+        <a:lstStyle/>
+        <a:p>
+          <a:endParaRPr lang="en-US"/>
+        </a:p>
+      </dgm:t>
+    </dgm:pt>
+    <dgm:pt modelId="{BED19D4F-6230-4C35-AEA9-4E05F2C8370A}" type="sibTrans" cxnId="{E0C1B41D-AB9A-4960-93C1-427E27CD6F22}">
+      <dgm:prSet/>
+      <dgm:spPr/>
+      <dgm:t>
+        <a:bodyPr/>
+        <a:lstStyle/>
+        <a:p>
+          <a:endParaRPr lang="en-US"/>
+        </a:p>
+      </dgm:t>
+    </dgm:pt>
+    <dgm:pt modelId="{89836D34-1DEB-45C0-8ED0-4B3592BAF515}">
+      <dgm:prSet phldrT="[Text]" custT="1">
+        <dgm:style>
+          <a:lnRef idx="3">
+            <a:schemeClr val="lt1"/>
+          </a:lnRef>
+          <a:fillRef idx="1">
+            <a:schemeClr val="accent3"/>
+          </a:fillRef>
+          <a:effectRef idx="1">
+            <a:schemeClr val="accent3"/>
+          </a:effectRef>
+          <a:fontRef idx="minor">
+            <a:schemeClr val="lt1"/>
+          </a:fontRef>
+        </dgm:style>
+      </dgm:prSet>
+      <dgm:spPr/>
+      <dgm:t>
+        <a:bodyPr/>
+        <a:lstStyle/>
+        <a:p>
+          <a:r>
+            <a:rPr lang="en-US" sz="2000">
+              <a:solidFill>
+                <a:srgbClr val="FFFF00"/>
+              </a:solidFill>
+              <a:latin typeface="Arial" panose="020B0604020202020204" pitchFamily="34" charset="0"/>
+              <a:cs typeface="Arial" panose="020B0604020202020204" pitchFamily="34" charset="0"/>
+            </a:rPr>
+            <a:t>Test Data</a:t>
+          </a:r>
+        </a:p>
+      </dgm:t>
+    </dgm:pt>
+    <dgm:pt modelId="{7854C8A0-171B-4E89-9448-E43175DFA124}" type="parTrans" cxnId="{AD7C074B-B5DF-40D3-B705-3B168EB91BE7}">
+      <dgm:prSet/>
+      <dgm:spPr/>
+      <dgm:t>
+        <a:bodyPr/>
+        <a:lstStyle/>
+        <a:p>
+          <a:endParaRPr lang="en-US"/>
+        </a:p>
+      </dgm:t>
+    </dgm:pt>
+    <dgm:pt modelId="{6137F9BA-0F8D-4556-9522-9811D2F3692A}" type="sibTrans" cxnId="{AD7C074B-B5DF-40D3-B705-3B168EB91BE7}">
+      <dgm:prSet/>
+      <dgm:spPr/>
+      <dgm:t>
+        <a:bodyPr/>
+        <a:lstStyle/>
+        <a:p>
+          <a:endParaRPr lang="en-US"/>
+        </a:p>
+      </dgm:t>
+    </dgm:pt>
+    <dgm:pt modelId="{93F02D88-3DF5-4CD5-B36B-165B5487FEA7}">
+      <dgm:prSet>
+        <dgm:style>
+          <a:lnRef idx="3">
+            <a:schemeClr val="lt1"/>
+          </a:lnRef>
+          <a:fillRef idx="1">
+            <a:schemeClr val="dk1"/>
+          </a:fillRef>
+          <a:effectRef idx="1">
+            <a:schemeClr val="dk1"/>
+          </a:effectRef>
+          <a:fontRef idx="minor">
+            <a:schemeClr val="lt1"/>
+          </a:fontRef>
+        </dgm:style>
+      </dgm:prSet>
+      <dgm:spPr/>
+      <dgm:t>
+        <a:bodyPr/>
+        <a:lstStyle/>
+        <a:p>
+          <a:r>
+            <a:rPr lang="en-US">
+              <a:solidFill>
+                <a:srgbClr val="FFFF00"/>
+              </a:solidFill>
+              <a:latin typeface="Arial" panose="020B0604020202020204" pitchFamily="34" charset="0"/>
+              <a:cs typeface="Arial" panose="020B0604020202020204" pitchFamily="34" charset="0"/>
+            </a:rPr>
+            <a:t>Convert to TFLite for Deployment</a:t>
+          </a:r>
+        </a:p>
+      </dgm:t>
+    </dgm:pt>
+    <dgm:pt modelId="{A73813C4-FB47-434A-9D63-BC323CC7D855}" type="parTrans" cxnId="{C21C218B-DD79-48F8-BAC3-07AA7B9E31E8}">
+      <dgm:prSet/>
+      <dgm:spPr/>
+      <dgm:t>
+        <a:bodyPr/>
+        <a:lstStyle/>
+        <a:p>
+          <a:endParaRPr lang="en-US"/>
+        </a:p>
+      </dgm:t>
+    </dgm:pt>
+    <dgm:pt modelId="{7D84B928-2D8A-4666-A128-EBDFFA4D30B4}" type="sibTrans" cxnId="{C21C218B-DD79-48F8-BAC3-07AA7B9E31E8}">
+      <dgm:prSet/>
+      <dgm:spPr/>
+      <dgm:t>
+        <a:bodyPr/>
+        <a:lstStyle/>
+        <a:p>
+          <a:endParaRPr lang="en-US"/>
+        </a:p>
+      </dgm:t>
+    </dgm:pt>
+    <dgm:pt modelId="{CF0508BE-9D18-49A6-90C4-A7784DDEFA31}">
+      <dgm:prSet>
+        <dgm:style>
+          <a:lnRef idx="3">
+            <a:schemeClr val="lt1"/>
+          </a:lnRef>
+          <a:fillRef idx="1">
+            <a:schemeClr val="accent3"/>
+          </a:fillRef>
+          <a:effectRef idx="1">
+            <a:schemeClr val="accent3"/>
+          </a:effectRef>
+          <a:fontRef idx="minor">
+            <a:schemeClr val="lt1"/>
+          </a:fontRef>
+        </dgm:style>
+      </dgm:prSet>
+      <dgm:spPr/>
+      <dgm:t>
+        <a:bodyPr/>
+        <a:lstStyle/>
+        <a:p>
+          <a:r>
+            <a:rPr lang="en-US">
+              <a:solidFill>
+                <a:srgbClr val="FFFF00"/>
+              </a:solidFill>
+              <a:latin typeface="Arial" panose="020B0604020202020204" pitchFamily="34" charset="0"/>
+              <a:cs typeface="Arial" panose="020B0604020202020204" pitchFamily="34" charset="0"/>
+            </a:rPr>
+            <a:t>Convert to C File</a:t>
+          </a:r>
+        </a:p>
+      </dgm:t>
+    </dgm:pt>
+    <dgm:pt modelId="{5721FBB1-9268-4F69-A669-3C94CD57A004}" type="parTrans" cxnId="{59E02E6F-D7AB-4A1F-84CB-5E4B33F6C128}">
+      <dgm:prSet/>
+      <dgm:spPr/>
+      <dgm:t>
+        <a:bodyPr/>
+        <a:lstStyle/>
+        <a:p>
+          <a:endParaRPr lang="en-US"/>
+        </a:p>
+      </dgm:t>
+    </dgm:pt>
+    <dgm:pt modelId="{A8E263A4-862E-48C4-8740-35CF671A253C}" type="sibTrans" cxnId="{59E02E6F-D7AB-4A1F-84CB-5E4B33F6C128}">
+      <dgm:prSet/>
+      <dgm:spPr/>
+      <dgm:t>
+        <a:bodyPr/>
+        <a:lstStyle/>
+        <a:p>
+          <a:endParaRPr lang="en-US"/>
+        </a:p>
+      </dgm:t>
+    </dgm:pt>
+    <dgm:pt modelId="{0D94EAF7-8D3F-4F1C-ACF9-A5252E3F3CAD}">
+      <dgm:prSet>
+        <dgm:style>
+          <a:lnRef idx="3">
+            <a:schemeClr val="lt1"/>
+          </a:lnRef>
+          <a:fillRef idx="1">
+            <a:schemeClr val="accent5"/>
+          </a:fillRef>
+          <a:effectRef idx="1">
+            <a:schemeClr val="accent5"/>
+          </a:effectRef>
+          <a:fontRef idx="minor">
+            <a:schemeClr val="lt1"/>
+          </a:fontRef>
+        </dgm:style>
+      </dgm:prSet>
+      <dgm:spPr/>
+      <dgm:t>
+        <a:bodyPr/>
+        <a:lstStyle/>
+        <a:p>
+          <a:r>
+            <a:rPr lang="en-US">
+              <a:solidFill>
+                <a:srgbClr val="FFFF00"/>
+              </a:solidFill>
+              <a:latin typeface="Arial" panose="020B0604020202020204" pitchFamily="34" charset="0"/>
+              <a:cs typeface="Arial" panose="020B0604020202020204" pitchFamily="34" charset="0"/>
+            </a:rPr>
+            <a:t>Upload to Arduino BLE 33 Sense</a:t>
+          </a:r>
+        </a:p>
+      </dgm:t>
+    </dgm:pt>
+    <dgm:pt modelId="{BA5394D7-C2CB-45E5-B4ED-EB9C0FD87028}" type="parTrans" cxnId="{D717AE12-1A00-4D59-B484-7F0BE4969A17}">
+      <dgm:prSet/>
+      <dgm:spPr/>
+      <dgm:t>
+        <a:bodyPr/>
+        <a:lstStyle/>
+        <a:p>
+          <a:endParaRPr lang="en-US"/>
+        </a:p>
+      </dgm:t>
+    </dgm:pt>
+    <dgm:pt modelId="{32461EB9-82CD-4809-87ED-E6BDE4DCC094}" type="sibTrans" cxnId="{D717AE12-1A00-4D59-B484-7F0BE4969A17}">
+      <dgm:prSet/>
+      <dgm:spPr/>
+      <dgm:t>
+        <a:bodyPr/>
+        <a:lstStyle/>
+        <a:p>
+          <a:endParaRPr lang="en-US"/>
+        </a:p>
+      </dgm:t>
+    </dgm:pt>
+    <dgm:pt modelId="{0B10C4B9-2926-49B4-AF0C-0AA8266160D0}">
+      <dgm:prSet/>
+      <dgm:spPr>
+        <a:solidFill>
+          <a:srgbClr val="C00000"/>
+        </a:solidFill>
+      </dgm:spPr>
+      <dgm:t>
+        <a:bodyPr/>
+        <a:lstStyle/>
+        <a:p>
+          <a:r>
+            <a:rPr lang="en-US">
+              <a:solidFill>
+                <a:srgbClr val="FFFF00"/>
+              </a:solidFill>
+              <a:latin typeface="Arial" panose="020B0604020202020204" pitchFamily="34" charset="0"/>
+              <a:cs typeface="Arial" panose="020B0604020202020204" pitchFamily="34" charset="0"/>
+            </a:rPr>
+            <a:t>Test on real Robot</a:t>
+          </a:r>
+        </a:p>
+      </dgm:t>
+    </dgm:pt>
+    <dgm:pt modelId="{0422BBBB-6C41-4E41-9DAE-EB1AA2AC84E1}" type="parTrans" cxnId="{3F0DDF3D-8BC5-4865-A256-A0D068C51A0F}">
+      <dgm:prSet/>
+      <dgm:spPr/>
+      <dgm:t>
+        <a:bodyPr/>
+        <a:lstStyle/>
+        <a:p>
+          <a:endParaRPr lang="en-US"/>
+        </a:p>
+      </dgm:t>
+    </dgm:pt>
+    <dgm:pt modelId="{F92844B5-CE3F-40C7-8F5D-6B4B113E675B}" type="sibTrans" cxnId="{3F0DDF3D-8BC5-4865-A256-A0D068C51A0F}">
+      <dgm:prSet/>
+      <dgm:spPr/>
+      <dgm:t>
+        <a:bodyPr/>
+        <a:lstStyle/>
+        <a:p>
+          <a:endParaRPr lang="en-US"/>
+        </a:p>
+      </dgm:t>
+    </dgm:pt>
+    <dgm:pt modelId="{C066EC98-DDEF-43F6-80B6-055B85269498}" type="pres">
+      <dgm:prSet presAssocID="{94E59213-1EBC-46ED-B0A9-1C53E0E92F6D}" presName="Name0" presStyleCnt="0">
+        <dgm:presLayoutVars>
+          <dgm:dir/>
+          <dgm:resizeHandles val="exact"/>
+        </dgm:presLayoutVars>
+      </dgm:prSet>
+      <dgm:spPr/>
+    </dgm:pt>
+    <dgm:pt modelId="{396B2879-D0F7-415F-AB54-5832F18EA6AA}" type="pres">
+      <dgm:prSet presAssocID="{01928A2D-3FF4-4874-B8E0-C57F8CA83C6C}" presName="node" presStyleLbl="node1" presStyleIdx="0" presStyleCnt="9">
+        <dgm:presLayoutVars>
+          <dgm:bulletEnabled val="1"/>
+        </dgm:presLayoutVars>
+      </dgm:prSet>
+      <dgm:spPr/>
+    </dgm:pt>
+    <dgm:pt modelId="{31FC5D3C-C512-4996-B43F-F4BDC3AB528D}" type="pres">
+      <dgm:prSet presAssocID="{129C163C-BE87-4FC0-BB6C-DA303AC910E1}" presName="sibTrans" presStyleLbl="sibTrans1D1" presStyleIdx="0" presStyleCnt="8"/>
+      <dgm:spPr/>
+    </dgm:pt>
+    <dgm:pt modelId="{F835E0AC-FA07-4777-A00E-7A6528DE618E}" type="pres">
+      <dgm:prSet presAssocID="{129C163C-BE87-4FC0-BB6C-DA303AC910E1}" presName="connectorText" presStyleLbl="sibTrans1D1" presStyleIdx="0" presStyleCnt="8"/>
+      <dgm:spPr/>
+    </dgm:pt>
+    <dgm:pt modelId="{F4FD7E8E-89A8-4CA3-80A2-A61FC895504A}" type="pres">
+      <dgm:prSet presAssocID="{3AB1D7FE-7F32-436E-B697-04A720E01C97}" presName="node" presStyleLbl="node1" presStyleIdx="1" presStyleCnt="9" custScaleY="142848">
+        <dgm:presLayoutVars>
+          <dgm:bulletEnabled val="1"/>
+        </dgm:presLayoutVars>
+      </dgm:prSet>
+      <dgm:spPr/>
+    </dgm:pt>
+    <dgm:pt modelId="{E875A8A7-CE82-4F9E-9C5F-7E6427927C85}" type="pres">
+      <dgm:prSet presAssocID="{E834FF3B-4928-469F-AB22-073E8D711BDF}" presName="sibTrans" presStyleLbl="sibTrans1D1" presStyleIdx="1" presStyleCnt="8"/>
+      <dgm:spPr/>
+    </dgm:pt>
+    <dgm:pt modelId="{5B42EC83-A7CA-446D-8628-6FAB18F0105A}" type="pres">
+      <dgm:prSet presAssocID="{E834FF3B-4928-469F-AB22-073E8D711BDF}" presName="connectorText" presStyleLbl="sibTrans1D1" presStyleIdx="1" presStyleCnt="8"/>
+      <dgm:spPr/>
+    </dgm:pt>
+    <dgm:pt modelId="{CB739694-0A30-433A-8654-34F66D972D0D}" type="pres">
+      <dgm:prSet presAssocID="{3F267006-4855-40A5-B6F2-8C0BA968202E}" presName="node" presStyleLbl="node1" presStyleIdx="2" presStyleCnt="9" custScaleX="126030">
+        <dgm:presLayoutVars>
+          <dgm:bulletEnabled val="1"/>
+        </dgm:presLayoutVars>
+      </dgm:prSet>
+      <dgm:spPr/>
+    </dgm:pt>
+    <dgm:pt modelId="{1306C48C-2455-4E71-BB98-93848629A643}" type="pres">
+      <dgm:prSet presAssocID="{49BAC1E7-7B67-4A36-B8FD-C9E4EEE81988}" presName="sibTrans" presStyleLbl="sibTrans1D1" presStyleIdx="2" presStyleCnt="8"/>
+      <dgm:spPr/>
+    </dgm:pt>
+    <dgm:pt modelId="{837F2D7C-9593-4C98-B23B-8041678CDCE2}" type="pres">
+      <dgm:prSet presAssocID="{49BAC1E7-7B67-4A36-B8FD-C9E4EEE81988}" presName="connectorText" presStyleLbl="sibTrans1D1" presStyleIdx="2" presStyleCnt="8"/>
+      <dgm:spPr/>
+    </dgm:pt>
+    <dgm:pt modelId="{387094FB-714A-47A9-ABFF-1C2545D8CEF6}" type="pres">
+      <dgm:prSet presAssocID="{224E4414-FD25-4004-BC16-9B588ACA23D5}" presName="node" presStyleLbl="node1" presStyleIdx="3" presStyleCnt="9" custScaleY="135054">
+        <dgm:presLayoutVars>
+          <dgm:bulletEnabled val="1"/>
+        </dgm:presLayoutVars>
+      </dgm:prSet>
+      <dgm:spPr/>
+    </dgm:pt>
+    <dgm:pt modelId="{53A8C7D4-CEF0-42BE-9BA6-382286B43CC5}" type="pres">
+      <dgm:prSet presAssocID="{BED19D4F-6230-4C35-AEA9-4E05F2C8370A}" presName="sibTrans" presStyleLbl="sibTrans1D1" presStyleIdx="3" presStyleCnt="8"/>
+      <dgm:spPr/>
+    </dgm:pt>
+    <dgm:pt modelId="{0D201E14-F2F9-4559-B739-11E210D4AD2F}" type="pres">
+      <dgm:prSet presAssocID="{BED19D4F-6230-4C35-AEA9-4E05F2C8370A}" presName="connectorText" presStyleLbl="sibTrans1D1" presStyleIdx="3" presStyleCnt="8"/>
+      <dgm:spPr/>
+    </dgm:pt>
+    <dgm:pt modelId="{CAD97BB6-37E9-4E8C-9F34-7CC2D4514223}" type="pres">
+      <dgm:prSet presAssocID="{89836D34-1DEB-45C0-8ED0-4B3592BAF515}" presName="node" presStyleLbl="node1" presStyleIdx="4" presStyleCnt="9">
+        <dgm:presLayoutVars>
+          <dgm:bulletEnabled val="1"/>
+        </dgm:presLayoutVars>
+      </dgm:prSet>
+      <dgm:spPr/>
+    </dgm:pt>
+    <dgm:pt modelId="{6C40155B-0F19-4905-BB27-6CDDB9D61220}" type="pres">
+      <dgm:prSet presAssocID="{6137F9BA-0F8D-4556-9522-9811D2F3692A}" presName="sibTrans" presStyleLbl="sibTrans1D1" presStyleIdx="4" presStyleCnt="8"/>
+      <dgm:spPr/>
+    </dgm:pt>
+    <dgm:pt modelId="{7083CE36-1913-4E27-B7AB-E0238F065E86}" type="pres">
+      <dgm:prSet presAssocID="{6137F9BA-0F8D-4556-9522-9811D2F3692A}" presName="connectorText" presStyleLbl="sibTrans1D1" presStyleIdx="4" presStyleCnt="8"/>
+      <dgm:spPr/>
+    </dgm:pt>
+    <dgm:pt modelId="{269BDBA0-0CF4-49FA-AA01-632B550EBBE3}" type="pres">
+      <dgm:prSet presAssocID="{93F02D88-3DF5-4CD5-B36B-165B5487FEA7}" presName="node" presStyleLbl="node1" presStyleIdx="5" presStyleCnt="9">
+        <dgm:presLayoutVars>
+          <dgm:bulletEnabled val="1"/>
+        </dgm:presLayoutVars>
+      </dgm:prSet>
+      <dgm:spPr/>
+    </dgm:pt>
+    <dgm:pt modelId="{DBD1EB20-6A7E-4C86-93B8-8FCF59E13741}" type="pres">
+      <dgm:prSet presAssocID="{7D84B928-2D8A-4666-A128-EBDFFA4D30B4}" presName="sibTrans" presStyleLbl="sibTrans1D1" presStyleIdx="5" presStyleCnt="8"/>
+      <dgm:spPr/>
+    </dgm:pt>
+    <dgm:pt modelId="{0D1BFB5E-E5EA-49F4-9842-95597C4193A5}" type="pres">
+      <dgm:prSet presAssocID="{7D84B928-2D8A-4666-A128-EBDFFA4D30B4}" presName="connectorText" presStyleLbl="sibTrans1D1" presStyleIdx="5" presStyleCnt="8"/>
+      <dgm:spPr/>
+    </dgm:pt>
+    <dgm:pt modelId="{FEAD0FF5-B491-44CC-9D3C-6C6100A538AD}" type="pres">
+      <dgm:prSet presAssocID="{CF0508BE-9D18-49A6-90C4-A7784DDEFA31}" presName="node" presStyleLbl="node1" presStyleIdx="6" presStyleCnt="9">
+        <dgm:presLayoutVars>
+          <dgm:bulletEnabled val="1"/>
+        </dgm:presLayoutVars>
+      </dgm:prSet>
+      <dgm:spPr/>
+    </dgm:pt>
+    <dgm:pt modelId="{E5E5D96A-C31A-4061-AAA2-2C234ECDBCBE}" type="pres">
+      <dgm:prSet presAssocID="{A8E263A4-862E-48C4-8740-35CF671A253C}" presName="sibTrans" presStyleLbl="sibTrans1D1" presStyleIdx="6" presStyleCnt="8"/>
+      <dgm:spPr/>
+    </dgm:pt>
+    <dgm:pt modelId="{6814BF9D-7218-452F-9316-8D95E5BB40D5}" type="pres">
+      <dgm:prSet presAssocID="{A8E263A4-862E-48C4-8740-35CF671A253C}" presName="connectorText" presStyleLbl="sibTrans1D1" presStyleIdx="6" presStyleCnt="8"/>
+      <dgm:spPr/>
+    </dgm:pt>
+    <dgm:pt modelId="{C9E23C72-4DCC-416A-BA53-C46F3993F792}" type="pres">
+      <dgm:prSet presAssocID="{0D94EAF7-8D3F-4F1C-ACF9-A5252E3F3CAD}" presName="node" presStyleLbl="node1" presStyleIdx="7" presStyleCnt="9">
+        <dgm:presLayoutVars>
+          <dgm:bulletEnabled val="1"/>
+        </dgm:presLayoutVars>
+      </dgm:prSet>
+      <dgm:spPr/>
+    </dgm:pt>
+    <dgm:pt modelId="{4E686F77-A3BA-4082-99B7-4BA9A20B5144}" type="pres">
+      <dgm:prSet presAssocID="{32461EB9-82CD-4809-87ED-E6BDE4DCC094}" presName="sibTrans" presStyleLbl="sibTrans1D1" presStyleIdx="7" presStyleCnt="8"/>
+      <dgm:spPr/>
+    </dgm:pt>
+    <dgm:pt modelId="{3E63840F-2F9A-410D-A8B5-9474ADE15E1D}" type="pres">
+      <dgm:prSet presAssocID="{32461EB9-82CD-4809-87ED-E6BDE4DCC094}" presName="connectorText" presStyleLbl="sibTrans1D1" presStyleIdx="7" presStyleCnt="8"/>
+      <dgm:spPr/>
+    </dgm:pt>
+    <dgm:pt modelId="{C8001324-05E7-4480-A0EA-895D5DB64A65}" type="pres">
+      <dgm:prSet presAssocID="{0B10C4B9-2926-49B4-AF0C-0AA8266160D0}" presName="node" presStyleLbl="node1" presStyleIdx="8" presStyleCnt="9">
+        <dgm:presLayoutVars>
+          <dgm:bulletEnabled val="1"/>
+        </dgm:presLayoutVars>
+      </dgm:prSet>
+      <dgm:spPr/>
+    </dgm:pt>
+  </dgm:ptLst>
+  <dgm:cxnLst>
+    <dgm:cxn modelId="{EDA87308-1A38-4E4F-9CF4-72794EBBC844}" type="presOf" srcId="{3AB1D7FE-7F32-436E-B697-04A720E01C97}" destId="{F4FD7E8E-89A8-4CA3-80A2-A61FC895504A}" srcOrd="0" destOrd="0" presId="urn:microsoft.com/office/officeart/2005/8/layout/bProcess3"/>
+    <dgm:cxn modelId="{D717AE12-1A00-4D59-B484-7F0BE4969A17}" srcId="{94E59213-1EBC-46ED-B0A9-1C53E0E92F6D}" destId="{0D94EAF7-8D3F-4F1C-ACF9-A5252E3F3CAD}" srcOrd="7" destOrd="0" parTransId="{BA5394D7-C2CB-45E5-B4ED-EB9C0FD87028}" sibTransId="{32461EB9-82CD-4809-87ED-E6BDE4DCC094}"/>
+    <dgm:cxn modelId="{E0C1B41D-AB9A-4960-93C1-427E27CD6F22}" srcId="{94E59213-1EBC-46ED-B0A9-1C53E0E92F6D}" destId="{224E4414-FD25-4004-BC16-9B588ACA23D5}" srcOrd="3" destOrd="0" parTransId="{7ECD06E2-7CE6-4F99-B5B3-831B6DEEA96D}" sibTransId="{BED19D4F-6230-4C35-AEA9-4E05F2C8370A}"/>
+    <dgm:cxn modelId="{B58BA61F-53F5-4009-AF3F-2F06A36EC590}" type="presOf" srcId="{E834FF3B-4928-469F-AB22-073E8D711BDF}" destId="{E875A8A7-CE82-4F9E-9C5F-7E6427927C85}" srcOrd="0" destOrd="0" presId="urn:microsoft.com/office/officeart/2005/8/layout/bProcess3"/>
+    <dgm:cxn modelId="{60488121-7785-497C-BDEA-46705E64B0B4}" srcId="{94E59213-1EBC-46ED-B0A9-1C53E0E92F6D}" destId="{3AB1D7FE-7F32-436E-B697-04A720E01C97}" srcOrd="1" destOrd="0" parTransId="{8DEDAB1D-5726-49B3-9FCE-3AD9CF6665AC}" sibTransId="{E834FF3B-4928-469F-AB22-073E8D711BDF}"/>
+    <dgm:cxn modelId="{7BDE1F26-ED18-44D5-9976-99E13F25D5EF}" type="presOf" srcId="{49BAC1E7-7B67-4A36-B8FD-C9E4EEE81988}" destId="{837F2D7C-9593-4C98-B23B-8041678CDCE2}" srcOrd="1" destOrd="0" presId="urn:microsoft.com/office/officeart/2005/8/layout/bProcess3"/>
+    <dgm:cxn modelId="{3F0DDF3D-8BC5-4865-A256-A0D068C51A0F}" srcId="{94E59213-1EBC-46ED-B0A9-1C53E0E92F6D}" destId="{0B10C4B9-2926-49B4-AF0C-0AA8266160D0}" srcOrd="8" destOrd="0" parTransId="{0422BBBB-6C41-4E41-9DAE-EB1AA2AC84E1}" sibTransId="{F92844B5-CE3F-40C7-8F5D-6B4B113E675B}"/>
+    <dgm:cxn modelId="{B71EF13E-F402-4DB2-8E51-9E3732989E95}" type="presOf" srcId="{49BAC1E7-7B67-4A36-B8FD-C9E4EEE81988}" destId="{1306C48C-2455-4E71-BB98-93848629A643}" srcOrd="0" destOrd="0" presId="urn:microsoft.com/office/officeart/2005/8/layout/bProcess3"/>
+    <dgm:cxn modelId="{A2990141-B5A9-41EA-B97F-3E68D5E576AE}" type="presOf" srcId="{94E59213-1EBC-46ED-B0A9-1C53E0E92F6D}" destId="{C066EC98-DDEF-43F6-80B6-055B85269498}" srcOrd="0" destOrd="0" presId="urn:microsoft.com/office/officeart/2005/8/layout/bProcess3"/>
+    <dgm:cxn modelId="{C04E3444-2AA9-4478-84C0-DA37B329ABD9}" srcId="{94E59213-1EBC-46ED-B0A9-1C53E0E92F6D}" destId="{3F267006-4855-40A5-B6F2-8C0BA968202E}" srcOrd="2" destOrd="0" parTransId="{676FA19E-3AFD-4CCD-8FB3-FC3B4137EB5D}" sibTransId="{49BAC1E7-7B67-4A36-B8FD-C9E4EEE81988}"/>
+    <dgm:cxn modelId="{57A1214A-7B89-448A-9617-B698D72304A3}" type="presOf" srcId="{0B10C4B9-2926-49B4-AF0C-0AA8266160D0}" destId="{C8001324-05E7-4480-A0EA-895D5DB64A65}" srcOrd="0" destOrd="0" presId="urn:microsoft.com/office/officeart/2005/8/layout/bProcess3"/>
+    <dgm:cxn modelId="{AC1C9A4A-10C4-4F4F-8D3D-3150A68E4C47}" type="presOf" srcId="{6137F9BA-0F8D-4556-9522-9811D2F3692A}" destId="{7083CE36-1913-4E27-B7AB-E0238F065E86}" srcOrd="1" destOrd="0" presId="urn:microsoft.com/office/officeart/2005/8/layout/bProcess3"/>
+    <dgm:cxn modelId="{AD7C074B-B5DF-40D3-B705-3B168EB91BE7}" srcId="{94E59213-1EBC-46ED-B0A9-1C53E0E92F6D}" destId="{89836D34-1DEB-45C0-8ED0-4B3592BAF515}" srcOrd="4" destOrd="0" parTransId="{7854C8A0-171B-4E89-9448-E43175DFA124}" sibTransId="{6137F9BA-0F8D-4556-9522-9811D2F3692A}"/>
+    <dgm:cxn modelId="{59E02E6F-D7AB-4A1F-84CB-5E4B33F6C128}" srcId="{94E59213-1EBC-46ED-B0A9-1C53E0E92F6D}" destId="{CF0508BE-9D18-49A6-90C4-A7784DDEFA31}" srcOrd="6" destOrd="0" parTransId="{5721FBB1-9268-4F69-A669-3C94CD57A004}" sibTransId="{A8E263A4-862E-48C4-8740-35CF671A253C}"/>
+    <dgm:cxn modelId="{39366E55-76D7-45CF-B617-77B74B8D138B}" type="presOf" srcId="{6137F9BA-0F8D-4556-9522-9811D2F3692A}" destId="{6C40155B-0F19-4905-BB27-6CDDB9D61220}" srcOrd="0" destOrd="0" presId="urn:microsoft.com/office/officeart/2005/8/layout/bProcess3"/>
+    <dgm:cxn modelId="{361E7156-CB24-47AB-ABFF-91CBE2BEEE99}" type="presOf" srcId="{CF0508BE-9D18-49A6-90C4-A7784DDEFA31}" destId="{FEAD0FF5-B491-44CC-9D3C-6C6100A538AD}" srcOrd="0" destOrd="0" presId="urn:microsoft.com/office/officeart/2005/8/layout/bProcess3"/>
+    <dgm:cxn modelId="{55F8E776-31EA-43BE-A9B5-23FF6CB670DE}" type="presOf" srcId="{BED19D4F-6230-4C35-AEA9-4E05F2C8370A}" destId="{0D201E14-F2F9-4559-B739-11E210D4AD2F}" srcOrd="1" destOrd="0" presId="urn:microsoft.com/office/officeart/2005/8/layout/bProcess3"/>
+    <dgm:cxn modelId="{C21C218B-DD79-48F8-BAC3-07AA7B9E31E8}" srcId="{94E59213-1EBC-46ED-B0A9-1C53E0E92F6D}" destId="{93F02D88-3DF5-4CD5-B36B-165B5487FEA7}" srcOrd="5" destOrd="0" parTransId="{A73813C4-FB47-434A-9D63-BC323CC7D855}" sibTransId="{7D84B928-2D8A-4666-A128-EBDFFA4D30B4}"/>
+    <dgm:cxn modelId="{8B26D393-7FD8-4781-9D37-D2417A36E922}" type="presOf" srcId="{3F267006-4855-40A5-B6F2-8C0BA968202E}" destId="{CB739694-0A30-433A-8654-34F66D972D0D}" srcOrd="0" destOrd="0" presId="urn:microsoft.com/office/officeart/2005/8/layout/bProcess3"/>
+    <dgm:cxn modelId="{592B4D95-746B-4011-A4A7-856F207121D6}" type="presOf" srcId="{BED19D4F-6230-4C35-AEA9-4E05F2C8370A}" destId="{53A8C7D4-CEF0-42BE-9BA6-382286B43CC5}" srcOrd="0" destOrd="0" presId="urn:microsoft.com/office/officeart/2005/8/layout/bProcess3"/>
+    <dgm:cxn modelId="{89B7B29B-9BA5-43A7-AC55-714BF4E13C6D}" type="presOf" srcId="{129C163C-BE87-4FC0-BB6C-DA303AC910E1}" destId="{F835E0AC-FA07-4777-A00E-7A6528DE618E}" srcOrd="1" destOrd="0" presId="urn:microsoft.com/office/officeart/2005/8/layout/bProcess3"/>
+    <dgm:cxn modelId="{9C5EC9A0-82D4-406E-B82A-B4AFA803C960}" type="presOf" srcId="{A8E263A4-862E-48C4-8740-35CF671A253C}" destId="{6814BF9D-7218-452F-9316-8D95E5BB40D5}" srcOrd="1" destOrd="0" presId="urn:microsoft.com/office/officeart/2005/8/layout/bProcess3"/>
+    <dgm:cxn modelId="{89643FA8-66EA-4A7A-BDAC-9049735D06C2}" type="presOf" srcId="{7D84B928-2D8A-4666-A128-EBDFFA4D30B4}" destId="{DBD1EB20-6A7E-4C86-93B8-8FCF59E13741}" srcOrd="0" destOrd="0" presId="urn:microsoft.com/office/officeart/2005/8/layout/bProcess3"/>
+    <dgm:cxn modelId="{8BC305AF-5C86-469F-A387-D262F8999711}" type="presOf" srcId="{89836D34-1DEB-45C0-8ED0-4B3592BAF515}" destId="{CAD97BB6-37E9-4E8C-9F34-7CC2D4514223}" srcOrd="0" destOrd="0" presId="urn:microsoft.com/office/officeart/2005/8/layout/bProcess3"/>
+    <dgm:cxn modelId="{EF5F12B1-6F4F-474B-B940-BFE129D34328}" type="presOf" srcId="{129C163C-BE87-4FC0-BB6C-DA303AC910E1}" destId="{31FC5D3C-C512-4996-B43F-F4BDC3AB528D}" srcOrd="0" destOrd="0" presId="urn:microsoft.com/office/officeart/2005/8/layout/bProcess3"/>
+    <dgm:cxn modelId="{798030BC-C419-432A-9901-6C81993D4A69}" type="presOf" srcId="{E834FF3B-4928-469F-AB22-073E8D711BDF}" destId="{5B42EC83-A7CA-446D-8628-6FAB18F0105A}" srcOrd="1" destOrd="0" presId="urn:microsoft.com/office/officeart/2005/8/layout/bProcess3"/>
+    <dgm:cxn modelId="{3325D4CC-4B08-43DA-8FDD-B1757170D430}" srcId="{94E59213-1EBC-46ED-B0A9-1C53E0E92F6D}" destId="{01928A2D-3FF4-4874-B8E0-C57F8CA83C6C}" srcOrd="0" destOrd="0" parTransId="{4AFD5921-CF58-4CFB-8F47-EAD31E71128E}" sibTransId="{129C163C-BE87-4FC0-BB6C-DA303AC910E1}"/>
+    <dgm:cxn modelId="{3D0433CE-63CE-4049-A890-1D8FB0CBF4D1}" type="presOf" srcId="{224E4414-FD25-4004-BC16-9B588ACA23D5}" destId="{387094FB-714A-47A9-ABFF-1C2545D8CEF6}" srcOrd="0" destOrd="0" presId="urn:microsoft.com/office/officeart/2005/8/layout/bProcess3"/>
+    <dgm:cxn modelId="{618F2BDB-FE68-4EEC-A126-4DCF8E10B330}" type="presOf" srcId="{A8E263A4-862E-48C4-8740-35CF671A253C}" destId="{E5E5D96A-C31A-4061-AAA2-2C234ECDBCBE}" srcOrd="0" destOrd="0" presId="urn:microsoft.com/office/officeart/2005/8/layout/bProcess3"/>
+    <dgm:cxn modelId="{B36418E1-8C66-4791-AC17-F65D50733AB5}" type="presOf" srcId="{32461EB9-82CD-4809-87ED-E6BDE4DCC094}" destId="{4E686F77-A3BA-4082-99B7-4BA9A20B5144}" srcOrd="0" destOrd="0" presId="urn:microsoft.com/office/officeart/2005/8/layout/bProcess3"/>
+    <dgm:cxn modelId="{99A415E6-F185-44ED-A5E9-5CC47962F618}" type="presOf" srcId="{93F02D88-3DF5-4CD5-B36B-165B5487FEA7}" destId="{269BDBA0-0CF4-49FA-AA01-632B550EBBE3}" srcOrd="0" destOrd="0" presId="urn:microsoft.com/office/officeart/2005/8/layout/bProcess3"/>
+    <dgm:cxn modelId="{FDFB55F0-BE52-4148-A04B-D55EC908D765}" type="presOf" srcId="{7D84B928-2D8A-4666-A128-EBDFFA4D30B4}" destId="{0D1BFB5E-E5EA-49F4-9842-95597C4193A5}" srcOrd="1" destOrd="0" presId="urn:microsoft.com/office/officeart/2005/8/layout/bProcess3"/>
+    <dgm:cxn modelId="{BFD186F7-35D6-41AE-AF47-32A3DFE2414A}" type="presOf" srcId="{01928A2D-3FF4-4874-B8E0-C57F8CA83C6C}" destId="{396B2879-D0F7-415F-AB54-5832F18EA6AA}" srcOrd="0" destOrd="0" presId="urn:microsoft.com/office/officeart/2005/8/layout/bProcess3"/>
+    <dgm:cxn modelId="{D76191F8-3574-4DFF-9943-7F66855F2A91}" type="presOf" srcId="{32461EB9-82CD-4809-87ED-E6BDE4DCC094}" destId="{3E63840F-2F9A-410D-A8B5-9474ADE15E1D}" srcOrd="1" destOrd="0" presId="urn:microsoft.com/office/officeart/2005/8/layout/bProcess3"/>
+    <dgm:cxn modelId="{B734D5FD-5F1A-4E45-A0A0-3EAF07123833}" type="presOf" srcId="{0D94EAF7-8D3F-4F1C-ACF9-A5252E3F3CAD}" destId="{C9E23C72-4DCC-416A-BA53-C46F3993F792}" srcOrd="0" destOrd="0" presId="urn:microsoft.com/office/officeart/2005/8/layout/bProcess3"/>
+    <dgm:cxn modelId="{391EB8C3-F7CD-42E0-8327-1C907660106A}" type="presParOf" srcId="{C066EC98-DDEF-43F6-80B6-055B85269498}" destId="{396B2879-D0F7-415F-AB54-5832F18EA6AA}" srcOrd="0" destOrd="0" presId="urn:microsoft.com/office/officeart/2005/8/layout/bProcess3"/>
+    <dgm:cxn modelId="{3E520C17-619B-403C-B007-31340299731C}" type="presParOf" srcId="{C066EC98-DDEF-43F6-80B6-055B85269498}" destId="{31FC5D3C-C512-4996-B43F-F4BDC3AB528D}" srcOrd="1" destOrd="0" presId="urn:microsoft.com/office/officeart/2005/8/layout/bProcess3"/>
+    <dgm:cxn modelId="{84C54457-B759-4616-A165-A8D041D0C563}" type="presParOf" srcId="{31FC5D3C-C512-4996-B43F-F4BDC3AB528D}" destId="{F835E0AC-FA07-4777-A00E-7A6528DE618E}" srcOrd="0" destOrd="0" presId="urn:microsoft.com/office/officeart/2005/8/layout/bProcess3"/>
+    <dgm:cxn modelId="{74D2DCD2-458E-4F3A-B1A9-C57C389355B0}" type="presParOf" srcId="{C066EC98-DDEF-43F6-80B6-055B85269498}" destId="{F4FD7E8E-89A8-4CA3-80A2-A61FC895504A}" srcOrd="2" destOrd="0" presId="urn:microsoft.com/office/officeart/2005/8/layout/bProcess3"/>
+    <dgm:cxn modelId="{AF89543D-3717-47EE-956B-F1C399FE9A7C}" type="presParOf" srcId="{C066EC98-DDEF-43F6-80B6-055B85269498}" destId="{E875A8A7-CE82-4F9E-9C5F-7E6427927C85}" srcOrd="3" destOrd="0" presId="urn:microsoft.com/office/officeart/2005/8/layout/bProcess3"/>
+    <dgm:cxn modelId="{177CCA23-0121-467F-8BFF-13A9EB7529FE}" type="presParOf" srcId="{E875A8A7-CE82-4F9E-9C5F-7E6427927C85}" destId="{5B42EC83-A7CA-446D-8628-6FAB18F0105A}" srcOrd="0" destOrd="0" presId="urn:microsoft.com/office/officeart/2005/8/layout/bProcess3"/>
+    <dgm:cxn modelId="{236A5642-7D5F-42DF-B898-96201C6DD82F}" type="presParOf" srcId="{C066EC98-DDEF-43F6-80B6-055B85269498}" destId="{CB739694-0A30-433A-8654-34F66D972D0D}" srcOrd="4" destOrd="0" presId="urn:microsoft.com/office/officeart/2005/8/layout/bProcess3"/>
+    <dgm:cxn modelId="{74890BF8-6B11-4C00-816B-8234BD4C7B34}" type="presParOf" srcId="{C066EC98-DDEF-43F6-80B6-055B85269498}" destId="{1306C48C-2455-4E71-BB98-93848629A643}" srcOrd="5" destOrd="0" presId="urn:microsoft.com/office/officeart/2005/8/layout/bProcess3"/>
+    <dgm:cxn modelId="{3A7210B4-59E6-4958-9E77-1CDDE94DF8AE}" type="presParOf" srcId="{1306C48C-2455-4E71-BB98-93848629A643}" destId="{837F2D7C-9593-4C98-B23B-8041678CDCE2}" srcOrd="0" destOrd="0" presId="urn:microsoft.com/office/officeart/2005/8/layout/bProcess3"/>
+    <dgm:cxn modelId="{E5A94FF2-C6BC-4D32-AA80-40541AFFEC2A}" type="presParOf" srcId="{C066EC98-DDEF-43F6-80B6-055B85269498}" destId="{387094FB-714A-47A9-ABFF-1C2545D8CEF6}" srcOrd="6" destOrd="0" presId="urn:microsoft.com/office/officeart/2005/8/layout/bProcess3"/>
+    <dgm:cxn modelId="{3747F6A3-E6B7-4913-A423-8320288F00E2}" type="presParOf" srcId="{C066EC98-DDEF-43F6-80B6-055B85269498}" destId="{53A8C7D4-CEF0-42BE-9BA6-382286B43CC5}" srcOrd="7" destOrd="0" presId="urn:microsoft.com/office/officeart/2005/8/layout/bProcess3"/>
+    <dgm:cxn modelId="{B6EACBF3-AAE9-477E-8923-BB2BC42EE885}" type="presParOf" srcId="{53A8C7D4-CEF0-42BE-9BA6-382286B43CC5}" destId="{0D201E14-F2F9-4559-B739-11E210D4AD2F}" srcOrd="0" destOrd="0" presId="urn:microsoft.com/office/officeart/2005/8/layout/bProcess3"/>
+    <dgm:cxn modelId="{5394B182-4C2D-4351-936C-FA1B78803B53}" type="presParOf" srcId="{C066EC98-DDEF-43F6-80B6-055B85269498}" destId="{CAD97BB6-37E9-4E8C-9F34-7CC2D4514223}" srcOrd="8" destOrd="0" presId="urn:microsoft.com/office/officeart/2005/8/layout/bProcess3"/>
+    <dgm:cxn modelId="{6E14BAE0-D3A6-48BF-9486-BC1497501386}" type="presParOf" srcId="{C066EC98-DDEF-43F6-80B6-055B85269498}" destId="{6C40155B-0F19-4905-BB27-6CDDB9D61220}" srcOrd="9" destOrd="0" presId="urn:microsoft.com/office/officeart/2005/8/layout/bProcess3"/>
+    <dgm:cxn modelId="{EFFBF49A-0DCA-4824-8BE7-1C0F645888E8}" type="presParOf" srcId="{6C40155B-0F19-4905-BB27-6CDDB9D61220}" destId="{7083CE36-1913-4E27-B7AB-E0238F065E86}" srcOrd="0" destOrd="0" presId="urn:microsoft.com/office/officeart/2005/8/layout/bProcess3"/>
+    <dgm:cxn modelId="{149D2DF1-848E-4281-A0C6-81ABDD7467A9}" type="presParOf" srcId="{C066EC98-DDEF-43F6-80B6-055B85269498}" destId="{269BDBA0-0CF4-49FA-AA01-632B550EBBE3}" srcOrd="10" destOrd="0" presId="urn:microsoft.com/office/officeart/2005/8/layout/bProcess3"/>
+    <dgm:cxn modelId="{575CE738-FF7C-47B9-8F16-F31E222FA529}" type="presParOf" srcId="{C066EC98-DDEF-43F6-80B6-055B85269498}" destId="{DBD1EB20-6A7E-4C86-93B8-8FCF59E13741}" srcOrd="11" destOrd="0" presId="urn:microsoft.com/office/officeart/2005/8/layout/bProcess3"/>
+    <dgm:cxn modelId="{4343DCE6-90FA-47FD-8CF7-122178977CAB}" type="presParOf" srcId="{DBD1EB20-6A7E-4C86-93B8-8FCF59E13741}" destId="{0D1BFB5E-E5EA-49F4-9842-95597C4193A5}" srcOrd="0" destOrd="0" presId="urn:microsoft.com/office/officeart/2005/8/layout/bProcess3"/>
+    <dgm:cxn modelId="{93CDEFBC-B8A7-406F-8C8E-7D1BFB5E680A}" type="presParOf" srcId="{C066EC98-DDEF-43F6-80B6-055B85269498}" destId="{FEAD0FF5-B491-44CC-9D3C-6C6100A538AD}" srcOrd="12" destOrd="0" presId="urn:microsoft.com/office/officeart/2005/8/layout/bProcess3"/>
+    <dgm:cxn modelId="{0DE34406-F136-4EC8-828F-6980E7ECD042}" type="presParOf" srcId="{C066EC98-DDEF-43F6-80B6-055B85269498}" destId="{E5E5D96A-C31A-4061-AAA2-2C234ECDBCBE}" srcOrd="13" destOrd="0" presId="urn:microsoft.com/office/officeart/2005/8/layout/bProcess3"/>
+    <dgm:cxn modelId="{3AC22D4F-09CB-4EB4-9D50-E2C49B59A9A5}" type="presParOf" srcId="{E5E5D96A-C31A-4061-AAA2-2C234ECDBCBE}" destId="{6814BF9D-7218-452F-9316-8D95E5BB40D5}" srcOrd="0" destOrd="0" presId="urn:microsoft.com/office/officeart/2005/8/layout/bProcess3"/>
+    <dgm:cxn modelId="{4819A25B-0D83-4A41-AA9E-E4184D213B4D}" type="presParOf" srcId="{C066EC98-DDEF-43F6-80B6-055B85269498}" destId="{C9E23C72-4DCC-416A-BA53-C46F3993F792}" srcOrd="14" destOrd="0" presId="urn:microsoft.com/office/officeart/2005/8/layout/bProcess3"/>
+    <dgm:cxn modelId="{EE2E3399-FB65-4624-9EE9-9898D460767A}" type="presParOf" srcId="{C066EC98-DDEF-43F6-80B6-055B85269498}" destId="{4E686F77-A3BA-4082-99B7-4BA9A20B5144}" srcOrd="15" destOrd="0" presId="urn:microsoft.com/office/officeart/2005/8/layout/bProcess3"/>
+    <dgm:cxn modelId="{328CC284-3784-4604-BD54-42A4DD21AAA2}" type="presParOf" srcId="{4E686F77-A3BA-4082-99B7-4BA9A20B5144}" destId="{3E63840F-2F9A-410D-A8B5-9474ADE15E1D}" srcOrd="0" destOrd="0" presId="urn:microsoft.com/office/officeart/2005/8/layout/bProcess3"/>
+    <dgm:cxn modelId="{7392536D-6296-46CF-8C43-896A39E84B71}" type="presParOf" srcId="{C066EC98-DDEF-43F6-80B6-055B85269498}" destId="{C8001324-05E7-4480-A0EA-895D5DB64A65}" srcOrd="16" destOrd="0" presId="urn:microsoft.com/office/officeart/2005/8/layout/bProcess3"/>
+  </dgm:cxnLst>
+  <dgm:bg/>
+  <dgm:whole/>
+  <dgm:extLst>
+    <a:ext uri="http://schemas.microsoft.com/office/drawing/2008/diagram">
+      <dsp:dataModelExt xmlns:dsp="http://schemas.microsoft.com/office/drawing/2008/diagram" relId="rId12" minVer="http://schemas.openxmlformats.org/drawingml/2006/diagram"/>
+    </a:ext>
+  </dgm:extLst>
+</dgm:dataModel>
+</file>
+
+<file path=word/diagrams/drawing1.xml><?xml version="1.0" encoding="utf-8"?>
+<dsp:drawing xmlns:dgm="http://schemas.openxmlformats.org/drawingml/2006/diagram" xmlns:dsp="http://schemas.microsoft.com/office/drawing/2008/diagram" xmlns:a="http://schemas.openxmlformats.org/drawingml/2006/main">
+  <dsp:spTree>
+    <dsp:nvGrpSpPr>
+      <dsp:cNvPr id="0" name=""/>
+      <dsp:cNvGrpSpPr/>
+    </dsp:nvGrpSpPr>
+    <dsp:grpSpPr/>
+    <dsp:sp modelId="{31FC5D3C-C512-4996-B43F-F4BDC3AB528D}">
+      <dsp:nvSpPr>
+        <dsp:cNvPr id="0" name=""/>
+        <dsp:cNvSpPr/>
+      </dsp:nvSpPr>
+      <dsp:spPr>
+        <a:xfrm>
+          <a:off x="1475293" y="835184"/>
+          <a:ext cx="307950" cy="91440"/>
+        </a:xfrm>
+        <a:custGeom>
+          <a:avLst/>
+          <a:gdLst/>
+          <a:ahLst/>
+          <a:cxnLst/>
+          <a:rect l="0" t="0" r="0" b="0"/>
+          <a:pathLst>
+            <a:path>
+              <a:moveTo>
+                <a:pt x="0" y="45720"/>
+              </a:moveTo>
+              <a:lnTo>
+                <a:pt x="307950" y="45720"/>
+              </a:lnTo>
+            </a:path>
+          </a:pathLst>
+        </a:custGeom>
+        <a:noFill/>
+        <a:ln w="6350" cap="flat" cmpd="sng" algn="ctr">
+          <a:solidFill>
+            <a:schemeClr val="accent1">
+              <a:hueOff val="0"/>
+              <a:satOff val="0"/>
+              <a:lumOff val="0"/>
+              <a:alphaOff val="0"/>
+            </a:schemeClr>
+          </a:solidFill>
+          <a:prstDash val="solid"/>
+          <a:miter lim="800000"/>
+          <a:tailEnd type="arrow"/>
+        </a:ln>
+        <a:effectLst/>
+      </dsp:spPr>
+      <dsp:style>
+        <a:lnRef idx="1">
+          <a:scrgbClr r="0" g="0" b="0"/>
+        </a:lnRef>
+        <a:fillRef idx="0">
+          <a:scrgbClr r="0" g="0" b="0"/>
+        </a:fillRef>
+        <a:effectRef idx="0">
+          <a:scrgbClr r="0" g="0" b="0"/>
+        </a:effectRef>
+        <a:fontRef idx="minor"/>
+      </dsp:style>
+      <dsp:txBody>
+        <a:bodyPr spcFirstLastPara="0" vert="horz" wrap="square" lIns="12700" tIns="0" rIns="12700" bIns="0" numCol="1" spcCol="1270" anchor="ctr" anchorCtr="0">
+          <a:noAutofit/>
+        </a:bodyPr>
+        <a:lstStyle/>
+        <a:p>
+          <a:pPr marL="0" lvl="0" indent="0" algn="ctr" defTabSz="222250">
+            <a:lnSpc>
+              <a:spcPct val="90000"/>
+            </a:lnSpc>
+            <a:spcBef>
+              <a:spcPct val="0"/>
+            </a:spcBef>
+            <a:spcAft>
+              <a:spcPct val="35000"/>
+            </a:spcAft>
+            <a:buNone/>
+          </a:pPr>
+          <a:endParaRPr lang="en-US" sz="500" kern="1200"/>
+        </a:p>
+      </dsp:txBody>
+      <dsp:txXfrm>
+        <a:off x="1620805" y="879209"/>
+        <a:ext cx="16927" cy="3388"/>
+      </dsp:txXfrm>
+    </dsp:sp>
+    <dsp:sp modelId="{396B2879-D0F7-415F-AB54-5832F18EA6AA}">
+      <dsp:nvSpPr>
+        <dsp:cNvPr id="0" name=""/>
+        <dsp:cNvSpPr/>
+      </dsp:nvSpPr>
+      <dsp:spPr>
+        <a:xfrm>
+          <a:off x="5134" y="439316"/>
+          <a:ext cx="1471959" cy="883175"/>
+        </a:xfrm>
+        <a:prstGeom prst="rect">
+          <a:avLst/>
+        </a:prstGeom>
+        <a:solidFill>
+          <a:schemeClr val="accent1">
+            <a:hueOff val="0"/>
+            <a:satOff val="0"/>
+            <a:lumOff val="0"/>
+            <a:alphaOff val="0"/>
+          </a:schemeClr>
+        </a:solidFill>
+        <a:ln w="19050" cap="flat" cmpd="sng" algn="ctr">
+          <a:solidFill>
+            <a:schemeClr val="lt1">
+              <a:hueOff val="0"/>
+              <a:satOff val="0"/>
+              <a:lumOff val="0"/>
+              <a:alphaOff val="0"/>
+            </a:schemeClr>
+          </a:solidFill>
+          <a:prstDash val="solid"/>
+          <a:miter lim="800000"/>
+        </a:ln>
+        <a:effectLst/>
+      </dsp:spPr>
+      <dsp:style>
+        <a:lnRef idx="3">
+          <a:scrgbClr r="0" g="0" b="0"/>
+        </a:lnRef>
+        <a:fillRef idx="1">
+          <a:scrgbClr r="0" g="0" b="0"/>
+        </a:fillRef>
+        <a:effectRef idx="1">
+          <a:scrgbClr r="0" g="0" b="0"/>
+        </a:effectRef>
+        <a:fontRef idx="minor">
+          <a:schemeClr val="lt1"/>
+        </a:fontRef>
+      </dsp:style>
+      <dsp:txBody>
+        <a:bodyPr spcFirstLastPara="0" vert="horz" wrap="square" lIns="142240" tIns="142240" rIns="142240" bIns="142240" numCol="1" spcCol="1270" anchor="ctr" anchorCtr="0">
+          <a:noAutofit/>
+        </a:bodyPr>
+        <a:lstStyle/>
+        <a:p>
+          <a:pPr marL="0" lvl="0" indent="0" algn="ctr" defTabSz="889000">
+            <a:lnSpc>
+              <a:spcPct val="90000"/>
+            </a:lnSpc>
+            <a:spcBef>
+              <a:spcPct val="0"/>
+            </a:spcBef>
+            <a:spcAft>
+              <a:spcPct val="35000"/>
+            </a:spcAft>
+            <a:buNone/>
+          </a:pPr>
+          <a:r>
+            <a:rPr lang="en-US" sz="2000" kern="1200">
+              <a:solidFill>
+                <a:srgbClr val="FFFF00"/>
+              </a:solidFill>
+              <a:latin typeface="Arial" panose="020B0604020202020204" pitchFamily="34" charset="0"/>
+              <a:cs typeface="Arial" panose="020B0604020202020204" pitchFamily="34" charset="0"/>
+            </a:rPr>
+            <a:t>3D Print of Robot</a:t>
+          </a:r>
+        </a:p>
+      </dsp:txBody>
+      <dsp:txXfrm>
+        <a:off x="5134" y="439316"/>
+        <a:ext cx="1471959" cy="883175"/>
+      </dsp:txXfrm>
+    </dsp:sp>
+    <dsp:sp modelId="{E875A8A7-CE82-4F9E-9C5F-7E6427927C85}">
+      <dsp:nvSpPr>
+        <dsp:cNvPr id="0" name=""/>
+        <dsp:cNvSpPr/>
+      </dsp:nvSpPr>
+      <dsp:spPr>
+        <a:xfrm>
+          <a:off x="3285804" y="835184"/>
+          <a:ext cx="307950" cy="91440"/>
+        </a:xfrm>
+        <a:custGeom>
+          <a:avLst/>
+          <a:gdLst/>
+          <a:ahLst/>
+          <a:cxnLst/>
+          <a:rect l="0" t="0" r="0" b="0"/>
+          <a:pathLst>
+            <a:path>
+              <a:moveTo>
+                <a:pt x="0" y="45720"/>
+              </a:moveTo>
+              <a:lnTo>
+                <a:pt x="307950" y="45720"/>
+              </a:lnTo>
+            </a:path>
+          </a:pathLst>
+        </a:custGeom>
+        <a:noFill/>
+        <a:ln w="6350" cap="flat" cmpd="sng" algn="ctr">
+          <a:solidFill>
+            <a:schemeClr val="accent1">
+              <a:hueOff val="0"/>
+              <a:satOff val="0"/>
+              <a:lumOff val="0"/>
+              <a:alphaOff val="0"/>
+            </a:schemeClr>
+          </a:solidFill>
+          <a:prstDash val="solid"/>
+          <a:miter lim="800000"/>
+          <a:tailEnd type="arrow"/>
+        </a:ln>
+        <a:effectLst/>
+      </dsp:spPr>
+      <dsp:style>
+        <a:lnRef idx="1">
+          <a:scrgbClr r="0" g="0" b="0"/>
+        </a:lnRef>
+        <a:fillRef idx="0">
+          <a:scrgbClr r="0" g="0" b="0"/>
+        </a:fillRef>
+        <a:effectRef idx="0">
+          <a:scrgbClr r="0" g="0" b="0"/>
+        </a:effectRef>
+        <a:fontRef idx="minor"/>
+      </dsp:style>
+      <dsp:txBody>
+        <a:bodyPr spcFirstLastPara="0" vert="horz" wrap="square" lIns="12700" tIns="0" rIns="12700" bIns="0" numCol="1" spcCol="1270" anchor="ctr" anchorCtr="0">
+          <a:noAutofit/>
+        </a:bodyPr>
+        <a:lstStyle/>
+        <a:p>
+          <a:pPr marL="0" lvl="0" indent="0" algn="ctr" defTabSz="222250">
+            <a:lnSpc>
+              <a:spcPct val="90000"/>
+            </a:lnSpc>
+            <a:spcBef>
+              <a:spcPct val="0"/>
+            </a:spcBef>
+            <a:spcAft>
+              <a:spcPct val="35000"/>
+            </a:spcAft>
+            <a:buNone/>
+          </a:pPr>
+          <a:endParaRPr lang="en-US" sz="500" kern="1200"/>
+        </a:p>
+      </dsp:txBody>
+      <dsp:txXfrm>
+        <a:off x="3431315" y="879209"/>
+        <a:ext cx="16927" cy="3388"/>
+      </dsp:txXfrm>
+    </dsp:sp>
+    <dsp:sp modelId="{F4FD7E8E-89A8-4CA3-80A2-A61FC895504A}">
+      <dsp:nvSpPr>
+        <dsp:cNvPr id="0" name=""/>
+        <dsp:cNvSpPr/>
+      </dsp:nvSpPr>
+      <dsp:spPr>
+        <a:xfrm>
+          <a:off x="1815644" y="250104"/>
+          <a:ext cx="1471959" cy="1261598"/>
+        </a:xfrm>
+        <a:prstGeom prst="rect">
+          <a:avLst/>
+        </a:prstGeom>
+        <a:solidFill>
+          <a:schemeClr val="accent4"/>
+        </a:solidFill>
+        <a:ln w="12700" cap="flat" cmpd="sng" algn="ctr">
+          <a:solidFill>
+            <a:schemeClr val="accent4">
+              <a:shade val="50000"/>
+            </a:schemeClr>
+          </a:solidFill>
+          <a:prstDash val="solid"/>
+          <a:miter lim="800000"/>
+        </a:ln>
+        <a:effectLst/>
+      </dsp:spPr>
+      <dsp:style>
+        <a:lnRef idx="2">
+          <a:schemeClr val="accent4">
+            <a:shade val="50000"/>
+          </a:schemeClr>
+        </a:lnRef>
+        <a:fillRef idx="1">
+          <a:schemeClr val="accent4"/>
+        </a:fillRef>
+        <a:effectRef idx="0">
+          <a:schemeClr val="accent4"/>
+        </a:effectRef>
+        <a:fontRef idx="minor">
+          <a:schemeClr val="lt1"/>
+        </a:fontRef>
+      </dsp:style>
+      <dsp:txBody>
+        <a:bodyPr spcFirstLastPara="0" vert="horz" wrap="square" lIns="113792" tIns="113792" rIns="113792" bIns="113792" numCol="1" spcCol="1270" anchor="ctr" anchorCtr="0">
+          <a:noAutofit/>
+        </a:bodyPr>
+        <a:lstStyle/>
+        <a:p>
+          <a:pPr marL="0" lvl="0" indent="0" algn="ctr" defTabSz="711200">
+            <a:lnSpc>
+              <a:spcPct val="90000"/>
+            </a:lnSpc>
+            <a:spcBef>
+              <a:spcPct val="0"/>
+            </a:spcBef>
+            <a:spcAft>
+              <a:spcPct val="35000"/>
+            </a:spcAft>
+            <a:buNone/>
+          </a:pPr>
+          <a:r>
+            <a:rPr lang="en-US" sz="1600" kern="1200">
+              <a:solidFill>
+                <a:srgbClr val="FFFF00"/>
+              </a:solidFill>
+              <a:latin typeface="Arial" panose="020B0604020202020204" pitchFamily="34" charset="0"/>
+              <a:cs typeface="Arial" panose="020B0604020202020204" pitchFamily="34" charset="0"/>
+            </a:rPr>
+            <a:t>Obtain Voice Input from on-board mic</a:t>
+          </a:r>
+        </a:p>
+      </dsp:txBody>
+      <dsp:txXfrm>
+        <a:off x="1815644" y="250104"/>
+        <a:ext cx="1471959" cy="1261598"/>
+      </dsp:txXfrm>
+    </dsp:sp>
+    <dsp:sp modelId="{1306C48C-2455-4E71-BB98-93848629A643}">
+      <dsp:nvSpPr>
+        <dsp:cNvPr id="0" name=""/>
+        <dsp:cNvSpPr/>
+      </dsp:nvSpPr>
+      <dsp:spPr>
+        <a:xfrm>
+          <a:off x="741114" y="1320692"/>
+          <a:ext cx="3812596" cy="497162"/>
+        </a:xfrm>
+        <a:custGeom>
+          <a:avLst/>
+          <a:gdLst/>
+          <a:ahLst/>
+          <a:cxnLst/>
+          <a:rect l="0" t="0" r="0" b="0"/>
+          <a:pathLst>
+            <a:path>
+              <a:moveTo>
+                <a:pt x="3812596" y="0"/>
+              </a:moveTo>
+              <a:lnTo>
+                <a:pt x="3812596" y="265681"/>
+              </a:lnTo>
+              <a:lnTo>
+                <a:pt x="0" y="265681"/>
+              </a:lnTo>
+              <a:lnTo>
+                <a:pt x="0" y="497162"/>
+              </a:lnTo>
+            </a:path>
+          </a:pathLst>
+        </a:custGeom>
+        <a:noFill/>
+        <a:ln w="6350" cap="flat" cmpd="sng" algn="ctr">
+          <a:solidFill>
+            <a:schemeClr val="accent1">
+              <a:hueOff val="0"/>
+              <a:satOff val="0"/>
+              <a:lumOff val="0"/>
+              <a:alphaOff val="0"/>
+            </a:schemeClr>
+          </a:solidFill>
+          <a:prstDash val="solid"/>
+          <a:miter lim="800000"/>
+          <a:tailEnd type="arrow"/>
+        </a:ln>
+        <a:effectLst/>
+      </dsp:spPr>
+      <dsp:style>
+        <a:lnRef idx="1">
+          <a:scrgbClr r="0" g="0" b="0"/>
+        </a:lnRef>
+        <a:fillRef idx="0">
+          <a:scrgbClr r="0" g="0" b="0"/>
+        </a:fillRef>
+        <a:effectRef idx="0">
+          <a:scrgbClr r="0" g="0" b="0"/>
+        </a:effectRef>
+        <a:fontRef idx="minor"/>
+      </dsp:style>
+      <dsp:txBody>
+        <a:bodyPr spcFirstLastPara="0" vert="horz" wrap="square" lIns="12700" tIns="0" rIns="12700" bIns="0" numCol="1" spcCol="1270" anchor="ctr" anchorCtr="0">
+          <a:noAutofit/>
+        </a:bodyPr>
+        <a:lstStyle/>
+        <a:p>
+          <a:pPr marL="0" lvl="0" indent="0" algn="ctr" defTabSz="222250">
+            <a:lnSpc>
+              <a:spcPct val="90000"/>
+            </a:lnSpc>
+            <a:spcBef>
+              <a:spcPct val="0"/>
+            </a:spcBef>
+            <a:spcAft>
+              <a:spcPct val="35000"/>
+            </a:spcAft>
+            <a:buNone/>
+          </a:pPr>
+          <a:endParaRPr lang="en-US" sz="500" kern="1200"/>
+        </a:p>
+      </dsp:txBody>
+      <dsp:txXfrm>
+        <a:off x="2551188" y="1567578"/>
+        <a:ext cx="192447" cy="3388"/>
+      </dsp:txXfrm>
+    </dsp:sp>
+    <dsp:sp modelId="{CB739694-0A30-433A-8654-34F66D972D0D}">
+      <dsp:nvSpPr>
+        <dsp:cNvPr id="0" name=""/>
+        <dsp:cNvSpPr/>
+      </dsp:nvSpPr>
+      <dsp:spPr>
+        <a:xfrm>
+          <a:off x="3626154" y="439316"/>
+          <a:ext cx="1855110" cy="883175"/>
+        </a:xfrm>
+        <a:prstGeom prst="rect">
+          <a:avLst/>
+        </a:prstGeom>
+        <a:solidFill>
+          <a:srgbClr val="BD3145"/>
+        </a:solidFill>
+        <a:ln w="19050" cap="flat" cmpd="sng" algn="ctr">
+          <a:solidFill>
+            <a:schemeClr val="lt1"/>
+          </a:solidFill>
+          <a:prstDash val="solid"/>
+          <a:miter lim="800000"/>
+        </a:ln>
+        <a:effectLst/>
+      </dsp:spPr>
+      <dsp:style>
+        <a:lnRef idx="3">
+          <a:schemeClr val="lt1"/>
+        </a:lnRef>
+        <a:fillRef idx="1">
+          <a:schemeClr val="accent1"/>
+        </a:fillRef>
+        <a:effectRef idx="1">
+          <a:schemeClr val="accent1"/>
+        </a:effectRef>
+        <a:fontRef idx="minor">
+          <a:schemeClr val="lt1"/>
+        </a:fontRef>
+      </dsp:style>
+      <dsp:txBody>
+        <a:bodyPr spcFirstLastPara="0" vert="horz" wrap="square" lIns="120904" tIns="120904" rIns="120904" bIns="120904" numCol="1" spcCol="1270" anchor="ctr" anchorCtr="0">
+          <a:noAutofit/>
+        </a:bodyPr>
+        <a:lstStyle/>
+        <a:p>
+          <a:pPr marL="0" lvl="0" indent="0" algn="ctr" defTabSz="755650">
+            <a:lnSpc>
+              <a:spcPct val="90000"/>
+            </a:lnSpc>
+            <a:spcBef>
+              <a:spcPct val="0"/>
+            </a:spcBef>
+            <a:spcAft>
+              <a:spcPct val="35000"/>
+            </a:spcAft>
+            <a:buNone/>
+          </a:pPr>
+          <a:r>
+            <a:rPr lang="en-US" sz="1700" kern="1200">
+              <a:solidFill>
+                <a:srgbClr val="FFFF00"/>
+              </a:solidFill>
+              <a:latin typeface="Arial" panose="020B0604020202020204" pitchFamily="34" charset="0"/>
+              <a:cs typeface="Arial" panose="020B0604020202020204" pitchFamily="34" charset="0"/>
+            </a:rPr>
+            <a:t>Build TensorFlow Model</a:t>
+          </a:r>
+        </a:p>
+      </dsp:txBody>
+      <dsp:txXfrm>
+        <a:off x="3626154" y="439316"/>
+        <a:ext cx="1855110" cy="883175"/>
+      </dsp:txXfrm>
+    </dsp:sp>
+    <dsp:sp modelId="{53A8C7D4-CEF0-42BE-9BA6-382286B43CC5}">
+      <dsp:nvSpPr>
+        <dsp:cNvPr id="0" name=""/>
+        <dsp:cNvSpPr/>
+      </dsp:nvSpPr>
+      <dsp:spPr>
+        <a:xfrm>
+          <a:off x="1475293" y="2400916"/>
+          <a:ext cx="307950" cy="91440"/>
+        </a:xfrm>
+        <a:custGeom>
+          <a:avLst/>
+          <a:gdLst/>
+          <a:ahLst/>
+          <a:cxnLst/>
+          <a:rect l="0" t="0" r="0" b="0"/>
+          <a:pathLst>
+            <a:path>
+              <a:moveTo>
+                <a:pt x="0" y="45720"/>
+              </a:moveTo>
+              <a:lnTo>
+                <a:pt x="307950" y="45720"/>
+              </a:lnTo>
+            </a:path>
+          </a:pathLst>
+        </a:custGeom>
+        <a:noFill/>
+        <a:ln w="6350" cap="flat" cmpd="sng" algn="ctr">
+          <a:solidFill>
+            <a:schemeClr val="accent1">
+              <a:hueOff val="0"/>
+              <a:satOff val="0"/>
+              <a:lumOff val="0"/>
+              <a:alphaOff val="0"/>
+            </a:schemeClr>
+          </a:solidFill>
+          <a:prstDash val="solid"/>
+          <a:miter lim="800000"/>
+          <a:tailEnd type="arrow"/>
+        </a:ln>
+        <a:effectLst/>
+      </dsp:spPr>
+      <dsp:style>
+        <a:lnRef idx="1">
+          <a:scrgbClr r="0" g="0" b="0"/>
+        </a:lnRef>
+        <a:fillRef idx="0">
+          <a:scrgbClr r="0" g="0" b="0"/>
+        </a:fillRef>
+        <a:effectRef idx="0">
+          <a:scrgbClr r="0" g="0" b="0"/>
+        </a:effectRef>
+        <a:fontRef idx="minor"/>
+      </dsp:style>
+      <dsp:txBody>
+        <a:bodyPr spcFirstLastPara="0" vert="horz" wrap="square" lIns="12700" tIns="0" rIns="12700" bIns="0" numCol="1" spcCol="1270" anchor="ctr" anchorCtr="0">
+          <a:noAutofit/>
+        </a:bodyPr>
+        <a:lstStyle/>
+        <a:p>
+          <a:pPr marL="0" lvl="0" indent="0" algn="ctr" defTabSz="222250">
+            <a:lnSpc>
+              <a:spcPct val="90000"/>
+            </a:lnSpc>
+            <a:spcBef>
+              <a:spcPct val="0"/>
+            </a:spcBef>
+            <a:spcAft>
+              <a:spcPct val="35000"/>
+            </a:spcAft>
+            <a:buNone/>
+          </a:pPr>
+          <a:endParaRPr lang="en-US" sz="500" kern="1200"/>
+        </a:p>
+      </dsp:txBody>
+      <dsp:txXfrm>
+        <a:off x="1620805" y="2444942"/>
+        <a:ext cx="16927" cy="3388"/>
+      </dsp:txXfrm>
+    </dsp:sp>
+    <dsp:sp modelId="{387094FB-714A-47A9-ABFF-1C2545D8CEF6}">
+      <dsp:nvSpPr>
+        <dsp:cNvPr id="0" name=""/>
+        <dsp:cNvSpPr/>
+      </dsp:nvSpPr>
+      <dsp:spPr>
+        <a:xfrm>
+          <a:off x="5134" y="1850254"/>
+          <a:ext cx="1471959" cy="1192764"/>
+        </a:xfrm>
+        <a:prstGeom prst="rect">
+          <a:avLst/>
+        </a:prstGeom>
+        <a:solidFill>
+          <a:schemeClr val="accent5"/>
+        </a:solidFill>
+        <a:ln w="19050" cap="flat" cmpd="sng" algn="ctr">
+          <a:solidFill>
+            <a:schemeClr val="lt1"/>
+          </a:solidFill>
+          <a:prstDash val="solid"/>
+          <a:miter lim="800000"/>
+        </a:ln>
+        <a:effectLst/>
+      </dsp:spPr>
+      <dsp:style>
+        <a:lnRef idx="3">
+          <a:schemeClr val="lt1"/>
+        </a:lnRef>
+        <a:fillRef idx="1">
+          <a:schemeClr val="accent5"/>
+        </a:fillRef>
+        <a:effectRef idx="1">
+          <a:schemeClr val="accent5"/>
+        </a:effectRef>
+        <a:fontRef idx="minor">
+          <a:schemeClr val="lt1"/>
+        </a:fontRef>
+      </dsp:style>
+      <dsp:txBody>
+        <a:bodyPr spcFirstLastPara="0" vert="horz" wrap="square" lIns="113792" tIns="113792" rIns="113792" bIns="113792" numCol="1" spcCol="1270" anchor="ctr" anchorCtr="0">
+          <a:noAutofit/>
+        </a:bodyPr>
+        <a:lstStyle/>
+        <a:p>
+          <a:pPr marL="0" lvl="0" indent="0" algn="ctr" defTabSz="711200">
+            <a:lnSpc>
+              <a:spcPct val="90000"/>
+            </a:lnSpc>
+            <a:spcBef>
+              <a:spcPct val="0"/>
+            </a:spcBef>
+            <a:spcAft>
+              <a:spcPct val="35000"/>
+            </a:spcAft>
+            <a:buNone/>
+          </a:pPr>
+          <a:r>
+            <a:rPr lang="en-US" sz="1600" kern="1200">
+              <a:solidFill>
+                <a:srgbClr val="FFFF00"/>
+              </a:solidFill>
+              <a:latin typeface="Arial" panose="020B0604020202020204" pitchFamily="34" charset="0"/>
+              <a:cs typeface="Arial" panose="020B0604020202020204" pitchFamily="34" charset="0"/>
+            </a:rPr>
+            <a:t>Train Data using Neural Networks</a:t>
+          </a:r>
+          <a:endParaRPr lang="en-US" sz="1600" kern="1200">
+            <a:latin typeface="Arial" panose="020B0604020202020204" pitchFamily="34" charset="0"/>
+            <a:cs typeface="Arial" panose="020B0604020202020204" pitchFamily="34" charset="0"/>
+          </a:endParaRPr>
+        </a:p>
+      </dsp:txBody>
+      <dsp:txXfrm>
+        <a:off x="5134" y="1850254"/>
+        <a:ext cx="1471959" cy="1192764"/>
+      </dsp:txXfrm>
+    </dsp:sp>
+    <dsp:sp modelId="{6C40155B-0F19-4905-BB27-6CDDB9D61220}">
+      <dsp:nvSpPr>
+        <dsp:cNvPr id="0" name=""/>
+        <dsp:cNvSpPr/>
+      </dsp:nvSpPr>
+      <dsp:spPr>
+        <a:xfrm>
+          <a:off x="3285804" y="2400916"/>
+          <a:ext cx="307950" cy="91440"/>
+        </a:xfrm>
+        <a:custGeom>
+          <a:avLst/>
+          <a:gdLst/>
+          <a:ahLst/>
+          <a:cxnLst/>
+          <a:rect l="0" t="0" r="0" b="0"/>
+          <a:pathLst>
+            <a:path>
+              <a:moveTo>
+                <a:pt x="0" y="45720"/>
+              </a:moveTo>
+              <a:lnTo>
+                <a:pt x="307950" y="45720"/>
+              </a:lnTo>
+            </a:path>
+          </a:pathLst>
+        </a:custGeom>
+        <a:noFill/>
+        <a:ln w="6350" cap="flat" cmpd="sng" algn="ctr">
+          <a:solidFill>
+            <a:schemeClr val="accent1">
+              <a:hueOff val="0"/>
+              <a:satOff val="0"/>
+              <a:lumOff val="0"/>
+              <a:alphaOff val="0"/>
+            </a:schemeClr>
+          </a:solidFill>
+          <a:prstDash val="solid"/>
+          <a:miter lim="800000"/>
+          <a:tailEnd type="arrow"/>
+        </a:ln>
+        <a:effectLst/>
+      </dsp:spPr>
+      <dsp:style>
+        <a:lnRef idx="1">
+          <a:scrgbClr r="0" g="0" b="0"/>
+        </a:lnRef>
+        <a:fillRef idx="0">
+          <a:scrgbClr r="0" g="0" b="0"/>
+        </a:fillRef>
+        <a:effectRef idx="0">
+          <a:scrgbClr r="0" g="0" b="0"/>
+        </a:effectRef>
+        <a:fontRef idx="minor"/>
+      </dsp:style>
+      <dsp:txBody>
+        <a:bodyPr spcFirstLastPara="0" vert="horz" wrap="square" lIns="12700" tIns="0" rIns="12700" bIns="0" numCol="1" spcCol="1270" anchor="ctr" anchorCtr="0">
+          <a:noAutofit/>
+        </a:bodyPr>
+        <a:lstStyle/>
+        <a:p>
+          <a:pPr marL="0" lvl="0" indent="0" algn="ctr" defTabSz="222250">
+            <a:lnSpc>
+              <a:spcPct val="90000"/>
+            </a:lnSpc>
+            <a:spcBef>
+              <a:spcPct val="0"/>
+            </a:spcBef>
+            <a:spcAft>
+              <a:spcPct val="35000"/>
+            </a:spcAft>
+            <a:buNone/>
+          </a:pPr>
+          <a:endParaRPr lang="en-US" sz="500" kern="1200"/>
+        </a:p>
+      </dsp:txBody>
+      <dsp:txXfrm>
+        <a:off x="3431315" y="2444942"/>
+        <a:ext cx="16927" cy="3388"/>
+      </dsp:txXfrm>
+    </dsp:sp>
+    <dsp:sp modelId="{CAD97BB6-37E9-4E8C-9F34-7CC2D4514223}">
+      <dsp:nvSpPr>
+        <dsp:cNvPr id="0" name=""/>
+        <dsp:cNvSpPr/>
+      </dsp:nvSpPr>
+      <dsp:spPr>
+        <a:xfrm>
+          <a:off x="1815644" y="2005048"/>
+          <a:ext cx="1471959" cy="883175"/>
+        </a:xfrm>
+        <a:prstGeom prst="rect">
+          <a:avLst/>
+        </a:prstGeom>
+        <a:solidFill>
+          <a:schemeClr val="accent3"/>
+        </a:solidFill>
+        <a:ln w="19050" cap="flat" cmpd="sng" algn="ctr">
+          <a:solidFill>
+            <a:schemeClr val="lt1"/>
+          </a:solidFill>
+          <a:prstDash val="solid"/>
+          <a:miter lim="800000"/>
+        </a:ln>
+        <a:effectLst/>
+      </dsp:spPr>
+      <dsp:style>
+        <a:lnRef idx="3">
+          <a:schemeClr val="lt1"/>
+        </a:lnRef>
+        <a:fillRef idx="1">
+          <a:schemeClr val="accent3"/>
+        </a:fillRef>
+        <a:effectRef idx="1">
+          <a:schemeClr val="accent3"/>
+        </a:effectRef>
+        <a:fontRef idx="minor">
+          <a:schemeClr val="lt1"/>
+        </a:fontRef>
+      </dsp:style>
+      <dsp:txBody>
+        <a:bodyPr spcFirstLastPara="0" vert="horz" wrap="square" lIns="142240" tIns="142240" rIns="142240" bIns="142240" numCol="1" spcCol="1270" anchor="ctr" anchorCtr="0">
+          <a:noAutofit/>
+        </a:bodyPr>
+        <a:lstStyle/>
+        <a:p>
+          <a:pPr marL="0" lvl="0" indent="0" algn="ctr" defTabSz="889000">
+            <a:lnSpc>
+              <a:spcPct val="90000"/>
+            </a:lnSpc>
+            <a:spcBef>
+              <a:spcPct val="0"/>
+            </a:spcBef>
+            <a:spcAft>
+              <a:spcPct val="35000"/>
+            </a:spcAft>
+            <a:buNone/>
+          </a:pPr>
+          <a:r>
+            <a:rPr lang="en-US" sz="2000" kern="1200">
+              <a:solidFill>
+                <a:srgbClr val="FFFF00"/>
+              </a:solidFill>
+              <a:latin typeface="Arial" panose="020B0604020202020204" pitchFamily="34" charset="0"/>
+              <a:cs typeface="Arial" panose="020B0604020202020204" pitchFamily="34" charset="0"/>
+            </a:rPr>
+            <a:t>Test Data</a:t>
+          </a:r>
+        </a:p>
+      </dsp:txBody>
+      <dsp:txXfrm>
+        <a:off x="1815644" y="2005048"/>
+        <a:ext cx="1471959" cy="883175"/>
+      </dsp:txXfrm>
+    </dsp:sp>
+    <dsp:sp modelId="{DBD1EB20-6A7E-4C86-93B8-8FCF59E13741}">
+      <dsp:nvSpPr>
+        <dsp:cNvPr id="0" name=""/>
+        <dsp:cNvSpPr/>
+      </dsp:nvSpPr>
+      <dsp:spPr>
+        <a:xfrm>
+          <a:off x="741114" y="2886424"/>
+          <a:ext cx="3621020" cy="462744"/>
+        </a:xfrm>
+        <a:custGeom>
+          <a:avLst/>
+          <a:gdLst/>
+          <a:ahLst/>
+          <a:cxnLst/>
+          <a:rect l="0" t="0" r="0" b="0"/>
+          <a:pathLst>
+            <a:path>
+              <a:moveTo>
+                <a:pt x="3621020" y="0"/>
+              </a:moveTo>
+              <a:lnTo>
+                <a:pt x="3621020" y="248472"/>
+              </a:lnTo>
+              <a:lnTo>
+                <a:pt x="0" y="248472"/>
+              </a:lnTo>
+              <a:lnTo>
+                <a:pt x="0" y="462744"/>
+              </a:lnTo>
+            </a:path>
+          </a:pathLst>
+        </a:custGeom>
+        <a:noFill/>
+        <a:ln w="6350" cap="flat" cmpd="sng" algn="ctr">
+          <a:solidFill>
+            <a:schemeClr val="accent1">
+              <a:hueOff val="0"/>
+              <a:satOff val="0"/>
+              <a:lumOff val="0"/>
+              <a:alphaOff val="0"/>
+            </a:schemeClr>
+          </a:solidFill>
+          <a:prstDash val="solid"/>
+          <a:miter lim="800000"/>
+          <a:tailEnd type="arrow"/>
+        </a:ln>
+        <a:effectLst/>
+      </dsp:spPr>
+      <dsp:style>
+        <a:lnRef idx="1">
+          <a:scrgbClr r="0" g="0" b="0"/>
+        </a:lnRef>
+        <a:fillRef idx="0">
+          <a:scrgbClr r="0" g="0" b="0"/>
+        </a:fillRef>
+        <a:effectRef idx="0">
+          <a:scrgbClr r="0" g="0" b="0"/>
+        </a:effectRef>
+        <a:fontRef idx="minor"/>
+      </dsp:style>
+      <dsp:txBody>
+        <a:bodyPr spcFirstLastPara="0" vert="horz" wrap="square" lIns="12700" tIns="0" rIns="12700" bIns="0" numCol="1" spcCol="1270" anchor="ctr" anchorCtr="0">
+          <a:noAutofit/>
+        </a:bodyPr>
+        <a:lstStyle/>
+        <a:p>
+          <a:pPr marL="0" lvl="0" indent="0" algn="ctr" defTabSz="222250">
+            <a:lnSpc>
+              <a:spcPct val="90000"/>
+            </a:lnSpc>
+            <a:spcBef>
+              <a:spcPct val="0"/>
+            </a:spcBef>
+            <a:spcAft>
+              <a:spcPct val="35000"/>
+            </a:spcAft>
+            <a:buNone/>
+          </a:pPr>
+          <a:endParaRPr lang="en-US" sz="500" kern="1200"/>
+        </a:p>
+      </dsp:txBody>
+      <dsp:txXfrm>
+        <a:off x="2460262" y="3116102"/>
+        <a:ext cx="182723" cy="3388"/>
+      </dsp:txXfrm>
+    </dsp:sp>
+    <dsp:sp modelId="{269BDBA0-0CF4-49FA-AA01-632B550EBBE3}">
+      <dsp:nvSpPr>
+        <dsp:cNvPr id="0" name=""/>
+        <dsp:cNvSpPr/>
+      </dsp:nvSpPr>
+      <dsp:spPr>
+        <a:xfrm>
+          <a:off x="3626154" y="2005048"/>
+          <a:ext cx="1471959" cy="883175"/>
+        </a:xfrm>
+        <a:prstGeom prst="rect">
+          <a:avLst/>
+        </a:prstGeom>
+        <a:solidFill>
+          <a:schemeClr val="dk1"/>
+        </a:solidFill>
+        <a:ln w="19050" cap="flat" cmpd="sng" algn="ctr">
+          <a:solidFill>
+            <a:schemeClr val="lt1"/>
+          </a:solidFill>
+          <a:prstDash val="solid"/>
+          <a:miter lim="800000"/>
+        </a:ln>
+        <a:effectLst/>
+      </dsp:spPr>
+      <dsp:style>
+        <a:lnRef idx="3">
+          <a:schemeClr val="lt1"/>
+        </a:lnRef>
+        <a:fillRef idx="1">
+          <a:schemeClr val="dk1"/>
+        </a:fillRef>
+        <a:effectRef idx="1">
+          <a:schemeClr val="dk1"/>
+        </a:effectRef>
+        <a:fontRef idx="minor">
+          <a:schemeClr val="lt1"/>
+        </a:fontRef>
+      </dsp:style>
+      <dsp:txBody>
+        <a:bodyPr spcFirstLastPara="0" vert="horz" wrap="square" lIns="113792" tIns="113792" rIns="113792" bIns="113792" numCol="1" spcCol="1270" anchor="ctr" anchorCtr="0">
+          <a:noAutofit/>
+        </a:bodyPr>
+        <a:lstStyle/>
+        <a:p>
+          <a:pPr marL="0" lvl="0" indent="0" algn="ctr" defTabSz="711200">
+            <a:lnSpc>
+              <a:spcPct val="90000"/>
+            </a:lnSpc>
+            <a:spcBef>
+              <a:spcPct val="0"/>
+            </a:spcBef>
+            <a:spcAft>
+              <a:spcPct val="35000"/>
+            </a:spcAft>
+            <a:buNone/>
+          </a:pPr>
+          <a:r>
+            <a:rPr lang="en-US" sz="1600" kern="1200">
+              <a:solidFill>
+                <a:srgbClr val="FFFF00"/>
+              </a:solidFill>
+              <a:latin typeface="Arial" panose="020B0604020202020204" pitchFamily="34" charset="0"/>
+              <a:cs typeface="Arial" panose="020B0604020202020204" pitchFamily="34" charset="0"/>
+            </a:rPr>
+            <a:t>Convert to TFLite for Deployment</a:t>
+          </a:r>
+        </a:p>
+      </dsp:txBody>
+      <dsp:txXfrm>
+        <a:off x="3626154" y="2005048"/>
+        <a:ext cx="1471959" cy="883175"/>
+      </dsp:txXfrm>
+    </dsp:sp>
+    <dsp:sp modelId="{E5E5D96A-C31A-4061-AAA2-2C234ECDBCBE}">
+      <dsp:nvSpPr>
+        <dsp:cNvPr id="0" name=""/>
+        <dsp:cNvSpPr/>
+      </dsp:nvSpPr>
+      <dsp:spPr>
+        <a:xfrm>
+          <a:off x="1475293" y="3777437"/>
+          <a:ext cx="307950" cy="91440"/>
+        </a:xfrm>
+        <a:custGeom>
+          <a:avLst/>
+          <a:gdLst/>
+          <a:ahLst/>
+          <a:cxnLst/>
+          <a:rect l="0" t="0" r="0" b="0"/>
+          <a:pathLst>
+            <a:path>
+              <a:moveTo>
+                <a:pt x="0" y="45720"/>
+              </a:moveTo>
+              <a:lnTo>
+                <a:pt x="307950" y="45720"/>
+              </a:lnTo>
+            </a:path>
+          </a:pathLst>
+        </a:custGeom>
+        <a:noFill/>
+        <a:ln w="6350" cap="flat" cmpd="sng" algn="ctr">
+          <a:solidFill>
+            <a:schemeClr val="accent1">
+              <a:hueOff val="0"/>
+              <a:satOff val="0"/>
+              <a:lumOff val="0"/>
+              <a:alphaOff val="0"/>
+            </a:schemeClr>
+          </a:solidFill>
+          <a:prstDash val="solid"/>
+          <a:miter lim="800000"/>
+          <a:tailEnd type="arrow"/>
+        </a:ln>
+        <a:effectLst/>
+      </dsp:spPr>
+      <dsp:style>
+        <a:lnRef idx="1">
+          <a:scrgbClr r="0" g="0" b="0"/>
+        </a:lnRef>
+        <a:fillRef idx="0">
+          <a:scrgbClr r="0" g="0" b="0"/>
+        </a:fillRef>
+        <a:effectRef idx="0">
+          <a:scrgbClr r="0" g="0" b="0"/>
+        </a:effectRef>
+        <a:fontRef idx="minor"/>
+      </dsp:style>
+      <dsp:txBody>
+        <a:bodyPr spcFirstLastPara="0" vert="horz" wrap="square" lIns="12700" tIns="0" rIns="12700" bIns="0" numCol="1" spcCol="1270" anchor="ctr" anchorCtr="0">
+          <a:noAutofit/>
+        </a:bodyPr>
+        <a:lstStyle/>
+        <a:p>
+          <a:pPr marL="0" lvl="0" indent="0" algn="ctr" defTabSz="222250">
+            <a:lnSpc>
+              <a:spcPct val="90000"/>
+            </a:lnSpc>
+            <a:spcBef>
+              <a:spcPct val="0"/>
+            </a:spcBef>
+            <a:spcAft>
+              <a:spcPct val="35000"/>
+            </a:spcAft>
+            <a:buNone/>
+          </a:pPr>
+          <a:endParaRPr lang="en-US" sz="500" kern="1200"/>
+        </a:p>
+      </dsp:txBody>
+      <dsp:txXfrm>
+        <a:off x="1620805" y="3821462"/>
+        <a:ext cx="16927" cy="3388"/>
+      </dsp:txXfrm>
+    </dsp:sp>
+    <dsp:sp modelId="{FEAD0FF5-B491-44CC-9D3C-6C6100A538AD}">
+      <dsp:nvSpPr>
+        <dsp:cNvPr id="0" name=""/>
+        <dsp:cNvSpPr/>
+      </dsp:nvSpPr>
+      <dsp:spPr>
+        <a:xfrm>
+          <a:off x="5134" y="3381569"/>
+          <a:ext cx="1471959" cy="883175"/>
+        </a:xfrm>
+        <a:prstGeom prst="rect">
+          <a:avLst/>
+        </a:prstGeom>
+        <a:solidFill>
+          <a:schemeClr val="accent3"/>
+        </a:solidFill>
+        <a:ln w="19050" cap="flat" cmpd="sng" algn="ctr">
+          <a:solidFill>
+            <a:schemeClr val="lt1"/>
+          </a:solidFill>
+          <a:prstDash val="solid"/>
+          <a:miter lim="800000"/>
+        </a:ln>
+        <a:effectLst/>
+      </dsp:spPr>
+      <dsp:style>
+        <a:lnRef idx="3">
+          <a:schemeClr val="lt1"/>
+        </a:lnRef>
+        <a:fillRef idx="1">
+          <a:schemeClr val="accent3"/>
+        </a:fillRef>
+        <a:effectRef idx="1">
+          <a:schemeClr val="accent3"/>
+        </a:effectRef>
+        <a:fontRef idx="minor">
+          <a:schemeClr val="lt1"/>
+        </a:fontRef>
+      </dsp:style>
+      <dsp:txBody>
+        <a:bodyPr spcFirstLastPara="0" vert="horz" wrap="square" lIns="113792" tIns="113792" rIns="113792" bIns="113792" numCol="1" spcCol="1270" anchor="ctr" anchorCtr="0">
+          <a:noAutofit/>
+        </a:bodyPr>
+        <a:lstStyle/>
+        <a:p>
+          <a:pPr marL="0" lvl="0" indent="0" algn="ctr" defTabSz="711200">
+            <a:lnSpc>
+              <a:spcPct val="90000"/>
+            </a:lnSpc>
+            <a:spcBef>
+              <a:spcPct val="0"/>
+            </a:spcBef>
+            <a:spcAft>
+              <a:spcPct val="35000"/>
+            </a:spcAft>
+            <a:buNone/>
+          </a:pPr>
+          <a:r>
+            <a:rPr lang="en-US" sz="1600" kern="1200">
+              <a:solidFill>
+                <a:srgbClr val="FFFF00"/>
+              </a:solidFill>
+              <a:latin typeface="Arial" panose="020B0604020202020204" pitchFamily="34" charset="0"/>
+              <a:cs typeface="Arial" panose="020B0604020202020204" pitchFamily="34" charset="0"/>
+            </a:rPr>
+            <a:t>Convert to C File</a:t>
+          </a:r>
+        </a:p>
+      </dsp:txBody>
+      <dsp:txXfrm>
+        <a:off x="5134" y="3381569"/>
+        <a:ext cx="1471959" cy="883175"/>
+      </dsp:txXfrm>
+    </dsp:sp>
+    <dsp:sp modelId="{4E686F77-A3BA-4082-99B7-4BA9A20B5144}">
+      <dsp:nvSpPr>
+        <dsp:cNvPr id="0" name=""/>
+        <dsp:cNvSpPr/>
+      </dsp:nvSpPr>
+      <dsp:spPr>
+        <a:xfrm>
+          <a:off x="3285804" y="3777437"/>
+          <a:ext cx="307950" cy="91440"/>
+        </a:xfrm>
+        <a:custGeom>
+          <a:avLst/>
+          <a:gdLst/>
+          <a:ahLst/>
+          <a:cxnLst/>
+          <a:rect l="0" t="0" r="0" b="0"/>
+          <a:pathLst>
+            <a:path>
+              <a:moveTo>
+                <a:pt x="0" y="45720"/>
+              </a:moveTo>
+              <a:lnTo>
+                <a:pt x="307950" y="45720"/>
+              </a:lnTo>
+            </a:path>
+          </a:pathLst>
+        </a:custGeom>
+        <a:noFill/>
+        <a:ln w="6350" cap="flat" cmpd="sng" algn="ctr">
+          <a:solidFill>
+            <a:schemeClr val="accent1">
+              <a:hueOff val="0"/>
+              <a:satOff val="0"/>
+              <a:lumOff val="0"/>
+              <a:alphaOff val="0"/>
+            </a:schemeClr>
+          </a:solidFill>
+          <a:prstDash val="solid"/>
+          <a:miter lim="800000"/>
+          <a:tailEnd type="arrow"/>
+        </a:ln>
+        <a:effectLst/>
+      </dsp:spPr>
+      <dsp:style>
+        <a:lnRef idx="1">
+          <a:scrgbClr r="0" g="0" b="0"/>
+        </a:lnRef>
+        <a:fillRef idx="0">
+          <a:scrgbClr r="0" g="0" b="0"/>
+        </a:fillRef>
+        <a:effectRef idx="0">
+          <a:scrgbClr r="0" g="0" b="0"/>
+        </a:effectRef>
+        <a:fontRef idx="minor"/>
+      </dsp:style>
+      <dsp:txBody>
+        <a:bodyPr spcFirstLastPara="0" vert="horz" wrap="square" lIns="12700" tIns="0" rIns="12700" bIns="0" numCol="1" spcCol="1270" anchor="ctr" anchorCtr="0">
+          <a:noAutofit/>
+        </a:bodyPr>
+        <a:lstStyle/>
+        <a:p>
+          <a:pPr marL="0" lvl="0" indent="0" algn="ctr" defTabSz="222250">
+            <a:lnSpc>
+              <a:spcPct val="90000"/>
+            </a:lnSpc>
+            <a:spcBef>
+              <a:spcPct val="0"/>
+            </a:spcBef>
+            <a:spcAft>
+              <a:spcPct val="35000"/>
+            </a:spcAft>
+            <a:buNone/>
+          </a:pPr>
+          <a:endParaRPr lang="en-US" sz="500" kern="1200"/>
+        </a:p>
+      </dsp:txBody>
+      <dsp:txXfrm>
+        <a:off x="3431315" y="3821462"/>
+        <a:ext cx="16927" cy="3388"/>
+      </dsp:txXfrm>
+    </dsp:sp>
+    <dsp:sp modelId="{C9E23C72-4DCC-416A-BA53-C46F3993F792}">
+      <dsp:nvSpPr>
+        <dsp:cNvPr id="0" name=""/>
+        <dsp:cNvSpPr/>
+      </dsp:nvSpPr>
+      <dsp:spPr>
+        <a:xfrm>
+          <a:off x="1815644" y="3381569"/>
+          <a:ext cx="1471959" cy="883175"/>
+        </a:xfrm>
+        <a:prstGeom prst="rect">
+          <a:avLst/>
+        </a:prstGeom>
+        <a:solidFill>
+          <a:schemeClr val="accent5"/>
+        </a:solidFill>
+        <a:ln w="19050" cap="flat" cmpd="sng" algn="ctr">
+          <a:solidFill>
+            <a:schemeClr val="lt1"/>
+          </a:solidFill>
+          <a:prstDash val="solid"/>
+          <a:miter lim="800000"/>
+        </a:ln>
+        <a:effectLst/>
+      </dsp:spPr>
+      <dsp:style>
+        <a:lnRef idx="3">
+          <a:schemeClr val="lt1"/>
+        </a:lnRef>
+        <a:fillRef idx="1">
+          <a:schemeClr val="accent5"/>
+        </a:fillRef>
+        <a:effectRef idx="1">
+          <a:schemeClr val="accent5"/>
+        </a:effectRef>
+        <a:fontRef idx="minor">
+          <a:schemeClr val="lt1"/>
+        </a:fontRef>
+      </dsp:style>
+      <dsp:txBody>
+        <a:bodyPr spcFirstLastPara="0" vert="horz" wrap="square" lIns="113792" tIns="113792" rIns="113792" bIns="113792" numCol="1" spcCol="1270" anchor="ctr" anchorCtr="0">
+          <a:noAutofit/>
+        </a:bodyPr>
+        <a:lstStyle/>
+        <a:p>
+          <a:pPr marL="0" lvl="0" indent="0" algn="ctr" defTabSz="711200">
+            <a:lnSpc>
+              <a:spcPct val="90000"/>
+            </a:lnSpc>
+            <a:spcBef>
+              <a:spcPct val="0"/>
+            </a:spcBef>
+            <a:spcAft>
+              <a:spcPct val="35000"/>
+            </a:spcAft>
+            <a:buNone/>
+          </a:pPr>
+          <a:r>
+            <a:rPr lang="en-US" sz="1600" kern="1200">
+              <a:solidFill>
+                <a:srgbClr val="FFFF00"/>
+              </a:solidFill>
+              <a:latin typeface="Arial" panose="020B0604020202020204" pitchFamily="34" charset="0"/>
+              <a:cs typeface="Arial" panose="020B0604020202020204" pitchFamily="34" charset="0"/>
+            </a:rPr>
+            <a:t>Upload to Arduino BLE 33 Sense</a:t>
+          </a:r>
+        </a:p>
+      </dsp:txBody>
+      <dsp:txXfrm>
+        <a:off x="1815644" y="3381569"/>
+        <a:ext cx="1471959" cy="883175"/>
+      </dsp:txXfrm>
+    </dsp:sp>
+    <dsp:sp modelId="{C8001324-05E7-4480-A0EA-895D5DB64A65}">
+      <dsp:nvSpPr>
+        <dsp:cNvPr id="0" name=""/>
+        <dsp:cNvSpPr/>
+      </dsp:nvSpPr>
+      <dsp:spPr>
+        <a:xfrm>
+          <a:off x="3626154" y="3381569"/>
+          <a:ext cx="1471959" cy="883175"/>
+        </a:xfrm>
+        <a:prstGeom prst="rect">
+          <a:avLst/>
+        </a:prstGeom>
+        <a:solidFill>
+          <a:srgbClr val="C00000"/>
+        </a:solidFill>
+        <a:ln w="19050" cap="flat" cmpd="sng" algn="ctr">
+          <a:solidFill>
+            <a:schemeClr val="lt1">
+              <a:hueOff val="0"/>
+              <a:satOff val="0"/>
+              <a:lumOff val="0"/>
+              <a:alphaOff val="0"/>
+            </a:schemeClr>
+          </a:solidFill>
+          <a:prstDash val="solid"/>
+          <a:miter lim="800000"/>
+        </a:ln>
+        <a:effectLst/>
+      </dsp:spPr>
+      <dsp:style>
+        <a:lnRef idx="3">
+          <a:scrgbClr r="0" g="0" b="0"/>
+        </a:lnRef>
+        <a:fillRef idx="1">
+          <a:scrgbClr r="0" g="0" b="0"/>
+        </a:fillRef>
+        <a:effectRef idx="1">
+          <a:scrgbClr r="0" g="0" b="0"/>
+        </a:effectRef>
+        <a:fontRef idx="minor">
+          <a:schemeClr val="lt1"/>
+        </a:fontRef>
+      </dsp:style>
+      <dsp:txBody>
+        <a:bodyPr spcFirstLastPara="0" vert="horz" wrap="square" lIns="113792" tIns="113792" rIns="113792" bIns="113792" numCol="1" spcCol="1270" anchor="ctr" anchorCtr="0">
+          <a:noAutofit/>
+        </a:bodyPr>
+        <a:lstStyle/>
+        <a:p>
+          <a:pPr marL="0" lvl="0" indent="0" algn="ctr" defTabSz="711200">
+            <a:lnSpc>
+              <a:spcPct val="90000"/>
+            </a:lnSpc>
+            <a:spcBef>
+              <a:spcPct val="0"/>
+            </a:spcBef>
+            <a:spcAft>
+              <a:spcPct val="35000"/>
+            </a:spcAft>
+            <a:buNone/>
+          </a:pPr>
+          <a:r>
+            <a:rPr lang="en-US" sz="1600" kern="1200">
+              <a:solidFill>
+                <a:srgbClr val="FFFF00"/>
+              </a:solidFill>
+              <a:latin typeface="Arial" panose="020B0604020202020204" pitchFamily="34" charset="0"/>
+              <a:cs typeface="Arial" panose="020B0604020202020204" pitchFamily="34" charset="0"/>
+            </a:rPr>
+            <a:t>Test on real Robot</a:t>
+          </a:r>
+        </a:p>
+      </dsp:txBody>
+      <dsp:txXfrm>
+        <a:off x="3626154" y="3381569"/>
+        <a:ext cx="1471959" cy="883175"/>
+      </dsp:txXfrm>
+    </dsp:sp>
+  </dsp:spTree>
+</dsp:drawing>
+</file>
+
+<file path=word/diagrams/layout1.xml><?xml version="1.0" encoding="utf-8"?>
+<dgm:layoutDef xmlns:dgm="http://schemas.openxmlformats.org/drawingml/2006/diagram" xmlns:a="http://schemas.openxmlformats.org/drawingml/2006/main" uniqueId="urn:microsoft.com/office/officeart/2005/8/layout/bProcess3">
+  <dgm:title val=""/>
+  <dgm:desc val=""/>
+  <dgm:catLst>
+    <dgm:cat type="process" pri="18000"/>
+  </dgm:catLst>
+  <dgm:sampData>
+    <dgm:dataModel>
+      <dgm:ptLst>
+        <dgm:pt modelId="0" type="doc"/>
+        <dgm:pt modelId="1">
+          <dgm:prSet phldr="1"/>
+        </dgm:pt>
+        <dgm:pt modelId="2">
+          <dgm:prSet phldr="1"/>
+        </dgm:pt>
+        <dgm:pt modelId="3">
+          <dgm:prSet phldr="1"/>
+        </dgm:pt>
+        <dgm:pt modelId="4">
+          <dgm:prSet phldr="1"/>
+        </dgm:pt>
+        <dgm:pt modelId="5">
+          <dgm:prSet phldr="1"/>
+        </dgm:pt>
+      </dgm:ptLst>
+      <dgm:cxnLst>
+        <dgm:cxn modelId="7" srcId="0" destId="1" srcOrd="0" destOrd="0"/>
+        <dgm:cxn modelId="8" srcId="0" destId="2" srcOrd="1" destOrd="0"/>
+        <dgm:cxn modelId="9" srcId="0" destId="3" srcOrd="2" destOrd="0"/>
+        <dgm:cxn modelId="10" srcId="0" destId="4" srcOrd="3" destOrd="0"/>
+        <dgm:cxn modelId="11" srcId="0" destId="5" srcOrd="4" destOrd="0"/>
+      </dgm:cxnLst>
+      <dgm:bg/>
+      <dgm:whole/>
+    </dgm:dataModel>
+  </dgm:sampData>
+  <dgm:styleData>
+    <dgm:dataModel>
+      <dgm:ptLst>
+        <dgm:pt modelId="0" type="doc"/>
+        <dgm:pt modelId="1"/>
+        <dgm:pt modelId="2"/>
+      </dgm:ptLst>
+      <dgm:cxnLst>
+        <dgm:cxn modelId="3" srcId="0" destId="1" srcOrd="0" destOrd="0"/>
+        <dgm:cxn modelId="4" srcId="0" destId="2" srcOrd="1" destOrd="0"/>
+      </dgm:cxnLst>
+      <dgm:bg/>
+      <dgm:whole/>
+    </dgm:dataModel>
+  </dgm:styleData>
+  <dgm:clrData>
+    <dgm:dataModel>
+      <dgm:ptLst>
+        <dgm:pt modelId="0" type="doc"/>
+        <dgm:pt modelId="1"/>
+        <dgm:pt modelId="2"/>
+        <dgm:pt modelId="3"/>
+        <dgm:pt modelId="4"/>
+      </dgm:ptLst>
+      <dgm:cxnLst>
+        <dgm:cxn modelId="5" srcId="0" destId="1" srcOrd="0" destOrd="0"/>
+        <dgm:cxn modelId="6" srcId="0" destId="2" srcOrd="1" destOrd="0"/>
+        <dgm:cxn modelId="7" srcId="0" destId="3" srcOrd="2" destOrd="0"/>
+        <dgm:cxn modelId="8" srcId="0" destId="4" srcOrd="3" destOrd="0"/>
+      </dgm:cxnLst>
+      <dgm:bg/>
+      <dgm:whole/>
+    </dgm:dataModel>
+  </dgm:clrData>
+  <dgm:layoutNode name="Name0">
+    <dgm:varLst>
+      <dgm:dir/>
+      <dgm:resizeHandles val="exact"/>
+    </dgm:varLst>
+    <dgm:choose name="Name1">
+      <dgm:if name="Name2" axis="self" func="var" arg="dir" op="equ" val="norm">
+        <dgm:alg type="snake">
+          <dgm:param type="grDir" val="tL"/>
+          <dgm:param type="flowDir" val="row"/>
+          <dgm:param type="contDir" val="sameDir"/>
+          <dgm:param type="bkpt" val="endCnv"/>
+        </dgm:alg>
+      </dgm:if>
+      <dgm:else name="Name3">
+        <dgm:alg type="snake">
+          <dgm:param type="grDir" val="tR"/>
+          <dgm:param type="flowDir" val="row"/>
+          <dgm:param type="contDir" val="sameDir"/>
+          <dgm:param type="bkpt" val="endCnv"/>
+        </dgm:alg>
+      </dgm:else>
+    </dgm:choose>
+    <dgm:shape xmlns:r="http://schemas.openxmlformats.org/officeDocument/2006/relationships" r:blip="">
+      <dgm:adjLst/>
+    </dgm:shape>
+    <dgm:presOf/>
+    <dgm:constrLst>
+      <dgm:constr type="w" for="ch" ptType="node" refType="w"/>
+      <dgm:constr type="w" for="ch" forName="sibTrans" refType="w" refFor="ch" refPtType="node" op="equ" fact="0.23"/>
+      <dgm:constr type="sp" refType="w" refFor="ch" refForName="sibTrans" op="equ"/>
+      <dgm:constr type="userB" for="des" forName="connectorText" refType="sp"/>
+      <dgm:constr type="primFontSz" for="ch" ptType="node" op="equ" val="65"/>
+      <dgm:constr type="h" for="ch" ptType="sibTrans" op="equ"/>
+      <dgm:constr type="primFontSz" for="des" forName="connectorText" op="equ" val="55"/>
+      <dgm:constr type="primFontSz" for="des" forName="connectorText" refType="primFontSz" refFor="ch" refPtType="node" op="lte" fact="0.8"/>
+    </dgm:constrLst>
+    <dgm:ruleLst/>
+    <dgm:forEach name="nodesForEach" axis="ch" ptType="node">
+      <dgm:layoutNode name="node">
+        <dgm:varLst>
+          <dgm:bulletEnabled val="1"/>
+        </dgm:varLst>
+        <dgm:alg type="tx"/>
+        <dgm:shape xmlns:r="http://schemas.openxmlformats.org/officeDocument/2006/relationships" type="rect" r:blip="">
+          <dgm:adjLst/>
+        </dgm:shape>
+        <dgm:presOf axis="desOrSelf" ptType="node"/>
+        <dgm:constrLst>
+          <dgm:constr type="h" refType="w" fact="0.6"/>
+        </dgm:constrLst>
+        <dgm:ruleLst>
+          <dgm:rule type="primFontSz" val="5" fact="NaN" max="NaN"/>
+        </dgm:ruleLst>
+      </dgm:layoutNode>
+      <dgm:forEach name="sibTransForEach" axis="followSib" ptType="sibTrans" cnt="1">
+        <dgm:layoutNode name="sibTrans">
+          <dgm:choose name="Name4">
+            <dgm:if name="Name5" axis="self" func="var" arg="dir" op="equ" val="norm">
+              <dgm:alg type="conn">
+                <dgm:param type="connRout" val="bend"/>
+                <dgm:param type="dim" val="1D"/>
+                <dgm:param type="begPts" val="midR bCtr"/>
+                <dgm:param type="endPts" val="midL tCtr"/>
+              </dgm:alg>
+            </dgm:if>
+            <dgm:else name="Name6">
+              <dgm:alg type="conn">
+                <dgm:param type="connRout" val="bend"/>
+                <dgm:param type="dim" val="1D"/>
+                <dgm:param type="begPts" val="midL bCtr"/>
+                <dgm:param type="endPts" val="midR tCtr"/>
+              </dgm:alg>
+            </dgm:else>
+          </dgm:choose>
+          <dgm:shape xmlns:r="http://schemas.openxmlformats.org/officeDocument/2006/relationships" type="conn" r:blip="" zOrderOff="-2">
+            <dgm:adjLst/>
+          </dgm:shape>
+          <dgm:presOf axis="self"/>
+          <dgm:constrLst>
+            <dgm:constr type="begPad" val="-0.05"/>
+            <dgm:constr type="endPad" val="0.9"/>
+            <dgm:constr type="userA" for="ch" refType="connDist"/>
+          </dgm:constrLst>
+          <dgm:ruleLst/>
+          <dgm:layoutNode name="connectorText">
+            <dgm:alg type="tx">
+              <dgm:param type="autoTxRot" val="upr"/>
+            </dgm:alg>
+            <dgm:shape xmlns:r="http://schemas.openxmlformats.org/officeDocument/2006/relationships" type="rect" r:blip="" hideGeom="1">
+              <dgm:adjLst/>
+            </dgm:shape>
+            <dgm:presOf axis="self"/>
+            <dgm:constrLst>
+              <dgm:constr type="userA"/>
+              <dgm:constr type="userB"/>
+              <dgm:constr type="w" refType="userA" fact="0.05"/>
+              <dgm:constr type="h" refType="userB" fact="0.01"/>
+              <dgm:constr type="lMarg" val="1"/>
+              <dgm:constr type="rMarg" val="1"/>
+              <dgm:constr type="tMarg"/>
+              <dgm:constr type="bMarg"/>
+            </dgm:constrLst>
+            <dgm:ruleLst>
+              <dgm:rule type="w" val="NaN" fact="0.6" max="NaN"/>
+              <dgm:rule type="h" val="NaN" fact="0.6" max="NaN"/>
+              <dgm:rule type="primFontSz" val="5" fact="NaN" max="NaN"/>
+            </dgm:ruleLst>
+          </dgm:layoutNode>
+        </dgm:layoutNode>
+      </dgm:forEach>
+    </dgm:forEach>
+  </dgm:layoutNode>
+</dgm:layoutDef>
+</file>
+
+<file path=word/diagrams/quickStyle1.xml><?xml version="1.0" encoding="utf-8"?>
+<dgm:styleDef xmlns:dgm="http://schemas.openxmlformats.org/drawingml/2006/diagram" xmlns:a="http://schemas.openxmlformats.org/drawingml/2006/main" uniqueId="urn:microsoft.com/office/officeart/2005/8/quickstyle/simple2">
+  <dgm:title val=""/>
+  <dgm:desc val=""/>
+  <dgm:catLst>
+    <dgm:cat type="simple" pri="10200"/>
+  </dgm:catLst>
+  <dgm:scene3d>
+    <a:camera prst="orthographicFront"/>
+    <a:lightRig rig="threePt" dir="t"/>
+  </dgm:scene3d>
+  <dgm:styleLbl name="node0">
+    <dgm:scene3d>
+      <a:camera prst="orthographicFront"/>
+      <a:lightRig rig="threePt" dir="t"/>
+    </dgm:scene3d>
+    <dgm:sp3d/>
+    <dgm:txPr/>
+    <dgm:style>
+      <a:lnRef idx="3">
+        <a:scrgbClr r="0" g="0" b="0"/>
+      </a:lnRef>
+      <a:fillRef idx="1">
+        <a:scrgbClr r="0" g="0" b="0"/>
+      </a:fillRef>
+      <a:effectRef idx="1">
+        <a:scrgbClr r="0" g="0" b="0"/>
+      </a:effectRef>
+      <a:fontRef idx="minor">
+        <a:schemeClr val="lt1"/>
+      </a:fontRef>
+    </dgm:style>
+  </dgm:styleLbl>
+  <dgm:styleLbl name="lnNode1">
+    <dgm:scene3d>
+      <a:camera prst="orthographicFront"/>
+      <a:lightRig rig="threePt" dir="t"/>
+    </dgm:scene3d>
+    <dgm:sp3d/>
+    <dgm:txPr/>
+    <dgm:style>
+      <a:lnRef idx="3">
+        <a:scrgbClr r="0" g="0" b="0"/>
+      </a:lnRef>
+      <a:fillRef idx="1">
+        <a:scrgbClr r="0" g="0" b="0"/>
+      </a:fillRef>
+      <a:effectRef idx="1">
+        <a:scrgbClr r="0" g="0" b="0"/>
+      </a:effectRef>
+      <a:fontRef idx="minor">
+        <a:schemeClr val="lt1"/>
+      </a:fontRef>
+    </dgm:style>
+  </dgm:styleLbl>
+  <dgm:styleLbl name="vennNode1">
+    <dgm:scene3d>
+      <a:camera prst="orthographicFront"/>
+      <a:lightRig rig="threePt" dir="t"/>
+    </dgm:scene3d>
+    <dgm:sp3d/>
+    <dgm:txPr/>
+    <dgm:style>
+      <a:lnRef idx="3">
+        <a:scrgbClr r="0" g="0" b="0"/>
+      </a:lnRef>
+      <a:fillRef idx="1">
+        <a:scrgbClr r="0" g="0" b="0"/>
+      </a:fillRef>
+      <a:effectRef idx="0">
+        <a:scrgbClr r="0" g="0" b="0"/>
+      </a:effectRef>
+      <a:fontRef idx="minor">
+        <a:schemeClr val="tx1"/>
+      </a:fontRef>
+    </dgm:style>
+  </dgm:styleLbl>
+  <dgm:styleLbl name="alignNode1">
+    <dgm:scene3d>
+      <a:camera prst="orthographicFront"/>
+      <a:lightRig rig="threePt" dir="t"/>
+    </dgm:scene3d>
+    <dgm:sp3d/>
+    <dgm:txPr/>
+    <dgm:style>
+      <a:lnRef idx="2">
+        <a:scrgbClr r="0" g="0" b="0"/>
+      </a:lnRef>
+      <a:fillRef idx="1">
+        <a:scrgbClr r="0" g="0" b="0"/>
+      </a:fillRef>
+      <a:effectRef idx="1">
+        <a:scrgbClr r="0" g="0" b="0"/>
+      </a:effectRef>
+      <a:fontRef idx="minor">
+        <a:schemeClr val="lt1"/>
+      </a:fontRef>
+    </dgm:style>
+  </dgm:styleLbl>
+  <dgm:styleLbl name="node1">
+    <dgm:scene3d>
+      <a:camera prst="orthographicFront"/>
+      <a:lightRig rig="threePt" dir="t"/>
+    </dgm:scene3d>
+    <dgm:sp3d/>
+    <dgm:txPr/>
+    <dgm:style>
+      <a:lnRef idx="3">
+        <a:scrgbClr r="0" g="0" b="0"/>
+      </a:lnRef>
+      <a:fillRef idx="1">
+        <a:scrgbClr r="0" g="0" b="0"/>
+      </a:fillRef>
+      <a:effectRef idx="1">
+        <a:scrgbClr r="0" g="0" b="0"/>
+      </a:effectRef>
+      <a:fontRef idx="minor">
+        <a:schemeClr val="lt1"/>
+      </a:fontRef>
+    </dgm:style>
+  </dgm:styleLbl>
+  <dgm:styleLbl name="node2">
+    <dgm:scene3d>
+      <a:camera prst="orthographicFront"/>
+      <a:lightRig rig="threePt" dir="t"/>
+    </dgm:scene3d>
+    <dgm:sp3d/>
+    <dgm:txPr/>
+    <dgm:style>
+      <a:lnRef idx="3">
+        <a:scrgbClr r="0" g="0" b="0"/>
+      </a:lnRef>
+      <a:fillRef idx="1">
+        <a:scrgbClr r="0" g="0" b="0"/>
+      </a:fillRef>
+      <a:effectRef idx="1">
+        <a:scrgbClr r="0" g="0" b="0"/>
+      </a:effectRef>
+      <a:fontRef idx="minor">
+        <a:schemeClr val="lt1"/>
+      </a:fontRef>
+    </dgm:style>
+  </dgm:styleLbl>
+  <dgm:styleLbl name="node3">
+    <dgm:scene3d>
+      <a:camera prst="orthographicFront"/>
+      <a:lightRig rig="threePt" dir="t"/>
+    </dgm:scene3d>
+    <dgm:sp3d/>
+    <dgm:txPr/>
+    <dgm:style>
+      <a:lnRef idx="3">
+        <a:scrgbClr r="0" g="0" b="0"/>
+      </a:lnRef>
+      <a:fillRef idx="1">
+        <a:scrgbClr r="0" g="0" b="0"/>
+      </a:fillRef>
+      <a:effectRef idx="1">
+        <a:scrgbClr r="0" g="0" b="0"/>
+      </a:effectRef>
+      <a:fontRef idx="minor">
+        <a:schemeClr val="lt1"/>
+      </a:fontRef>
+    </dgm:style>
+  </dgm:styleLbl>
+  <dgm:styleLbl name="node4">
+    <dgm:scene3d>
+      <a:camera prst="orthographicFront"/>
+      <a:lightRig rig="threePt" dir="t"/>
+    </dgm:scene3d>
+    <dgm:sp3d/>
+    <dgm:txPr/>
+    <dgm:style>
+      <a:lnRef idx="3">
+        <a:scrgbClr r="0" g="0" b="0"/>
+      </a:lnRef>
+      <a:fillRef idx="1">
+        <a:scrgbClr r="0" g="0" b="0"/>
+      </a:fillRef>
+      <a:effectRef idx="1">
+        <a:scrgbClr r="0" g="0" b="0"/>
+      </a:effectRef>
+      <a:fontRef idx="minor">
+        <a:schemeClr val="lt1"/>
+      </a:fontRef>
+    </dgm:style>
+  </dgm:styleLbl>
+  <dgm:styleLbl name="fgImgPlace1">
+    <dgm:scene3d>
+      <a:camera prst="orthographicFront"/>
+      <a:lightRig rig="threePt" dir="t"/>
+    </dgm:scene3d>
+    <dgm:sp3d/>
+    <dgm:txPr/>
+    <dgm:style>
+      <a:lnRef idx="3">
+        <a:scrgbClr r="0" g="0" b="0"/>
+      </a:lnRef>
+      <a:fillRef idx="1">
+        <a:scrgbClr r="0" g="0" b="0"/>
+      </a:fillRef>
+      <a:effectRef idx="1">
+        <a:scrgbClr r="0" g="0" b="0"/>
+      </a:effectRef>
+      <a:fontRef idx="minor"/>
+    </dgm:style>
+  </dgm:styleLbl>
+  <dgm:styleLbl name="alignImgPlace1">
+    <dgm:scene3d>
+      <a:camera prst="orthographicFront"/>
+      <a:lightRig rig="threePt" dir="t"/>
+    </dgm:scene3d>
+    <dgm:sp3d/>
+    <dgm:txPr/>
+    <dgm:style>
+      <a:lnRef idx="3">
+        <a:scrgbClr r="0" g="0" b="0"/>
+      </a:lnRef>
+      <a:fillRef idx="1">
+        <a:scrgbClr r="0" g="0" b="0"/>
+      </a:fillRef>
+      <a:effectRef idx="1">
+        <a:scrgbClr r="0" g="0" b="0"/>
+      </a:effectRef>
+      <a:fontRef idx="minor"/>
+    </dgm:style>
+  </dgm:styleLbl>
+  <dgm:styleLbl name="bgImgPlace1">
+    <dgm:scene3d>
+      <a:camera prst="orthographicFront"/>
+      <a:lightRig rig="threePt" dir="t"/>
+    </dgm:scene3d>
+    <dgm:sp3d/>
+    <dgm:txPr/>
+    <dgm:style>
+      <a:lnRef idx="3">
+        <a:scrgbClr r="0" g="0" b="0"/>
+      </a:lnRef>
+      <a:fillRef idx="1">
+        <a:scrgbClr r="0" g="0" b="0"/>
+      </a:fillRef>
+      <a:effectRef idx="1">
+        <a:scrgbClr r="0" g="0" b="0"/>
+      </a:effectRef>
+      <a:fontRef idx="minor"/>
+    </dgm:style>
+  </dgm:styleLbl>
+  <dgm:styleLbl name="sibTrans2D1">
+    <dgm:scene3d>
+      <a:camera prst="orthographicFront"/>
+      <a:lightRig rig="threePt" dir="t"/>
+    </dgm:scene3d>
+    <dgm:sp3d/>
+    <dgm:txPr/>
+    <dgm:style>
+      <a:lnRef idx="0">
+        <a:scrgbClr r="0" g="0" b="0"/>
+      </a:lnRef>
+      <a:fillRef idx="1">
+        <a:scrgbClr r="0" g="0" b="0"/>
+      </a:fillRef>
+      <a:effectRef idx="1">
+        <a:scrgbClr r="0" g="0" b="0"/>
+      </a:effectRef>
+      <a:fontRef idx="minor">
+        <a:schemeClr val="lt1"/>
+      </a:fontRef>
+    </dgm:style>
+  </dgm:styleLbl>
+  <dgm:styleLbl name="fgSibTrans2D1">
+    <dgm:scene3d>
+      <a:camera prst="orthographicFront"/>
+      <a:lightRig rig="threePt" dir="t"/>
+    </dgm:scene3d>
+    <dgm:sp3d/>
+    <dgm:txPr/>
+    <dgm:style>
+      <a:lnRef idx="0">
+        <a:scrgbClr r="0" g="0" b="0"/>
+      </a:lnRef>
+      <a:fillRef idx="1">
+        <a:scrgbClr r="0" g="0" b="0"/>
+      </a:fillRef>
+      <a:effectRef idx="1">
+        <a:scrgbClr r="0" g="0" b="0"/>
+      </a:effectRef>
+      <a:fontRef idx="minor">
+        <a:schemeClr val="lt1"/>
+      </a:fontRef>
+    </dgm:style>
+  </dgm:styleLbl>
+  <dgm:styleLbl name="bgSibTrans2D1">
+    <dgm:scene3d>
+      <a:camera prst="orthographicFront"/>
+      <a:lightRig rig="threePt" dir="t"/>
+    </dgm:scene3d>
+    <dgm:sp3d/>
+    <dgm:txPr/>
+    <dgm:style>
+      <a:lnRef idx="0">
+        <a:scrgbClr r="0" g="0" b="0"/>
+      </a:lnRef>
+      <a:fillRef idx="1">
+        <a:scrgbClr r="0" g="0" b="0"/>
+      </a:fillRef>
+      <a:effectRef idx="1">
+        <a:scrgbClr r="0" g="0" b="0"/>
+      </a:effectRef>
+      <a:fontRef idx="minor">
+        <a:schemeClr val="lt1"/>
+      </a:fontRef>
+    </dgm:style>
+  </dgm:styleLbl>
+  <dgm:styleLbl name="sibTrans1D1">
+    <dgm:scene3d>
+      <a:camera prst="orthographicFront"/>
+      <a:lightRig rig="threePt" dir="t"/>
+    </dgm:scene3d>
+    <dgm:sp3d/>
+    <dgm:txPr/>
+    <dgm:style>
+      <a:lnRef idx="1">
+        <a:scrgbClr r="0" g="0" b="0"/>
+      </a:lnRef>
+      <a:fillRef idx="0">
+        <a:scrgbClr r="0" g="0" b="0"/>
+      </a:fillRef>
+      <a:effectRef idx="0">
+        <a:scrgbClr r="0" g="0" b="0"/>
+      </a:effectRef>
+      <a:fontRef idx="minor"/>
+    </dgm:style>
+  </dgm:styleLbl>
+  <dgm:styleLbl name="callout">
+    <dgm:scene3d>
+      <a:camera prst="orthographicFront"/>
+      <a:lightRig rig="threePt" dir="t"/>
+    </dgm:scene3d>
+    <dgm:sp3d/>
+    <dgm:txPr/>
+    <dgm:style>
+      <a:lnRef idx="2">
+        <a:scrgbClr r="0" g="0" b="0"/>
+      </a:lnRef>
+      <a:fillRef idx="1">
+        <a:scrgbClr r="0" g="0" b="0"/>
+      </a:fillRef>
+      <a:effectRef idx="1">
+        <a:scrgbClr r="0" g="0" b="0"/>
+      </a:effectRef>
+      <a:fontRef idx="minor"/>
+    </dgm:style>
+  </dgm:styleLbl>
+  <dgm:styleLbl name="asst0">
+    <dgm:scene3d>
+      <a:camera prst="orthographicFront"/>
+      <a:lightRig rig="threePt" dir="t"/>
+    </dgm:scene3d>
+    <dgm:sp3d/>
+    <dgm:txPr/>
+    <dgm:style>
+      <a:lnRef idx="3">
+        <a:scrgbClr r="0" g="0" b="0"/>
+      </a:lnRef>
+      <a:fillRef idx="1">
+        <a:scrgbClr r="0" g="0" b="0"/>
+      </a:fillRef>
+      <a:effectRef idx="1">
+        <a:scrgbClr r="0" g="0" b="0"/>
+      </a:effectRef>
+      <a:fontRef idx="minor">
+        <a:schemeClr val="lt1"/>
+      </a:fontRef>
+    </dgm:style>
+  </dgm:styleLbl>
+  <dgm:styleLbl name="asst1">
+    <dgm:scene3d>
+      <a:camera prst="orthographicFront"/>
+      <a:lightRig rig="threePt" dir="t"/>
+    </dgm:scene3d>
+    <dgm:sp3d/>
+    <dgm:txPr/>
+    <dgm:style>
+      <a:lnRef idx="3">
+        <a:scrgbClr r="0" g="0" b="0"/>
+      </a:lnRef>
+      <a:fillRef idx="1">
+        <a:scrgbClr r="0" g="0" b="0"/>
+      </a:fillRef>
+      <a:effectRef idx="1">
+        <a:scrgbClr r="0" g="0" b="0"/>
+      </a:effectRef>
+      <a:fontRef idx="minor">
+        <a:schemeClr val="lt1"/>
+      </a:fontRef>
+    </dgm:style>
+  </dgm:styleLbl>
+  <dgm:styleLbl name="asst2">
+    <dgm:scene3d>
+      <a:camera prst="orthographicFront"/>
+      <a:lightRig rig="threePt" dir="t"/>
+    </dgm:scene3d>
+    <dgm:sp3d/>
+    <dgm:txPr/>
+    <dgm:style>
+      <a:lnRef idx="3">
+        <a:scrgbClr r="0" g="0" b="0"/>
+      </a:lnRef>
+      <a:fillRef idx="1">
+        <a:scrgbClr r="0" g="0" b="0"/>
+      </a:fillRef>
+      <a:effectRef idx="1">
+        <a:scrgbClr r="0" g="0" b="0"/>
+      </a:effectRef>
+      <a:fontRef idx="minor">
+        <a:schemeClr val="lt1"/>
+      </a:fontRef>
+    </dgm:style>
+  </dgm:styleLbl>
+  <dgm:styleLbl name="asst3">
+    <dgm:scene3d>
+      <a:camera prst="orthographicFront"/>
+      <a:lightRig rig="threePt" dir="t"/>
+    </dgm:scene3d>
+    <dgm:sp3d/>
+    <dgm:txPr/>
+    <dgm:style>
+      <a:lnRef idx="3">
+        <a:scrgbClr r="0" g="0" b="0"/>
+      </a:lnRef>
+      <a:fillRef idx="1">
+        <a:scrgbClr r="0" g="0" b="0"/>
+      </a:fillRef>
+      <a:effectRef idx="1">
+        <a:scrgbClr r="0" g="0" b="0"/>
+      </a:effectRef>
+      <a:fontRef idx="minor">
+        <a:schemeClr val="lt1"/>
+      </a:fontRef>
+    </dgm:style>
+  </dgm:styleLbl>
+  <dgm:styleLbl name="asst4">
+    <dgm:scene3d>
+      <a:camera prst="orthographicFront"/>
+      <a:lightRig rig="threePt" dir="t"/>
+    </dgm:scene3d>
+    <dgm:sp3d/>
+    <dgm:txPr/>
+    <dgm:style>
+      <a:lnRef idx="3">
+        <a:scrgbClr r="0" g="0" b="0"/>
+      </a:lnRef>
+      <a:fillRef idx="1">
+        <a:scrgbClr r="0" g="0" b="0"/>
+      </a:fillRef>
+      <a:effectRef idx="1">
+        <a:scrgbClr r="0" g="0" b="0"/>
+      </a:effectRef>
+      <a:fontRef idx="minor">
+        <a:schemeClr val="lt1"/>
+      </a:fontRef>
+    </dgm:style>
+  </dgm:styleLbl>
+  <dgm:styleLbl name="parChTrans2D1">
+    <dgm:scene3d>
+      <a:camera prst="orthographicFront"/>
+      <a:lightRig rig="threePt" dir="t"/>
+    </dgm:scene3d>
+    <dgm:sp3d/>
+    <dgm:txPr/>
+    <dgm:style>
+      <a:lnRef idx="3">
+        <a:scrgbClr r="0" g="0" b="0"/>
+      </a:lnRef>
+      <a:fillRef idx="1">
+        <a:scrgbClr r="0" g="0" b="0"/>
+      </a:fillRef>
+      <a:effectRef idx="1">
+        <a:scrgbClr r="0" g="0" b="0"/>
+      </a:effectRef>
+      <a:fontRef idx="minor">
+        <a:schemeClr val="lt1"/>
+      </a:fontRef>
+    </dgm:style>
+  </dgm:styleLbl>
+  <dgm:styleLbl name="parChTrans2D2">
+    <dgm:scene3d>
+      <a:camera prst="orthographicFront"/>
+      <a:lightRig rig="threePt" dir="t"/>
+    </dgm:scene3d>
+    <dgm:sp3d/>
+    <dgm:txPr/>
+    <dgm:style>
+      <a:lnRef idx="3">
+        <a:scrgbClr r="0" g="0" b="0"/>
+      </a:lnRef>
+      <a:fillRef idx="1">
+        <a:scrgbClr r="0" g="0" b="0"/>
+      </a:fillRef>
+      <a:effectRef idx="1">
+        <a:scrgbClr r="0" g="0" b="0"/>
+      </a:effectRef>
+      <a:fontRef idx="minor">
+        <a:schemeClr val="lt1"/>
+      </a:fontRef>
+    </dgm:style>
+  </dgm:styleLbl>
+  <dgm:styleLbl name="parChTrans2D3">
+    <dgm:scene3d>
+      <a:camera prst="orthographicFront"/>
+      <a:lightRig rig="threePt" dir="t"/>
+    </dgm:scene3d>
+    <dgm:sp3d/>
+    <dgm:txPr/>
+    <dgm:style>
+      <a:lnRef idx="3">
+        <a:scrgbClr r="0" g="0" b="0"/>
+      </a:lnRef>
+      <a:fillRef idx="1">
+        <a:scrgbClr r="0" g="0" b="0"/>
+      </a:fillRef>
+      <a:effectRef idx="1">
+        <a:scrgbClr r="0" g="0" b="0"/>
+      </a:effectRef>
+      <a:fontRef idx="minor">
+        <a:schemeClr val="lt1"/>
+      </a:fontRef>
+    </dgm:style>
+  </dgm:styleLbl>
+  <dgm:styleLbl name="parChTrans2D4">
+    <dgm:scene3d>
+      <a:camera prst="orthographicFront"/>
+      <a:lightRig rig="threePt" dir="t"/>
+    </dgm:scene3d>
+    <dgm:sp3d/>
+    <dgm:txPr/>
+    <dgm:style>
+      <a:lnRef idx="3">
+        <a:scrgbClr r="0" g="0" b="0"/>
+      </a:lnRef>
+      <a:fillRef idx="1">
+        <a:scrgbClr r="0" g="0" b="0"/>
+      </a:fillRef>
+      <a:effectRef idx="1">
+        <a:scrgbClr r="0" g="0" b="0"/>
+      </a:effectRef>
+      <a:fontRef idx="minor">
+        <a:schemeClr val="lt1"/>
+      </a:fontRef>
+    </dgm:style>
+  </dgm:styleLbl>
+  <dgm:styleLbl name="parChTrans1D1">
+    <dgm:scene3d>
+      <a:camera prst="orthographicFront"/>
+      <a:lightRig rig="threePt" dir="t"/>
+    </dgm:scene3d>
+    <dgm:sp3d/>
+    <dgm:txPr/>
+    <dgm:style>
+      <a:lnRef idx="2">
+        <a:scrgbClr r="0" g="0" b="0"/>
+      </a:lnRef>
+      <a:fillRef idx="0">
+        <a:scrgbClr r="0" g="0" b="0"/>
+      </a:fillRef>
+      <a:effectRef idx="0">
+        <a:scrgbClr r="0" g="0" b="0"/>
+      </a:effectRef>
+      <a:fontRef idx="minor"/>
+    </dgm:style>
+  </dgm:styleLbl>
+  <dgm:styleLbl name="parChTrans1D2">
+    <dgm:scene3d>
+      <a:camera prst="orthographicFront"/>
+      <a:lightRig rig="threePt" dir="t"/>
+    </dgm:scene3d>
+    <dgm:sp3d/>
+    <dgm:txPr/>
+    <dgm:style>
+      <a:lnRef idx="2">
+        <a:scrgbClr r="0" g="0" b="0"/>
+      </a:lnRef>
+      <a:fillRef idx="0">
+        <a:scrgbClr r="0" g="0" b="0"/>
+      </a:fillRef>
+      <a:effectRef idx="0">
+        <a:scrgbClr r="0" g="0" b="0"/>
+      </a:effectRef>
+      <a:fontRef idx="minor"/>
+    </dgm:style>
+  </dgm:styleLbl>
+  <dgm:styleLbl name="parChTrans1D3">
+    <dgm:scene3d>
+      <a:camera prst="orthographicFront"/>
+      <a:lightRig rig="threePt" dir="t"/>
+    </dgm:scene3d>
+    <dgm:sp3d/>
+    <dgm:txPr/>
+    <dgm:style>
+      <a:lnRef idx="2">
+        <a:scrgbClr r="0" g="0" b="0"/>
+      </a:lnRef>
+      <a:fillRef idx="0">
+        <a:scrgbClr r="0" g="0" b="0"/>
+      </a:fillRef>
+      <a:effectRef idx="0">
+        <a:scrgbClr r="0" g="0" b="0"/>
+      </a:effectRef>
+      <a:fontRef idx="minor"/>
+    </dgm:style>
+  </dgm:styleLbl>
+  <dgm:styleLbl name="parChTrans1D4">
+    <dgm:scene3d>
+      <a:camera prst="orthographicFront"/>
+      <a:lightRig rig="threePt" dir="t"/>
+    </dgm:scene3d>
+    <dgm:sp3d/>
+    <dgm:txPr/>
+    <dgm:style>
+      <a:lnRef idx="2">
+        <a:scrgbClr r="0" g="0" b="0"/>
+      </a:lnRef>
+      <a:fillRef idx="0">
+        <a:scrgbClr r="0" g="0" b="0"/>
+      </a:fillRef>
+      <a:effectRef idx="0">
+        <a:scrgbClr r="0" g="0" b="0"/>
+      </a:effectRef>
+      <a:fontRef idx="minor"/>
+    </dgm:style>
+  </dgm:styleLbl>
+  <dgm:styleLbl name="fgAcc1">
+    <dgm:scene3d>
+      <a:camera prst="orthographicFront"/>
+      <a:lightRig rig="threePt" dir="t"/>
+    </dgm:scene3d>
+    <dgm:sp3d/>
+    <dgm:txPr/>
+    <dgm:style>
+      <a:lnRef idx="2">
+        <a:scrgbClr r="0" g="0" b="0"/>
+      </a:lnRef>
+      <a:fillRef idx="1">
+        <a:scrgbClr r="0" g="0" b="0"/>
+      </a:fillRef>
+      <a:effectRef idx="0">
+        <a:scrgbClr r="0" g="0" b="0"/>
+      </a:effectRef>
+      <a:fontRef idx="minor"/>
+    </dgm:style>
+  </dgm:styleLbl>
+  <dgm:styleLbl name="conFgAcc1">
+    <dgm:scene3d>
+      <a:camera prst="orthographicFront"/>
+      <a:lightRig rig="threePt" dir="t"/>
+    </dgm:scene3d>
+    <dgm:sp3d/>
+    <dgm:txPr/>
+    <dgm:style>
+      <a:lnRef idx="2">
+        <a:scrgbClr r="0" g="0" b="0"/>
+      </a:lnRef>
+      <a:fillRef idx="1">
+        <a:scrgbClr r="0" g="0" b="0"/>
+      </a:fillRef>
+      <a:effectRef idx="0">
+        <a:scrgbClr r="0" g="0" b="0"/>
+      </a:effectRef>
+      <a:fontRef idx="minor"/>
+    </dgm:style>
+  </dgm:styleLbl>
+  <dgm:styleLbl name="alignAcc1">
+    <dgm:scene3d>
+      <a:camera prst="orthographicFront"/>
+      <a:lightRig rig="threePt" dir="t"/>
+    </dgm:scene3d>
+    <dgm:sp3d/>
+    <dgm:txPr/>
+    <dgm:style>
+      <a:lnRef idx="2">
+        <a:scrgbClr r="0" g="0" b="0"/>
+      </a:lnRef>
+      <a:fillRef idx="1">
+        <a:scrgbClr r="0" g="0" b="0"/>
+      </a:fillRef>
+      <a:effectRef idx="0">
+        <a:scrgbClr r="0" g="0" b="0"/>
+      </a:effectRef>
+      <a:fontRef idx="minor"/>
+    </dgm:style>
+  </dgm:styleLbl>
+  <dgm:styleLbl name="trAlignAcc1">
+    <dgm:scene3d>
+      <a:camera prst="orthographicFront"/>
+      <a:lightRig rig="threePt" dir="t"/>
+    </dgm:scene3d>
+    <dgm:sp3d/>
+    <dgm:txPr/>
+    <dgm:style>
+      <a:lnRef idx="1">
+        <a:scrgbClr r="0" g="0" b="0"/>
+      </a:lnRef>
+      <a:fillRef idx="1">
+        <a:scrgbClr r="0" g="0" b="0"/>
+      </a:fillRef>
+      <a:effectRef idx="0">
+        <a:scrgbClr r="0" g="0" b="0"/>
+      </a:effectRef>
+      <a:fontRef idx="minor"/>
+    </dgm:style>
+  </dgm:styleLbl>
+  <dgm:styleLbl name="bgAcc1">
+    <dgm:scene3d>
+      <a:camera prst="orthographicFront"/>
+      <a:lightRig rig="threePt" dir="t"/>
+    </dgm:scene3d>
+    <dgm:sp3d/>
+    <dgm:txPr/>
+    <dgm:style>
+      <a:lnRef idx="2">
+        <a:scrgbClr r="0" g="0" b="0"/>
+      </a:lnRef>
+      <a:fillRef idx="1">
+        <a:scrgbClr r="0" g="0" b="0"/>
+      </a:fillRef>
+      <a:effectRef idx="0">
+        <a:scrgbClr r="0" g="0" b="0"/>
+      </a:effectRef>
+      <a:fontRef idx="minor"/>
+    </dgm:style>
+  </dgm:styleLbl>
+  <dgm:styleLbl name="solidFgAcc1">
+    <dgm:scene3d>
+      <a:camera prst="orthographicFront"/>
+      <a:lightRig rig="threePt" dir="t"/>
+    </dgm:scene3d>
+    <dgm:sp3d/>
+    <dgm:txPr/>
+    <dgm:style>
+      <a:lnRef idx="2">
+        <a:scrgbClr r="0" g="0" b="0"/>
+      </a:lnRef>
+      <a:fillRef idx="1">
+        <a:scrgbClr r="0" g="0" b="0"/>
+      </a:fillRef>
+      <a:effectRef idx="0">
+        <a:scrgbClr r="0" g="0" b="0"/>
+      </a:effectRef>
+      <a:fontRef idx="minor"/>
+    </dgm:style>
+  </dgm:styleLbl>
+  <dgm:styleLbl name="solidAlignAcc1">
+    <dgm:scene3d>
+      <a:camera prst="orthographicFront"/>
+      <a:lightRig rig="threePt" dir="t"/>
+    </dgm:scene3d>
+    <dgm:sp3d/>
+    <dgm:txPr/>
+    <dgm:style>
+      <a:lnRef idx="2">
+        <a:scrgbClr r="0" g="0" b="0"/>
+      </a:lnRef>
+      <a:fillRef idx="1">
+        <a:scrgbClr r="0" g="0" b="0"/>
+      </a:fillRef>
+      <a:effectRef idx="0">
+        <a:scrgbClr r="0" g="0" b="0"/>
+      </a:effectRef>
+      <a:fontRef idx="minor"/>
+    </dgm:style>
+  </dgm:styleLbl>
+  <dgm:styleLbl name="solidBgAcc1">
+    <dgm:scene3d>
+      <a:camera prst="orthographicFront"/>
+      <a:lightRig rig="threePt" dir="t"/>
+    </dgm:scene3d>
+    <dgm:sp3d/>
+    <dgm:txPr/>
+    <dgm:style>
+      <a:lnRef idx="2">
+        <a:scrgbClr r="0" g="0" b="0"/>
+      </a:lnRef>
+      <a:fillRef idx="1">
+        <a:scrgbClr r="0" g="0" b="0"/>
+      </a:fillRef>
+      <a:effectRef idx="0">
+        <a:scrgbClr r="0" g="0" b="0"/>
+      </a:effectRef>
+      <a:fontRef idx="minor"/>
+    </dgm:style>
+  </dgm:styleLbl>
+  <dgm:styleLbl name="fgAccFollowNode1">
+    <dgm:scene3d>
+      <a:camera prst="orthographicFront"/>
+      <a:lightRig rig="threePt" dir="t"/>
+    </dgm:scene3d>
+    <dgm:sp3d/>
+    <dgm:txPr/>
+    <dgm:style>
+      <a:lnRef idx="2">
+        <a:scrgbClr r="0" g="0" b="0"/>
+      </a:lnRef>
+      <a:fillRef idx="1">
+        <a:scrgbClr r="0" g="0" b="0"/>
+      </a:fillRef>
+      <a:effectRef idx="0">
+        <a:scrgbClr r="0" g="0" b="0"/>
+      </a:effectRef>
+      <a:fontRef idx="minor"/>
+    </dgm:style>
+  </dgm:styleLbl>
+  <dgm:styleLbl name="alignAccFollowNode1">
+    <dgm:scene3d>
+      <a:camera prst="orthographicFront"/>
+      <a:lightRig rig="threePt" dir="t"/>
+    </dgm:scene3d>
+    <dgm:sp3d/>
+    <dgm:txPr/>
+    <dgm:style>
+      <a:lnRef idx="2">
+        <a:scrgbClr r="0" g="0" b="0"/>
+      </a:lnRef>
+      <a:fillRef idx="1">
+        <a:scrgbClr r="0" g="0" b="0"/>
+      </a:fillRef>
+      <a:effectRef idx="0">
+        <a:scrgbClr r="0" g="0" b="0"/>
+      </a:effectRef>
+      <a:fontRef idx="minor"/>
+    </dgm:style>
+  </dgm:styleLbl>
+  <dgm:styleLbl name="bgAccFollowNode1">
+    <dgm:scene3d>
+      <a:camera prst="orthographicFront"/>
+      <a:lightRig rig="threePt" dir="t"/>
+    </dgm:scene3d>
+    <dgm:sp3d/>
+    <dgm:txPr/>
+    <dgm:style>
+      <a:lnRef idx="2">
+        <a:scrgbClr r="0" g="0" b="0"/>
+      </a:lnRef>
+      <a:fillRef idx="1">
+        <a:scrgbClr r="0" g="0" b="0"/>
+      </a:fillRef>
+      <a:effectRef idx="0">
+        <a:scrgbClr r="0" g="0" b="0"/>
+      </a:effectRef>
+      <a:fontRef idx="minor"/>
+    </dgm:style>
+  </dgm:styleLbl>
+  <dgm:styleLbl name="fgAcc0">
+    <dgm:scene3d>
+      <a:camera prst="orthographicFront"/>
+      <a:lightRig rig="threePt" dir="t"/>
+    </dgm:scene3d>
+    <dgm:sp3d/>
+    <dgm:txPr/>
+    <dgm:style>
+      <a:lnRef idx="2">
+        <a:scrgbClr r="0" g="0" b="0"/>
+      </a:lnRef>
+      <a:fillRef idx="1">
+        <a:scrgbClr r="0" g="0" b="0"/>
+      </a:fillRef>
+      <a:effectRef idx="0">
+        <a:scrgbClr r="0" g="0" b="0"/>
+      </a:effectRef>
+      <a:fontRef idx="minor"/>
+    </dgm:style>
+  </dgm:styleLbl>
+  <dgm:styleLbl name="fgAcc2">
+    <dgm:scene3d>
+      <a:camera prst="orthographicFront"/>
+      <a:lightRig rig="threePt" dir="t"/>
+    </dgm:scene3d>
+    <dgm:sp3d/>
+    <dgm:txPr/>
+    <dgm:style>
+      <a:lnRef idx="2">
+        <a:scrgbClr r="0" g="0" b="0"/>
+      </a:lnRef>
+      <a:fillRef idx="1">
+        <a:scrgbClr r="0" g="0" b="0"/>
+      </a:fillRef>
+      <a:effectRef idx="0">
+        <a:scrgbClr r="0" g="0" b="0"/>
+      </a:effectRef>
+      <a:fontRef idx="minor"/>
+    </dgm:style>
+  </dgm:styleLbl>
+  <dgm:styleLbl name="fgAcc3">
+    <dgm:scene3d>
+      <a:camera prst="orthographicFront"/>
+      <a:lightRig rig="threePt" dir="t"/>
+    </dgm:scene3d>
+    <dgm:sp3d/>
+    <dgm:txPr/>
+    <dgm:style>
+      <a:lnRef idx="2">
+        <a:scrgbClr r="0" g="0" b="0"/>
+      </a:lnRef>
+      <a:fillRef idx="1">
+        <a:scrgbClr r="0" g="0" b="0"/>
+      </a:fillRef>
+      <a:effectRef idx="0">
+        <a:scrgbClr r="0" g="0" b="0"/>
+      </a:effectRef>
+      <a:fontRef idx="minor"/>
+    </dgm:style>
+  </dgm:styleLbl>
+  <dgm:styleLbl name="fgAcc4">
+    <dgm:scene3d>
+      <a:camera prst="orthographicFront"/>
+      <a:lightRig rig="threePt" dir="t"/>
+    </dgm:scene3d>
+    <dgm:sp3d/>
+    <dgm:txPr/>
+    <dgm:style>
+      <a:lnRef idx="2">
+        <a:scrgbClr r="0" g="0" b="0"/>
+      </a:lnRef>
+      <a:fillRef idx="1">
+        <a:scrgbClr r="0" g="0" b="0"/>
+      </a:fillRef>
+      <a:effectRef idx="0">
+        <a:scrgbClr r="0" g="0" b="0"/>
+      </a:effectRef>
+      <a:fontRef idx="minor"/>
+    </dgm:style>
+  </dgm:styleLbl>
+  <dgm:styleLbl name="bgShp">
+    <dgm:scene3d>
+      <a:camera prst="orthographicFront"/>
+      <a:lightRig rig="threePt" dir="t"/>
+    </dgm:scene3d>
+    <dgm:sp3d/>
+    <dgm:txPr/>
+    <dgm:style>
+      <a:lnRef idx="0">
+        <a:scrgbClr r="0" g="0" b="0"/>
+      </a:lnRef>
+      <a:fillRef idx="1">
+        <a:scrgbClr r="0" g="0" b="0"/>
+      </a:fillRef>
+      <a:effectRef idx="0">
+        <a:scrgbClr r="0" g="0" b="0"/>
+      </a:effectRef>
+      <a:fontRef idx="minor"/>
+    </dgm:style>
+  </dgm:styleLbl>
+  <dgm:styleLbl name="dkBgShp">
+    <dgm:scene3d>
+      <a:camera prst="orthographicFront"/>
+      <a:lightRig rig="threePt" dir="t"/>
+    </dgm:scene3d>
+    <dgm:sp3d/>
+    <dgm:txPr/>
+    <dgm:style>
+      <a:lnRef idx="0">
+        <a:scrgbClr r="0" g="0" b="0"/>
+      </a:lnRef>
+      <a:fillRef idx="1">
+        <a:scrgbClr r="0" g="0" b="0"/>
+      </a:fillRef>
+      <a:effectRef idx="0">
+        <a:scrgbClr r="0" g="0" b="0"/>
+      </a:effectRef>
+      <a:fontRef idx="minor"/>
+    </dgm:style>
+  </dgm:styleLbl>
+  <dgm:styleLbl name="trBgShp">
+    <dgm:scene3d>
+      <a:camera prst="orthographicFront"/>
+      <a:lightRig rig="threePt" dir="t"/>
+    </dgm:scene3d>
+    <dgm:sp3d/>
+    <dgm:txPr/>
+    <dgm:style>
+      <a:lnRef idx="0">
+        <a:scrgbClr r="0" g="0" b="0"/>
+      </a:lnRef>
+      <a:fillRef idx="1">
+        <a:scrgbClr r="0" g="0" b="0"/>
+      </a:fillRef>
+      <a:effectRef idx="0">
+        <a:scrgbClr r="0" g="0" b="0"/>
+      </a:effectRef>
+      <a:fontRef idx="minor"/>
+    </dgm:style>
+  </dgm:styleLbl>
+  <dgm:styleLbl name="fgShp">
+    <dgm:scene3d>
+      <a:camera prst="orthographicFront"/>
+      <a:lightRig rig="threePt" dir="t"/>
+    </dgm:scene3d>
+    <dgm:sp3d/>
+    <dgm:txPr/>
+    <dgm:style>
+      <a:lnRef idx="3">
+        <a:scrgbClr r="0" g="0" b="0"/>
+      </a:lnRef>
+      <a:fillRef idx="1">
+        <a:scrgbClr r="0" g="0" b="0"/>
+      </a:fillRef>
+      <a:effectRef idx="1">
+        <a:scrgbClr r="0" g="0" b="0"/>
+      </a:effectRef>
+      <a:fontRef idx="minor"/>
+    </dgm:style>
+  </dgm:styleLbl>
+  <dgm:styleLbl name="revTx">
+    <dgm:scene3d>
+      <a:camera prst="orthographicFront"/>
+      <a:lightRig rig="threePt" dir="t"/>
+    </dgm:scene3d>
+    <dgm:sp3d/>
+    <dgm:txPr/>
+    <dgm:style>
+      <a:lnRef idx="0">
+        <a:scrgbClr r="0" g="0" b="0"/>
+      </a:lnRef>
+      <a:fillRef idx="0">
+        <a:scrgbClr r="0" g="0" b="0"/>
+      </a:fillRef>
+      <a:effectRef idx="0">
+        <a:scrgbClr r="0" g="0" b="0"/>
+      </a:effectRef>
+      <a:fontRef idx="minor"/>
+    </dgm:style>
+  </dgm:styleLbl>
+</dgm:styleDef>
+</file>
+
 <file path=word/theme/theme1.xml><?xml version="1.0" encoding="utf-8"?>
 <a:theme xmlns:a="http://schemas.openxmlformats.org/drawingml/2006/main" name="Office Theme">
   <a:themeElements>
@@ -1906,7 +6062,7 @@
 </file>
 
 <file path=customXml/itemProps1.xml><?xml version="1.0" encoding="utf-8"?>
-<ds:datastoreItem xmlns:ds="http://schemas.openxmlformats.org/officeDocument/2006/customXml" ds:itemID="{916146BF-0A00-4F67-9106-36BDF0C4E996}">
+<ds:datastoreItem xmlns:ds="http://schemas.openxmlformats.org/officeDocument/2006/customXml" ds:itemID="{A4F77110-06BB-4462-85A6-1421AB6797DB}">
   <ds:schemaRefs>
     <ds:schemaRef ds:uri="http://schemas.openxmlformats.org/officeDocument/2006/bibliography"/>
   </ds:schemaRefs>

</xml_diff>